<commit_message>
add description, parts list, and opcode table
- description taken from instructions
- parts list is partial, unsure what all needs to be there
- opcode table needs descriptions checked
</commit_message>
<xml_diff>
--- a/SNAKS.SystemDesign.docx
+++ b/SNAKS.SystemDesign.docx
@@ -3,12 +3,6 @@
 <w:document xmlns:wpc="http://schemas.microsoft.com/office/word/2010/wordprocessingCanvas" xmlns:cx="http://schemas.microsoft.com/office/drawing/2014/chartex" xmlns:cx1="http://schemas.microsoft.com/office/drawing/2015/9/8/chartex" xmlns:cx2="http://schemas.microsoft.com/office/drawing/2015/10/21/chartex" xmlns:cx3="http://schemas.microsoft.com/office/drawing/2016/5/9/chartex" xmlns:cx4="http://schemas.microsoft.com/office/drawing/2016/5/10/chartex" xmlns:cx5="http://schemas.microsoft.com/office/drawing/2016/5/11/chartex" xmlns:cx6="http://schemas.microsoft.com/office/drawing/2016/5/12/chartex" xmlns:cx7="http://schemas.microsoft.com/office/drawing/2016/5/13/chartex" xmlns:cx8="http://schemas.microsoft.com/office/drawing/2016/5/14/chartex" xmlns:mc="http://schemas.openxmlformats.org/markup-compatibility/2006" xmlns:aink="http://schemas.microsoft.com/office/drawing/2016/ink" xmlns:am3d="http://schemas.microsoft.com/office/drawing/2017/model3d" xmlns:o="urn:schemas-microsoft-com:office:office" xmlns:r="http://schemas.openxmlformats.org/officeDocument/2006/relationships" xmlns:m="http://schemas.openxmlformats.org/officeDocument/2006/math" xmlns:v="urn:schemas-microsoft-com:vml" xmlns:wp14="http://schemas.microsoft.com/office/word/2010/wordprocessingDrawing" xmlns:wp="http://schemas.openxmlformats.org/drawingml/2006/wordprocessingDrawing" xmlns:w10="urn:schemas-microsoft-com:office:word" xmlns:w="http://schemas.openxmlformats.org/wordprocessingml/2006/main" xmlns:w14="http://schemas.microsoft.com/office/word/2010/wordml" xmlns:w15="http://schemas.microsoft.com/office/word/2012/wordml" xmlns:w16cex="http://schemas.microsoft.com/office/word/2018/wordml/cex" xmlns:w16cid="http://schemas.microsoft.com/office/word/2016/wordml/cid" xmlns:w16="http://schemas.microsoft.com/office/word/2018/wordml" xmlns:w16sdtdh="http://schemas.microsoft.com/office/word/2020/wordml/sdtdatahash" xmlns:w16se="http://schemas.microsoft.com/office/word/2015/wordml/symex" xmlns:wpg="http://schemas.microsoft.com/office/word/2010/wordprocessingGroup" xmlns:wpi="http://schemas.microsoft.com/office/word/2010/wordprocessingInk" xmlns:wne="http://schemas.microsoft.com/office/word/2006/wordml" xmlns:wps="http://schemas.microsoft.com/office/word/2010/wordprocessingShape" mc:Ignorable="w14 w15 w16se w16cid w16 w16cex w16sdtdh wp14">
   <w:body>
     <w:p>
-      <w:pPr>
-        <w:rPr>
-          <w:b/>
-          <w:bCs/>
-        </w:rPr>
-      </w:pPr>
       <w:r>
         <w:rPr>
           <w:b/>
@@ -16,6 +10,27 @@
         </w:rPr>
         <w:t>Description</w:t>
       </w:r>
+      <w:r>
+        <w:rPr>
+          <w:b/>
+          <w:bCs/>
+        </w:rPr>
+        <w:t xml:space="preserve"> </w:t>
+      </w:r>
+      <w:r>
+        <w:t>(copied from instructions – is this ok?)</w:t>
+      </w:r>
+    </w:p>
+    <w:p>
+      <w:pPr>
+        <w:rPr>
+          <w:b/>
+          <w:bCs/>
+        </w:rPr>
+      </w:pPr>
+      <w:r>
+        <w:t>An Arithmetic Logic Circuit contains a 32-bit Accumulator register, that holds the current value. The 32- bit accumulator registers is made up of 32 one-bit D Flip-flops working synchronously. On each instruction, the ALU will take a 16-bit integer input and the lower 16-bits of the accumulator register, and send them as inputs to 8 different modules. These modules will be a 16-bit adder, a 16-bit subtractor, a 16-bit multiplier, a 16-bit divider, a 16-bit AND, a 16-bit OR, a 16-bit NOT, and a 16-bit XOR. Each of these modules operate in parallel, and each of their outputs goes to a different input channel of a 16x32 bit multiplexer. (The output of a 16-bit multiplier can go up to 32 bits) The output of the ALU will be the current contents of the Accumulator register. The Subtractor will have an Overflow check, which will be an additional output. Also, the multiplexer has to handle the “No Operation” when no results of any module is used. And also, the D-Flip Flops must be able to be either preset to 1 or reset to 0. No-op, preset, and reset, will be handled by unused multiplexer channels</w:t>
+      </w:r>
     </w:p>
     <w:p>
       <w:pPr>
@@ -41,6 +56,187 @@
       </w:r>
     </w:p>
     <w:p>
+      <w:r>
+        <w:t>Wires</w:t>
+      </w:r>
+    </w:p>
+    <w:p>
+      <w:pPr>
+        <w:pStyle w:val="ListParagraph"/>
+        <w:numPr>
+          <w:ilvl w:val="0"/>
+          <w:numId w:val="1"/>
+        </w:numPr>
+      </w:pPr>
+      <w:r>
+        <w:t>16-bit input</w:t>
+      </w:r>
+    </w:p>
+    <w:p>
+      <w:pPr>
+        <w:pStyle w:val="ListParagraph"/>
+        <w:numPr>
+          <w:ilvl w:val="0"/>
+          <w:numId w:val="1"/>
+        </w:numPr>
+      </w:pPr>
+      <w:r>
+        <w:t>32-bit output (goes into accumulator register)</w:t>
+      </w:r>
+    </w:p>
+    <w:p>
+      <w:pPr>
+        <w:pStyle w:val="ListParagraph"/>
+        <w:numPr>
+          <w:ilvl w:val="0"/>
+          <w:numId w:val="1"/>
+        </w:numPr>
+      </w:pPr>
+      <w:r>
+        <w:t>9-bit Opcode ???</w:t>
+      </w:r>
+    </w:p>
+    <w:p>
+      <w:r>
+        <w:t xml:space="preserve">Gates and </w:t>
+      </w:r>
+      <w:r>
+        <w:t>Combination Logic Components</w:t>
+      </w:r>
+    </w:p>
+    <w:p>
+      <w:pPr>
+        <w:pStyle w:val="ListParagraph"/>
+        <w:numPr>
+          <w:ilvl w:val="0"/>
+          <w:numId w:val="1"/>
+        </w:numPr>
+      </w:pPr>
+      <w:r>
+        <w:t>16x32 bit MUX</w:t>
+      </w:r>
+    </w:p>
+    <w:p>
+      <w:pPr>
+        <w:pStyle w:val="ListParagraph"/>
+        <w:numPr>
+          <w:ilvl w:val="0"/>
+          <w:numId w:val="1"/>
+        </w:numPr>
+      </w:pPr>
+      <w:r>
+        <w:t>32-bit Accumulator (made up of 32 1 bit D Flip-Flops)</w:t>
+      </w:r>
+    </w:p>
+    <w:p>
+      <w:pPr>
+        <w:pStyle w:val="ListParagraph"/>
+        <w:numPr>
+          <w:ilvl w:val="0"/>
+          <w:numId w:val="1"/>
+        </w:numPr>
+      </w:pPr>
+      <w:r>
+        <w:t>9-bit(???) Decoder (…idk, for selecting the operation)</w:t>
+      </w:r>
+    </w:p>
+    <w:p>
+      <w:pPr>
+        <w:pStyle w:val="ListParagraph"/>
+        <w:numPr>
+          <w:ilvl w:val="0"/>
+          <w:numId w:val="1"/>
+        </w:numPr>
+      </w:pPr>
+      <w:r>
+        <w:t>16-bit Adder</w:t>
+      </w:r>
+    </w:p>
+    <w:p>
+      <w:pPr>
+        <w:pStyle w:val="ListParagraph"/>
+        <w:numPr>
+          <w:ilvl w:val="0"/>
+          <w:numId w:val="1"/>
+        </w:numPr>
+      </w:pPr>
+      <w:r>
+        <w:t>16-bit Subtractor</w:t>
+      </w:r>
+    </w:p>
+    <w:p>
+      <w:pPr>
+        <w:pStyle w:val="ListParagraph"/>
+        <w:numPr>
+          <w:ilvl w:val="0"/>
+          <w:numId w:val="1"/>
+        </w:numPr>
+      </w:pPr>
+      <w:r>
+        <w:t>16-bit Multiplier</w:t>
+      </w:r>
+    </w:p>
+    <w:p>
+      <w:pPr>
+        <w:pStyle w:val="ListParagraph"/>
+        <w:numPr>
+          <w:ilvl w:val="0"/>
+          <w:numId w:val="1"/>
+        </w:numPr>
+      </w:pPr>
+      <w:r>
+        <w:t>16-bit Divisor</w:t>
+      </w:r>
+    </w:p>
+    <w:p>
+      <w:pPr>
+        <w:pStyle w:val="ListParagraph"/>
+        <w:numPr>
+          <w:ilvl w:val="0"/>
+          <w:numId w:val="1"/>
+        </w:numPr>
+      </w:pPr>
+      <w:r>
+        <w:t>16-bit AND</w:t>
+      </w:r>
+    </w:p>
+    <w:p>
+      <w:pPr>
+        <w:pStyle w:val="ListParagraph"/>
+        <w:numPr>
+          <w:ilvl w:val="0"/>
+          <w:numId w:val="1"/>
+        </w:numPr>
+      </w:pPr>
+      <w:r>
+        <w:t>16-bit OR</w:t>
+      </w:r>
+    </w:p>
+    <w:p>
+      <w:pPr>
+        <w:pStyle w:val="ListParagraph"/>
+        <w:numPr>
+          <w:ilvl w:val="0"/>
+          <w:numId w:val="1"/>
+        </w:numPr>
+      </w:pPr>
+      <w:r>
+        <w:t>16-bit NOT</w:t>
+      </w:r>
+    </w:p>
+    <w:p>
+      <w:pPr>
+        <w:pStyle w:val="ListParagraph"/>
+        <w:numPr>
+          <w:ilvl w:val="0"/>
+          <w:numId w:val="1"/>
+        </w:numPr>
+      </w:pPr>
+      <w:r>
+        <w:t>16-bit XOR</w:t>
+      </w:r>
+    </w:p>
+    <w:p>
       <w:pPr>
         <w:rPr>
           <w:b/>
@@ -78,23 +274,562 @@
           <w:bCs/>
         </w:rPr>
       </w:pPr>
-      <w:proofErr w:type="spellStart"/>
       <w:r>
         <w:rPr>
           <w:b/>
           <w:bCs/>
         </w:rPr>
-        <w:t>OpCode</w:t>
-      </w:r>
-      <w:proofErr w:type="spellEnd"/>
-      <w:r>
-        <w:rPr>
-          <w:b/>
-          <w:bCs/>
-        </w:rPr>
-        <w:t xml:space="preserve"> Table</w:t>
-      </w:r>
-    </w:p>
+        <w:t>OpCode Table</w:t>
+      </w:r>
+    </w:p>
+    <w:tbl>
+      <w:tblPr>
+        <w:tblStyle w:val="TableGrid"/>
+        <w:tblW w:w="0" w:type="auto"/>
+        <w:tblLook w:val="04A0" w:firstRow="1" w:lastRow="0" w:firstColumn="1" w:lastColumn="0" w:noHBand="0" w:noVBand="1"/>
+      </w:tblPr>
+      <w:tblGrid>
+        <w:gridCol w:w="1795"/>
+        <w:gridCol w:w="2879"/>
+        <w:gridCol w:w="2338"/>
+        <w:gridCol w:w="2338"/>
+      </w:tblGrid>
+      <w:tr>
+        <w:tc>
+          <w:tcPr>
+            <w:tcW w:w="1795" w:type="dxa"/>
+          </w:tcPr>
+          <w:p>
+            <w:pPr>
+              <w:rPr>
+                <w:b/>
+                <w:bCs/>
+              </w:rPr>
+            </w:pPr>
+            <w:r>
+              <w:rPr>
+                <w:b/>
+                <w:bCs/>
+              </w:rPr>
+              <w:t>Command</w:t>
+            </w:r>
+          </w:p>
+        </w:tc>
+        <w:tc>
+          <w:tcPr>
+            <w:tcW w:w="2879" w:type="dxa"/>
+          </w:tcPr>
+          <w:p>
+            <w:pPr>
+              <w:rPr>
+                <w:b/>
+                <w:bCs/>
+              </w:rPr>
+            </w:pPr>
+            <w:r>
+              <w:rPr>
+                <w:b/>
+                <w:bCs/>
+              </w:rPr>
+              <w:t>Description</w:t>
+            </w:r>
+          </w:p>
+        </w:tc>
+        <w:tc>
+          <w:tcPr>
+            <w:tcW w:w="2338" w:type="dxa"/>
+          </w:tcPr>
+          <w:p>
+            <w:pPr>
+              <w:rPr>
+                <w:b/>
+                <w:bCs/>
+              </w:rPr>
+            </w:pPr>
+            <w:r>
+              <w:rPr>
+                <w:b/>
+                <w:bCs/>
+              </w:rPr>
+              <w:t>Op-Code</w:t>
+            </w:r>
+          </w:p>
+        </w:tc>
+        <w:tc>
+          <w:tcPr>
+            <w:tcW w:w="2338" w:type="dxa"/>
+          </w:tcPr>
+          <w:p>
+            <w:pPr>
+              <w:rPr>
+                <w:b/>
+                <w:bCs/>
+              </w:rPr>
+            </w:pPr>
+            <w:r>
+              <w:rPr>
+                <w:b/>
+                <w:bCs/>
+              </w:rPr>
+              <w:t>Multiplexer Channel</w:t>
+            </w:r>
+          </w:p>
+        </w:tc>
+      </w:tr>
+      <w:tr>
+        <w:tc>
+          <w:tcPr>
+            <w:tcW w:w="1795" w:type="dxa"/>
+          </w:tcPr>
+          <w:p>
+            <w:pPr>
+              <w:rPr>
+                <w:b/>
+                <w:bCs/>
+              </w:rPr>
+            </w:pPr>
+            <w:r>
+              <w:t>No-Op</w:t>
+            </w:r>
+          </w:p>
+        </w:tc>
+        <w:tc>
+          <w:tcPr>
+            <w:tcW w:w="2879" w:type="dxa"/>
+          </w:tcPr>
+          <w:p>
+            <w:r>
+              <w:t>Refreshes accumulator with feedback</w:t>
+            </w:r>
+          </w:p>
+        </w:tc>
+        <w:tc>
+          <w:tcPr>
+            <w:tcW w:w="2338" w:type="dxa"/>
+          </w:tcPr>
+          <w:p>
+            <w:r>
+              <w:t>000000000</w:t>
+            </w:r>
+          </w:p>
+        </w:tc>
+        <w:tc>
+          <w:tcPr>
+            <w:tcW w:w="2338" w:type="dxa"/>
+          </w:tcPr>
+          <w:p>
+            <w:r>
+              <w:t>Channel 0</w:t>
+            </w:r>
+          </w:p>
+        </w:tc>
+      </w:tr>
+      <w:tr>
+        <w:tc>
+          <w:tcPr>
+            <w:tcW w:w="1795" w:type="dxa"/>
+          </w:tcPr>
+          <w:p>
+            <w:pPr>
+              <w:rPr>
+                <w:b/>
+                <w:bCs/>
+              </w:rPr>
+            </w:pPr>
+            <w:r>
+              <w:t>Reset</w:t>
+            </w:r>
+          </w:p>
+        </w:tc>
+        <w:tc>
+          <w:tcPr>
+            <w:tcW w:w="2879" w:type="dxa"/>
+          </w:tcPr>
+          <w:p>
+            <w:r>
+              <w:t xml:space="preserve">Sets </w:t>
+            </w:r>
+            <w:r>
+              <w:t>a</w:t>
+            </w:r>
+            <w:r>
+              <w:t xml:space="preserve">ccumulator to all </w:t>
+            </w:r>
+            <w:r>
+              <w:t>0</w:t>
+            </w:r>
+            <w:r>
+              <w:t>s</w:t>
+            </w:r>
+          </w:p>
+        </w:tc>
+        <w:tc>
+          <w:tcPr>
+            <w:tcW w:w="2338" w:type="dxa"/>
+          </w:tcPr>
+          <w:p>
+            <w:r>
+              <w:t>000000001</w:t>
+            </w:r>
+          </w:p>
+        </w:tc>
+        <w:tc>
+          <w:tcPr>
+            <w:tcW w:w="2338" w:type="dxa"/>
+          </w:tcPr>
+          <w:p>
+            <w:r>
+              <w:t>Channel 1</w:t>
+            </w:r>
+          </w:p>
+        </w:tc>
+      </w:tr>
+      <w:tr>
+        <w:tc>
+          <w:tcPr>
+            <w:tcW w:w="1795" w:type="dxa"/>
+          </w:tcPr>
+          <w:p>
+            <w:r>
+              <w:lastRenderedPageBreak/>
+              <w:t>Add</w:t>
+            </w:r>
+          </w:p>
+        </w:tc>
+        <w:tc>
+          <w:tcPr>
+            <w:tcW w:w="2879" w:type="dxa"/>
+          </w:tcPr>
+          <w:p>
+            <w:r>
+              <w:t>Add the input to the lower 16 bits of the accumulator</w:t>
+            </w:r>
+          </w:p>
+        </w:tc>
+        <w:tc>
+          <w:tcPr>
+            <w:tcW w:w="2338" w:type="dxa"/>
+          </w:tcPr>
+          <w:p>
+            <w:r>
+              <w:t>000000010</w:t>
+            </w:r>
+          </w:p>
+        </w:tc>
+        <w:tc>
+          <w:tcPr>
+            <w:tcW w:w="2338" w:type="dxa"/>
+          </w:tcPr>
+          <w:p>
+            <w:r>
+              <w:t>Channel 2</w:t>
+            </w:r>
+          </w:p>
+        </w:tc>
+      </w:tr>
+      <w:tr>
+        <w:tc>
+          <w:tcPr>
+            <w:tcW w:w="1795" w:type="dxa"/>
+          </w:tcPr>
+          <w:p>
+            <w:r>
+              <w:t>Subtract</w:t>
+            </w:r>
+          </w:p>
+        </w:tc>
+        <w:tc>
+          <w:tcPr>
+            <w:tcW w:w="2879" w:type="dxa"/>
+          </w:tcPr>
+          <w:p>
+            <w:r>
+              <w:t>Subtract the input from the lower 16 bits of the accumulator</w:t>
+            </w:r>
+          </w:p>
+        </w:tc>
+        <w:tc>
+          <w:tcPr>
+            <w:tcW w:w="2338" w:type="dxa"/>
+          </w:tcPr>
+          <w:p>
+            <w:r>
+              <w:t>000000100</w:t>
+            </w:r>
+          </w:p>
+        </w:tc>
+        <w:tc>
+          <w:tcPr>
+            <w:tcW w:w="2338" w:type="dxa"/>
+          </w:tcPr>
+          <w:p>
+            <w:r>
+              <w:t>Channel 3</w:t>
+            </w:r>
+          </w:p>
+        </w:tc>
+      </w:tr>
+      <w:tr>
+        <w:tc>
+          <w:tcPr>
+            <w:tcW w:w="1795" w:type="dxa"/>
+          </w:tcPr>
+          <w:p>
+            <w:r>
+              <w:t>Multiply</w:t>
+            </w:r>
+          </w:p>
+        </w:tc>
+        <w:tc>
+          <w:tcPr>
+            <w:tcW w:w="2879" w:type="dxa"/>
+          </w:tcPr>
+          <w:p>
+            <w:r>
+              <w:t>Multiply the input with the lower 16 bits of the accumulator</w:t>
+            </w:r>
+          </w:p>
+        </w:tc>
+        <w:tc>
+          <w:tcPr>
+            <w:tcW w:w="2338" w:type="dxa"/>
+          </w:tcPr>
+          <w:p>
+            <w:r>
+              <w:t>000001000</w:t>
+            </w:r>
+          </w:p>
+        </w:tc>
+        <w:tc>
+          <w:tcPr>
+            <w:tcW w:w="2338" w:type="dxa"/>
+          </w:tcPr>
+          <w:p>
+            <w:r>
+              <w:t>Channel 4</w:t>
+            </w:r>
+          </w:p>
+        </w:tc>
+      </w:tr>
+      <w:tr>
+        <w:tc>
+          <w:tcPr>
+            <w:tcW w:w="1795" w:type="dxa"/>
+          </w:tcPr>
+          <w:p>
+            <w:r>
+              <w:t>Divide</w:t>
+            </w:r>
+          </w:p>
+        </w:tc>
+        <w:tc>
+          <w:tcPr>
+            <w:tcW w:w="2879" w:type="dxa"/>
+          </w:tcPr>
+          <w:p>
+            <w:r>
+              <w:t>Divides the input with the lower 16 bits of the accumulator</w:t>
+            </w:r>
+          </w:p>
+        </w:tc>
+        <w:tc>
+          <w:tcPr>
+            <w:tcW w:w="2338" w:type="dxa"/>
+          </w:tcPr>
+          <w:p>
+            <w:r>
+              <w:t>000010000</w:t>
+            </w:r>
+          </w:p>
+        </w:tc>
+        <w:tc>
+          <w:tcPr>
+            <w:tcW w:w="2338" w:type="dxa"/>
+          </w:tcPr>
+          <w:p>
+            <w:r>
+              <w:t>Channel 5</w:t>
+            </w:r>
+          </w:p>
+        </w:tc>
+      </w:tr>
+      <w:tr>
+        <w:tc>
+          <w:tcPr>
+            <w:tcW w:w="1795" w:type="dxa"/>
+          </w:tcPr>
+          <w:p>
+            <w:r>
+              <w:t>AND</w:t>
+            </w:r>
+          </w:p>
+        </w:tc>
+        <w:tc>
+          <w:tcPr>
+            <w:tcW w:w="2879" w:type="dxa"/>
+          </w:tcPr>
+          <w:p>
+            <w:r>
+              <w:t xml:space="preserve">ANDs the input </w:t>
+            </w:r>
+            <w:r>
+              <w:t>with the lower 16 bits of the accumulator</w:t>
+            </w:r>
+          </w:p>
+        </w:tc>
+        <w:tc>
+          <w:tcPr>
+            <w:tcW w:w="2338" w:type="dxa"/>
+          </w:tcPr>
+          <w:p>
+            <w:r>
+              <w:t>000100000</w:t>
+            </w:r>
+          </w:p>
+        </w:tc>
+        <w:tc>
+          <w:tcPr>
+            <w:tcW w:w="2338" w:type="dxa"/>
+          </w:tcPr>
+          <w:p>
+            <w:r>
+              <w:t>Channel 6</w:t>
+            </w:r>
+          </w:p>
+        </w:tc>
+      </w:tr>
+      <w:tr>
+        <w:tc>
+          <w:tcPr>
+            <w:tcW w:w="1795" w:type="dxa"/>
+          </w:tcPr>
+          <w:p>
+            <w:r>
+              <w:t>OR</w:t>
+            </w:r>
+          </w:p>
+        </w:tc>
+        <w:tc>
+          <w:tcPr>
+            <w:tcW w:w="2879" w:type="dxa"/>
+          </w:tcPr>
+          <w:p>
+            <w:r>
+              <w:t>ORs the input with the lower 16 bits of the accumulator</w:t>
+            </w:r>
+          </w:p>
+        </w:tc>
+        <w:tc>
+          <w:tcPr>
+            <w:tcW w:w="2338" w:type="dxa"/>
+          </w:tcPr>
+          <w:p>
+            <w:r>
+              <w:t>001000000</w:t>
+            </w:r>
+          </w:p>
+        </w:tc>
+        <w:tc>
+          <w:tcPr>
+            <w:tcW w:w="2338" w:type="dxa"/>
+          </w:tcPr>
+          <w:p>
+            <w:r>
+              <w:t>Channel 7</w:t>
+            </w:r>
+          </w:p>
+        </w:tc>
+      </w:tr>
+      <w:tr>
+        <w:tc>
+          <w:tcPr>
+            <w:tcW w:w="1795" w:type="dxa"/>
+          </w:tcPr>
+          <w:p>
+            <w:r>
+              <w:t>NOT</w:t>
+            </w:r>
+          </w:p>
+        </w:tc>
+        <w:tc>
+          <w:tcPr>
+            <w:tcW w:w="2879" w:type="dxa"/>
+          </w:tcPr>
+          <w:p>
+            <w:r>
+              <w:t>NOTs the input… idk</w:t>
+            </w:r>
+          </w:p>
+          <w:p>
+            <w:r>
+              <w:t>Or does it NOT the lower 16 bits of the accumulator?</w:t>
+            </w:r>
+          </w:p>
+        </w:tc>
+        <w:tc>
+          <w:tcPr>
+            <w:tcW w:w="2338" w:type="dxa"/>
+          </w:tcPr>
+          <w:p>
+            <w:r>
+              <w:t>010000000</w:t>
+            </w:r>
+          </w:p>
+        </w:tc>
+        <w:tc>
+          <w:tcPr>
+            <w:tcW w:w="2338" w:type="dxa"/>
+          </w:tcPr>
+          <w:p>
+            <w:r>
+              <w:t>Channel 8</w:t>
+            </w:r>
+          </w:p>
+        </w:tc>
+      </w:tr>
+      <w:tr>
+        <w:tc>
+          <w:tcPr>
+            <w:tcW w:w="1795" w:type="dxa"/>
+          </w:tcPr>
+          <w:p>
+            <w:r>
+              <w:t>XOR</w:t>
+            </w:r>
+          </w:p>
+        </w:tc>
+        <w:tc>
+          <w:tcPr>
+            <w:tcW w:w="2879" w:type="dxa"/>
+          </w:tcPr>
+          <w:p>
+            <w:r>
+              <w:t>XORs the input with the lower 16 bits of the accumulator</w:t>
+            </w:r>
+          </w:p>
+        </w:tc>
+        <w:tc>
+          <w:tcPr>
+            <w:tcW w:w="2338" w:type="dxa"/>
+          </w:tcPr>
+          <w:p>
+            <w:r>
+              <w:t>100000000</w:t>
+            </w:r>
+          </w:p>
+        </w:tc>
+        <w:tc>
+          <w:tcPr>
+            <w:tcW w:w="2338" w:type="dxa"/>
+          </w:tcPr>
+          <w:p>
+            <w:r>
+              <w:t>Channel 9</w:t>
+            </w:r>
+          </w:p>
+        </w:tc>
+      </w:tr>
+    </w:tbl>
     <w:p>
       <w:pPr>
         <w:rPr>
@@ -126,6 +861,126 @@
     </w:sectPr>
   </w:body>
 </w:document>
+</file>
+
+<file path=word/numbering.xml><?xml version="1.0" encoding="utf-8"?>
+<w:numbering xmlns:wpc="http://schemas.microsoft.com/office/word/2010/wordprocessingCanvas" xmlns:cx="http://schemas.microsoft.com/office/drawing/2014/chartex" xmlns:cx1="http://schemas.microsoft.com/office/drawing/2015/9/8/chartex" xmlns:cx2="http://schemas.microsoft.com/office/drawing/2015/10/21/chartex" xmlns:cx3="http://schemas.microsoft.com/office/drawing/2016/5/9/chartex" xmlns:cx4="http://schemas.microsoft.com/office/drawing/2016/5/10/chartex" xmlns:cx5="http://schemas.microsoft.com/office/drawing/2016/5/11/chartex" xmlns:cx6="http://schemas.microsoft.com/office/drawing/2016/5/12/chartex" xmlns:cx7="http://schemas.microsoft.com/office/drawing/2016/5/13/chartex" xmlns:cx8="http://schemas.microsoft.com/office/drawing/2016/5/14/chartex" xmlns:mc="http://schemas.openxmlformats.org/markup-compatibility/2006" xmlns:aink="http://schemas.microsoft.com/office/drawing/2016/ink" xmlns:am3d="http://schemas.microsoft.com/office/drawing/2017/model3d" xmlns:o="urn:schemas-microsoft-com:office:office" xmlns:r="http://schemas.openxmlformats.org/officeDocument/2006/relationships" xmlns:m="http://schemas.openxmlformats.org/officeDocument/2006/math" xmlns:v="urn:schemas-microsoft-com:vml" xmlns:wp14="http://schemas.microsoft.com/office/word/2010/wordprocessingDrawing" xmlns:wp="http://schemas.openxmlformats.org/drawingml/2006/wordprocessingDrawing" xmlns:w10="urn:schemas-microsoft-com:office:word" xmlns:w="http://schemas.openxmlformats.org/wordprocessingml/2006/main" xmlns:w14="http://schemas.microsoft.com/office/word/2010/wordml" xmlns:w15="http://schemas.microsoft.com/office/word/2012/wordml" xmlns:w16cex="http://schemas.microsoft.com/office/word/2018/wordml/cex" xmlns:w16cid="http://schemas.microsoft.com/office/word/2016/wordml/cid" xmlns:w16="http://schemas.microsoft.com/office/word/2018/wordml" xmlns:w16sdtdh="http://schemas.microsoft.com/office/word/2020/wordml/sdtdatahash" xmlns:w16se="http://schemas.microsoft.com/office/word/2015/wordml/symex" xmlns:wpg="http://schemas.microsoft.com/office/word/2010/wordprocessingGroup" xmlns:wpi="http://schemas.microsoft.com/office/word/2010/wordprocessingInk" xmlns:wne="http://schemas.microsoft.com/office/word/2006/wordml" xmlns:wps="http://schemas.microsoft.com/office/word/2010/wordprocessingShape" mc:Ignorable="w14 w15 w16se w16cid w16 w16cex w16sdtdh wp14">
+  <w:abstractNum w:abstractNumId="0" w15:restartNumberingAfterBreak="0">
+    <w:nsid w:val="666C019D"/>
+    <w:multiLevelType w:val="hybridMultilevel"/>
+    <w:tmpl w:val="E7F68FD0"/>
+    <w:lvl w:ilvl="0" w:tplc="466E4CDC">
+      <w:numFmt w:val="bullet"/>
+      <w:lvlText w:val="-"/>
+      <w:lvlJc w:val="left"/>
+      <w:pPr>
+        <w:ind w:left="720" w:hanging="360"/>
+      </w:pPr>
+      <w:rPr>
+        <w:rFonts w:ascii="Calibri" w:eastAsiaTheme="minorEastAsia" w:hAnsi="Calibri" w:cs="Calibri" w:hint="default"/>
+      </w:rPr>
+    </w:lvl>
+    <w:lvl w:ilvl="1" w:tplc="04090003" w:tentative="1">
+      <w:start w:val="1"/>
+      <w:numFmt w:val="bullet"/>
+      <w:lvlText w:val="o"/>
+      <w:lvlJc w:val="left"/>
+      <w:pPr>
+        <w:ind w:left="1440" w:hanging="360"/>
+      </w:pPr>
+      <w:rPr>
+        <w:rFonts w:ascii="Courier New" w:hAnsi="Courier New" w:cs="Courier New" w:hint="default"/>
+      </w:rPr>
+    </w:lvl>
+    <w:lvl w:ilvl="2" w:tplc="04090005" w:tentative="1">
+      <w:start w:val="1"/>
+      <w:numFmt w:val="bullet"/>
+      <w:lvlText w:val=""/>
+      <w:lvlJc w:val="left"/>
+      <w:pPr>
+        <w:ind w:left="2160" w:hanging="360"/>
+      </w:pPr>
+      <w:rPr>
+        <w:rFonts w:ascii="Wingdings" w:hAnsi="Wingdings" w:hint="default"/>
+      </w:rPr>
+    </w:lvl>
+    <w:lvl w:ilvl="3" w:tplc="04090001" w:tentative="1">
+      <w:start w:val="1"/>
+      <w:numFmt w:val="bullet"/>
+      <w:lvlText w:val=""/>
+      <w:lvlJc w:val="left"/>
+      <w:pPr>
+        <w:ind w:left="2880" w:hanging="360"/>
+      </w:pPr>
+      <w:rPr>
+        <w:rFonts w:ascii="Symbol" w:hAnsi="Symbol" w:hint="default"/>
+      </w:rPr>
+    </w:lvl>
+    <w:lvl w:ilvl="4" w:tplc="04090003" w:tentative="1">
+      <w:start w:val="1"/>
+      <w:numFmt w:val="bullet"/>
+      <w:lvlText w:val="o"/>
+      <w:lvlJc w:val="left"/>
+      <w:pPr>
+        <w:ind w:left="3600" w:hanging="360"/>
+      </w:pPr>
+      <w:rPr>
+        <w:rFonts w:ascii="Courier New" w:hAnsi="Courier New" w:cs="Courier New" w:hint="default"/>
+      </w:rPr>
+    </w:lvl>
+    <w:lvl w:ilvl="5" w:tplc="04090005" w:tentative="1">
+      <w:start w:val="1"/>
+      <w:numFmt w:val="bullet"/>
+      <w:lvlText w:val=""/>
+      <w:lvlJc w:val="left"/>
+      <w:pPr>
+        <w:ind w:left="4320" w:hanging="360"/>
+      </w:pPr>
+      <w:rPr>
+        <w:rFonts w:ascii="Wingdings" w:hAnsi="Wingdings" w:hint="default"/>
+      </w:rPr>
+    </w:lvl>
+    <w:lvl w:ilvl="6" w:tplc="04090001" w:tentative="1">
+      <w:start w:val="1"/>
+      <w:numFmt w:val="bullet"/>
+      <w:lvlText w:val=""/>
+      <w:lvlJc w:val="left"/>
+      <w:pPr>
+        <w:ind w:left="5040" w:hanging="360"/>
+      </w:pPr>
+      <w:rPr>
+        <w:rFonts w:ascii="Symbol" w:hAnsi="Symbol" w:hint="default"/>
+      </w:rPr>
+    </w:lvl>
+    <w:lvl w:ilvl="7" w:tplc="04090003" w:tentative="1">
+      <w:start w:val="1"/>
+      <w:numFmt w:val="bullet"/>
+      <w:lvlText w:val="o"/>
+      <w:lvlJc w:val="left"/>
+      <w:pPr>
+        <w:ind w:left="5760" w:hanging="360"/>
+      </w:pPr>
+      <w:rPr>
+        <w:rFonts w:ascii="Courier New" w:hAnsi="Courier New" w:cs="Courier New" w:hint="default"/>
+      </w:rPr>
+    </w:lvl>
+    <w:lvl w:ilvl="8" w:tplc="04090005" w:tentative="1">
+      <w:start w:val="1"/>
+      <w:numFmt w:val="bullet"/>
+      <w:lvlText w:val=""/>
+      <w:lvlJc w:val="left"/>
+      <w:pPr>
+        <w:ind w:left="6480" w:hanging="360"/>
+      </w:pPr>
+      <w:rPr>
+        <w:rFonts w:ascii="Wingdings" w:hAnsi="Wingdings" w:hint="default"/>
+      </w:rPr>
+    </w:lvl>
+  </w:abstractNum>
+  <w:num w:numId="1">
+    <w:abstractNumId w:val="0"/>
+  </w:num>
+</w:numbering>
 </file>
 
 <file path=word/styles.xml><?xml version="1.0" encoding="utf-8"?>
@@ -554,6 +1409,36 @@
     <w:semiHidden/>
     <w:unhideWhenUsed/>
   </w:style>
+  <w:style w:type="table" w:styleId="TableGrid">
+    <w:name w:val="Table Grid"/>
+    <w:basedOn w:val="TableNormal"/>
+    <w:uiPriority w:val="39"/>
+    <w:rsid w:val="00DF4B99"/>
+    <w:pPr>
+      <w:spacing w:after="0" w:line="240" w:lineRule="auto"/>
+    </w:pPr>
+    <w:tblPr>
+      <w:tblBorders>
+        <w:top w:val="single" w:sz="4" w:space="0" w:color="auto"/>
+        <w:left w:val="single" w:sz="4" w:space="0" w:color="auto"/>
+        <w:bottom w:val="single" w:sz="4" w:space="0" w:color="auto"/>
+        <w:right w:val="single" w:sz="4" w:space="0" w:color="auto"/>
+        <w:insideH w:val="single" w:sz="4" w:space="0" w:color="auto"/>
+        <w:insideV w:val="single" w:sz="4" w:space="0" w:color="auto"/>
+      </w:tblBorders>
+    </w:tblPr>
+  </w:style>
+  <w:style w:type="paragraph" w:styleId="ListParagraph">
+    <w:name w:val="List Paragraph"/>
+    <w:basedOn w:val="Normal"/>
+    <w:uiPriority w:val="34"/>
+    <w:qFormat/>
+    <w:rsid w:val="00DF4B99"/>
+    <w:pPr>
+      <w:ind w:left="720"/>
+      <w:contextualSpacing/>
+    </w:pPr>
+  </w:style>
 </w:styles>
 </file>
 

</xml_diff>

<commit_message>
update parts list and circuit diagram
</commit_message>
<xml_diff>
--- a/SNAKS.SystemDesign.docx
+++ b/SNAKS.SystemDesign.docx
@@ -1,6 +1,6 @@
 
 <file path=word/document.xml><?xml version="1.0" encoding="utf-8"?>
-<w:document xmlns:wpc="http://schemas.microsoft.com/office/word/2010/wordprocessingCanvas" xmlns:cx="http://schemas.microsoft.com/office/drawing/2014/chartex" xmlns:cx1="http://schemas.microsoft.com/office/drawing/2015/9/8/chartex" xmlns:cx2="http://schemas.microsoft.com/office/drawing/2015/10/21/chartex" xmlns:cx3="http://schemas.microsoft.com/office/drawing/2016/5/9/chartex" xmlns:cx4="http://schemas.microsoft.com/office/drawing/2016/5/10/chartex" xmlns:cx5="http://schemas.microsoft.com/office/drawing/2016/5/11/chartex" xmlns:cx6="http://schemas.microsoft.com/office/drawing/2016/5/12/chartex" xmlns:cx7="http://schemas.microsoft.com/office/drawing/2016/5/13/chartex" xmlns:cx8="http://schemas.microsoft.com/office/drawing/2016/5/14/chartex" xmlns:mc="http://schemas.openxmlformats.org/markup-compatibility/2006" xmlns:aink="http://schemas.microsoft.com/office/drawing/2016/ink" xmlns:am3d="http://schemas.microsoft.com/office/drawing/2017/model3d" xmlns:o="urn:schemas-microsoft-com:office:office" xmlns:r="http://schemas.openxmlformats.org/officeDocument/2006/relationships" xmlns:m="http://schemas.openxmlformats.org/officeDocument/2006/math" xmlns:v="urn:schemas-microsoft-com:vml" xmlns:wp14="http://schemas.microsoft.com/office/word/2010/wordprocessingDrawing" xmlns:wp="http://schemas.openxmlformats.org/drawingml/2006/wordprocessingDrawing" xmlns:w10="urn:schemas-microsoft-com:office:word" xmlns:w="http://schemas.openxmlformats.org/wordprocessingml/2006/main" xmlns:w14="http://schemas.microsoft.com/office/word/2010/wordml" xmlns:w15="http://schemas.microsoft.com/office/word/2012/wordml" xmlns:w16cex="http://schemas.microsoft.com/office/word/2018/wordml/cex" xmlns:w16cid="http://schemas.microsoft.com/office/word/2016/wordml/cid" xmlns:w16="http://schemas.microsoft.com/office/word/2018/wordml" xmlns:w16se="http://schemas.microsoft.com/office/word/2015/wordml/symex" xmlns:wpg="http://schemas.microsoft.com/office/word/2010/wordprocessingGroup" xmlns:wpi="http://schemas.microsoft.com/office/word/2010/wordprocessingInk" xmlns:wne="http://schemas.microsoft.com/office/word/2006/wordml" xmlns:wps="http://schemas.microsoft.com/office/word/2010/wordprocessingShape" mc:Ignorable="w14 w15 w16se w16cid w16 w16cex wp14">
+<w:document xmlns:wpc="http://schemas.microsoft.com/office/word/2010/wordprocessingCanvas" xmlns:cx="http://schemas.microsoft.com/office/drawing/2014/chartex" xmlns:cx1="http://schemas.microsoft.com/office/drawing/2015/9/8/chartex" xmlns:cx2="http://schemas.microsoft.com/office/drawing/2015/10/21/chartex" xmlns:cx3="http://schemas.microsoft.com/office/drawing/2016/5/9/chartex" xmlns:cx4="http://schemas.microsoft.com/office/drawing/2016/5/10/chartex" xmlns:cx5="http://schemas.microsoft.com/office/drawing/2016/5/11/chartex" xmlns:cx6="http://schemas.microsoft.com/office/drawing/2016/5/12/chartex" xmlns:cx7="http://schemas.microsoft.com/office/drawing/2016/5/13/chartex" xmlns:cx8="http://schemas.microsoft.com/office/drawing/2016/5/14/chartex" xmlns:mc="http://schemas.openxmlformats.org/markup-compatibility/2006" xmlns:aink="http://schemas.microsoft.com/office/drawing/2016/ink" xmlns:am3d="http://schemas.microsoft.com/office/drawing/2017/model3d" xmlns:o="urn:schemas-microsoft-com:office:office" xmlns:r="http://schemas.openxmlformats.org/officeDocument/2006/relationships" xmlns:m="http://schemas.openxmlformats.org/officeDocument/2006/math" xmlns:v="urn:schemas-microsoft-com:vml" xmlns:wp14="http://schemas.microsoft.com/office/word/2010/wordprocessingDrawing" xmlns:wp="http://schemas.openxmlformats.org/drawingml/2006/wordprocessingDrawing" xmlns:w10="urn:schemas-microsoft-com:office:word" xmlns:w="http://schemas.openxmlformats.org/wordprocessingml/2006/main" xmlns:w14="http://schemas.microsoft.com/office/word/2010/wordml" xmlns:w15="http://schemas.microsoft.com/office/word/2012/wordml" xmlns:w16cex="http://schemas.microsoft.com/office/word/2018/wordml/cex" xmlns:w16cid="http://schemas.microsoft.com/office/word/2016/wordml/cid" xmlns:w16="http://schemas.microsoft.com/office/word/2018/wordml" xmlns:w16sdtdh="http://schemas.microsoft.com/office/word/2020/wordml/sdtdatahash" xmlns:w16se="http://schemas.microsoft.com/office/word/2015/wordml/symex" xmlns:wpg="http://schemas.microsoft.com/office/word/2010/wordprocessingGroup" xmlns:wpi="http://schemas.microsoft.com/office/word/2010/wordprocessingInk" xmlns:wne="http://schemas.microsoft.com/office/word/2006/wordml" xmlns:wps="http://schemas.microsoft.com/office/word/2010/wordprocessingShape" mc:Ignorable="w14 w15 w16se w16cid w16 w16cex w16sdtdh wp14">
   <w:body>
     <w:p>
       <w:r>
@@ -54,35 +54,40 @@
       </w:r>
     </w:p>
     <w:p>
+      <w:r>
+        <w:t xml:space="preserve">An Arithmetic Logic Circuit contains a 32-bit Accumulator register, that holds the current value. The 32- bit accumulator registers </w:t>
+      </w:r>
+      <w:proofErr w:type="gramStart"/>
+      <w:r>
+        <w:t>is</w:t>
+      </w:r>
+      <w:proofErr w:type="gramEnd"/>
+      <w:r>
+        <w:t xml:space="preserve"> made up of 32 one-bit D Flip-flops working synchronously. On each instruction, the ALU will take a 16-bit integer input and the lower 16-bits of the accumulator </w:t>
+      </w:r>
+      <w:r>
+        <w:t>register and</w:t>
+      </w:r>
+      <w:r>
+        <w:t xml:space="preserve"> send them as inputs to 8 different modules. These modules will be a 16-bit adder, a 16-bit subtractor, a 16-bit multiplier, a 16-bit divider, a 16-bit AND, a 16-bit OR, a 16-bit NOT, and a 16-bit XOR. Each of these modules operate in parallel, and each of their outputs goes to a different input channel of a 16x32 bit multiplexer. (The output of a 16-bit multiplier can go up to 32 bits) </w:t>
+      </w:r>
+      <w:r>
+        <w:t xml:space="preserve">The accumulator is updated on every clock cycle and the update is based on the operational cycle. </w:t>
+      </w:r>
+      <w:r>
+        <w:t>The output of the ALU will be the current contents of the Accumulator register. The Subtractor will have an Overflow check, which will be an additional output. Also, the multiplexer has to handle the “No Operation” when no results of any module is used. And also, the D-Flip Flops must be able to be either preset to 1 or reset to 0. No-op, preset, and reset, will be handled by unused multiplexer channels</w:t>
+      </w:r>
+      <w:r>
+        <w:t>.</w:t>
+      </w:r>
+    </w:p>
+    <w:p>
       <w:pPr>
         <w:rPr>
           <w:b/>
           <w:bCs/>
         </w:rPr>
       </w:pPr>
-      <w:r>
-        <w:t xml:space="preserve">An Arithmetic Logic Circuit contains a 32-bit Accumulator register, that holds the current value. The 32- bit accumulator registers </w:t>
-      </w:r>
-      <w:proofErr w:type="gramStart"/>
-      <w:r>
-        <w:t>is</w:t>
-      </w:r>
-      <w:proofErr w:type="gramEnd"/>
-      <w:r>
-        <w:t xml:space="preserve"> made up of 32 one-bit D Flip-flops working synchronously. On each instruction, the ALU will take a 16-bit integer input and the lower 16-bits of the accumulator </w:t>
-      </w:r>
-      <w:r>
-        <w:t>register and</w:t>
-      </w:r>
-      <w:r>
-        <w:t xml:space="preserve"> send them as inputs to 8 different modules. These modules will be a 16-bit adder, a 16-bit subtractor, a 16-bit multiplier, a 16-bit divider, a 16-bit AND, a 16-bit OR, a 16-bit NOT, and a 16-bit XOR. Each of these modules operate in parallel, and each of their outputs goes to a different input channel of a 16x32 bit multiplexer. (The output of a 16-bit multiplier can go up to 32 bits) </w:t>
-      </w:r>
-      <w:r>
-        <w:t xml:space="preserve">The accumulator is updated on every clock cycle and the update is based on the operational cycle. </w:t>
-      </w:r>
-      <w:r>
-        <w:t>The output of the ALU will be the current contents of the Accumulator register. The Subtractor will have an Overflow check, which will be an additional output. Also, the multiplexer has to handle the “No Operation” when no results of any module is used. And also, the D-Flip Flops must be able to be either preset to 1 or reset to 0. No-op, preset, and reset, will be handled by unused multiplexer channels</w:t>
-      </w:r>
     </w:p>
     <w:p>
       <w:pPr>
@@ -137,13 +142,8 @@
         </w:numPr>
       </w:pPr>
       <w:r>
-        <w:t xml:space="preserve">9-bit </w:t>
-      </w:r>
-      <w:proofErr w:type="gramStart"/>
-      <w:r>
-        <w:t>Opcode ???</w:t>
-      </w:r>
-      <w:proofErr w:type="gramEnd"/>
+        <w:t>4-bit opcode</w:t>
+      </w:r>
     </w:p>
     <w:p>
       <w:r>
@@ -194,15 +194,7 @@
         </w:numPr>
       </w:pPr>
       <w:r>
-        <w:t>9-</w:t>
-      </w:r>
-      <w:proofErr w:type="gramStart"/>
-      <w:r>
-        <w:t>bit(</w:t>
-      </w:r>
-      <w:proofErr w:type="gramEnd"/>
-      <w:r>
-        <w:t>???) Decoder (…idk, for selecting the operation)</w:t>
+        <w:t>4-bit Decoder</w:t>
       </w:r>
     </w:p>
     <w:p>
@@ -301,6 +293,7 @@
         <w:t>16-bit XOR</w:t>
       </w:r>
     </w:p>
+    <w:p/>
     <w:p>
       <w:pPr>
         <w:rPr>
@@ -308,36 +301,99 @@
           <w:bCs/>
         </w:rPr>
       </w:pPr>
-      <w:r>
-        <w:rPr>
-          <w:b/>
-          <w:bCs/>
-        </w:rPr>
-        <w:t>Circuit Diagram</w:t>
-      </w:r>
-    </w:p>
-    <w:p>
-      <w:pPr>
-        <w:rPr>
-          <w:b/>
-          <w:bCs/>
-        </w:rPr>
-      </w:pPr>
-    </w:p>
-    <w:p>
-      <w:pPr>
-        <w:rPr>
-          <w:b/>
-          <w:bCs/>
-        </w:rPr>
-      </w:pPr>
-      <w:proofErr w:type="spellStart"/>
       <w:r>
         <w:rPr>
           <w:b/>
           <w:bCs/>
         </w:rPr>
         <w:lastRenderedPageBreak/>
+        <w:t>Circuit Diagram</w:t>
+      </w:r>
+    </w:p>
+    <w:p>
+      <w:pPr>
+        <w:rPr>
+          <w:b/>
+          <w:bCs/>
+        </w:rPr>
+      </w:pPr>
+      <w:r>
+        <w:rPr>
+          <w:b/>
+          <w:bCs/>
+          <w:noProof/>
+        </w:rPr>
+        <w:drawing>
+          <wp:inline distT="0" distB="0" distL="0" distR="0" wp14:anchorId="13DE693D" wp14:editId="3D41C134">
+            <wp:extent cx="5943600" cy="4458335"/>
+            <wp:effectExtent l="0" t="0" r="0" b="0"/>
+            <wp:docPr id="1" name="Picture 1" descr="Diagram, schematic&#10;&#10;Description automatically generated"/>
+            <wp:cNvGraphicFramePr>
+              <a:graphicFrameLocks xmlns:a="http://schemas.openxmlformats.org/drawingml/2006/main" noChangeAspect="1"/>
+            </wp:cNvGraphicFramePr>
+            <a:graphic xmlns:a="http://schemas.openxmlformats.org/drawingml/2006/main">
+              <a:graphicData uri="http://schemas.openxmlformats.org/drawingml/2006/picture">
+                <pic:pic xmlns:pic="http://schemas.openxmlformats.org/drawingml/2006/picture">
+                  <pic:nvPicPr>
+                    <pic:cNvPr id="1" name="Picture 1" descr="Diagram, schematic&#10;&#10;Description automatically generated"/>
+                    <pic:cNvPicPr>
+                      <a:picLocks noChangeAspect="1" noChangeArrowheads="1"/>
+                    </pic:cNvPicPr>
+                  </pic:nvPicPr>
+                  <pic:blipFill>
+                    <a:blip r:embed="rId5" cstate="print">
+                      <a:extLst>
+                        <a:ext uri="{28A0092B-C50C-407E-A947-70E740481C1C}">
+                          <a14:useLocalDpi xmlns:a14="http://schemas.microsoft.com/office/drawing/2010/main" val="0"/>
+                        </a:ext>
+                      </a:extLst>
+                    </a:blip>
+                    <a:srcRect/>
+                    <a:stretch>
+                      <a:fillRect/>
+                    </a:stretch>
+                  </pic:blipFill>
+                  <pic:spPr bwMode="auto">
+                    <a:xfrm rot="10800000">
+                      <a:off x="0" y="0"/>
+                      <a:ext cx="5943600" cy="4458335"/>
+                    </a:xfrm>
+                    <a:prstGeom prst="rect">
+                      <a:avLst/>
+                    </a:prstGeom>
+                    <a:noFill/>
+                    <a:ln>
+                      <a:noFill/>
+                    </a:ln>
+                  </pic:spPr>
+                </pic:pic>
+              </a:graphicData>
+            </a:graphic>
+          </wp:inline>
+        </w:drawing>
+      </w:r>
+    </w:p>
+    <w:p>
+      <w:pPr>
+        <w:rPr>
+          <w:b/>
+          <w:bCs/>
+        </w:rPr>
+      </w:pPr>
+    </w:p>
+    <w:p>
+      <w:pPr>
+        <w:rPr>
+          <w:b/>
+          <w:bCs/>
+        </w:rPr>
+      </w:pPr>
+      <w:proofErr w:type="spellStart"/>
+      <w:r>
+        <w:rPr>
+          <w:b/>
+          <w:bCs/>
+        </w:rPr>
         <w:t>OpCode</w:t>
       </w:r>
       <w:proofErr w:type="spellEnd"/>
@@ -728,6 +784,7 @@
           </w:tcPr>
           <w:p>
             <w:r>
+              <w:lastRenderedPageBreak/>
               <w:t>AND</w:t>
             </w:r>
           </w:p>
@@ -942,6 +999,7 @@
           <w:bCs/>
           <w:noProof/>
         </w:rPr>
+        <w:lastRenderedPageBreak/>
         <mc:AlternateContent>
           <mc:Choice Requires="wpc">
             <w:drawing>
@@ -1859,7 +1917,7 @@
               </wp:inline>
             </w:drawing>
           </mc:Choice>
-          <mc:Fallback xmlns:w16sdtdh="http://schemas.microsoft.com/office/word/2020/wordml/sdtdatahash">
+          <mc:Fallback>
             <w:pict>
               <v:group w14:anchorId="18B6C75A" id="Canvas 6" o:spid="_x0000_s1026" editas="canvas" style="width:531pt;height:517.5pt;mso-position-horizontal-relative:char;mso-position-vertical-relative:line" coordsize="67437,65722" o:gfxdata="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">
                 <v:shapetype id="_x0000_t75" coordsize="21600,21600" o:spt="75" o:preferrelative="t" path="m@4@5l@4@11@9@11@9@5xe" filled="f" stroked="f">
@@ -2195,7 +2253,7 @@
 </file>
 
 <file path=word/numbering.xml><?xml version="1.0" encoding="utf-8"?>
-<w:numbering xmlns:wpc="http://schemas.microsoft.com/office/word/2010/wordprocessingCanvas" xmlns:cx="http://schemas.microsoft.com/office/drawing/2014/chartex" xmlns:cx1="http://schemas.microsoft.com/office/drawing/2015/9/8/chartex" xmlns:cx2="http://schemas.microsoft.com/office/drawing/2015/10/21/chartex" xmlns:cx3="http://schemas.microsoft.com/office/drawing/2016/5/9/chartex" xmlns:cx4="http://schemas.microsoft.com/office/drawing/2016/5/10/chartex" xmlns:cx5="http://schemas.microsoft.com/office/drawing/2016/5/11/chartex" xmlns:cx6="http://schemas.microsoft.com/office/drawing/2016/5/12/chartex" xmlns:cx7="http://schemas.microsoft.com/office/drawing/2016/5/13/chartex" xmlns:cx8="http://schemas.microsoft.com/office/drawing/2016/5/14/chartex" xmlns:mc="http://schemas.openxmlformats.org/markup-compatibility/2006" xmlns:aink="http://schemas.microsoft.com/office/drawing/2016/ink" xmlns:am3d="http://schemas.microsoft.com/office/drawing/2017/model3d" xmlns:o="urn:schemas-microsoft-com:office:office" xmlns:r="http://schemas.openxmlformats.org/officeDocument/2006/relationships" xmlns:m="http://schemas.openxmlformats.org/officeDocument/2006/math" xmlns:v="urn:schemas-microsoft-com:vml" xmlns:wp14="http://schemas.microsoft.com/office/word/2010/wordprocessingDrawing" xmlns:wp="http://schemas.openxmlformats.org/drawingml/2006/wordprocessingDrawing" xmlns:w10="urn:schemas-microsoft-com:office:word" xmlns:w="http://schemas.openxmlformats.org/wordprocessingml/2006/main" xmlns:w14="http://schemas.microsoft.com/office/word/2010/wordml" xmlns:w15="http://schemas.microsoft.com/office/word/2012/wordml" xmlns:w16cex="http://schemas.microsoft.com/office/word/2018/wordml/cex" xmlns:w16cid="http://schemas.microsoft.com/office/word/2016/wordml/cid" xmlns:w16="http://schemas.microsoft.com/office/word/2018/wordml" xmlns:w16se="http://schemas.microsoft.com/office/word/2015/wordml/symex" xmlns:wpg="http://schemas.microsoft.com/office/word/2010/wordprocessingGroup" xmlns:wpi="http://schemas.microsoft.com/office/word/2010/wordprocessingInk" xmlns:wne="http://schemas.microsoft.com/office/word/2006/wordml" xmlns:wps="http://schemas.microsoft.com/office/word/2010/wordprocessingShape" mc:Ignorable="w14 w15 w16se w16cid w16 w16cex wp14">
+<w:numbering xmlns:wpc="http://schemas.microsoft.com/office/word/2010/wordprocessingCanvas" xmlns:cx="http://schemas.microsoft.com/office/drawing/2014/chartex" xmlns:cx1="http://schemas.microsoft.com/office/drawing/2015/9/8/chartex" xmlns:cx2="http://schemas.microsoft.com/office/drawing/2015/10/21/chartex" xmlns:cx3="http://schemas.microsoft.com/office/drawing/2016/5/9/chartex" xmlns:cx4="http://schemas.microsoft.com/office/drawing/2016/5/10/chartex" xmlns:cx5="http://schemas.microsoft.com/office/drawing/2016/5/11/chartex" xmlns:cx6="http://schemas.microsoft.com/office/drawing/2016/5/12/chartex" xmlns:cx7="http://schemas.microsoft.com/office/drawing/2016/5/13/chartex" xmlns:cx8="http://schemas.microsoft.com/office/drawing/2016/5/14/chartex" xmlns:mc="http://schemas.openxmlformats.org/markup-compatibility/2006" xmlns:aink="http://schemas.microsoft.com/office/drawing/2016/ink" xmlns:am3d="http://schemas.microsoft.com/office/drawing/2017/model3d" xmlns:o="urn:schemas-microsoft-com:office:office" xmlns:r="http://schemas.openxmlformats.org/officeDocument/2006/relationships" xmlns:m="http://schemas.openxmlformats.org/officeDocument/2006/math" xmlns:v="urn:schemas-microsoft-com:vml" xmlns:wp14="http://schemas.microsoft.com/office/word/2010/wordprocessingDrawing" xmlns:wp="http://schemas.openxmlformats.org/drawingml/2006/wordprocessingDrawing" xmlns:w10="urn:schemas-microsoft-com:office:word" xmlns:w="http://schemas.openxmlformats.org/wordprocessingml/2006/main" xmlns:w14="http://schemas.microsoft.com/office/word/2010/wordml" xmlns:w15="http://schemas.microsoft.com/office/word/2012/wordml" xmlns:w16cex="http://schemas.microsoft.com/office/word/2018/wordml/cex" xmlns:w16cid="http://schemas.microsoft.com/office/word/2016/wordml/cid" xmlns:w16="http://schemas.microsoft.com/office/word/2018/wordml" xmlns:w16sdtdh="http://schemas.microsoft.com/office/word/2020/wordml/sdtdatahash" xmlns:w16se="http://schemas.microsoft.com/office/word/2015/wordml/symex" xmlns:wpg="http://schemas.microsoft.com/office/word/2010/wordprocessingGroup" xmlns:wpi="http://schemas.microsoft.com/office/word/2010/wordprocessingInk" xmlns:wne="http://schemas.microsoft.com/office/word/2006/wordml" xmlns:wps="http://schemas.microsoft.com/office/word/2010/wordprocessingShape" mc:Ignorable="w14 w15 w16se w16cid w16 w16cex w16sdtdh wp14">
   <w:abstractNum w:abstractNumId="0" w15:restartNumberingAfterBreak="0">
     <w:nsid w:val="666C019D"/>
     <w:multiLevelType w:val="hybridMultilevel"/>
@@ -2315,7 +2373,7 @@
 </file>
 
 <file path=word/styles.xml><?xml version="1.0" encoding="utf-8"?>
-<w:styles xmlns:mc="http://schemas.openxmlformats.org/markup-compatibility/2006" xmlns:r="http://schemas.openxmlformats.org/officeDocument/2006/relationships" xmlns:w="http://schemas.openxmlformats.org/wordprocessingml/2006/main" xmlns:w14="http://schemas.microsoft.com/office/word/2010/wordml" xmlns:w15="http://schemas.microsoft.com/office/word/2012/wordml" xmlns:w16cex="http://schemas.microsoft.com/office/word/2018/wordml/cex" xmlns:w16cid="http://schemas.microsoft.com/office/word/2016/wordml/cid" xmlns:w16="http://schemas.microsoft.com/office/word/2018/wordml" xmlns:w16se="http://schemas.microsoft.com/office/word/2015/wordml/symex" mc:Ignorable="w14 w15 w16se w16cid w16 w16cex">
+<w:styles xmlns:mc="http://schemas.openxmlformats.org/markup-compatibility/2006" xmlns:r="http://schemas.openxmlformats.org/officeDocument/2006/relationships" xmlns:w="http://schemas.openxmlformats.org/wordprocessingml/2006/main" xmlns:w14="http://schemas.microsoft.com/office/word/2010/wordml" xmlns:w15="http://schemas.microsoft.com/office/word/2012/wordml" xmlns:w16cex="http://schemas.microsoft.com/office/word/2018/wordml/cex" xmlns:w16cid="http://schemas.microsoft.com/office/word/2016/wordml/cid" xmlns:w16="http://schemas.microsoft.com/office/word/2018/wordml" xmlns:w16sdtdh="http://schemas.microsoft.com/office/word/2020/wordml/sdtdatahash" xmlns:w16se="http://schemas.microsoft.com/office/word/2015/wordml/symex" mc:Ignorable="w14 w15 w16se w16cid w16 w16cex w16sdtdh">
   <w:docDefaults>
     <w:rPrDefault>
       <w:rPr>

</xml_diff>

<commit_message>
DOCX and PDF Completed
Completed both, checked for mistakes, made it look spiffy. yay
</commit_message>
<xml_diff>
--- a/SNAKS.SystemDesign.docx
+++ b/SNAKS.SystemDesign.docx
@@ -3,93 +3,592 @@
 <w:document xmlns:wpc="http://schemas.microsoft.com/office/word/2010/wordprocessingCanvas" xmlns:cx="http://schemas.microsoft.com/office/drawing/2014/chartex" xmlns:cx1="http://schemas.microsoft.com/office/drawing/2015/9/8/chartex" xmlns:cx2="http://schemas.microsoft.com/office/drawing/2015/10/21/chartex" xmlns:cx3="http://schemas.microsoft.com/office/drawing/2016/5/9/chartex" xmlns:cx4="http://schemas.microsoft.com/office/drawing/2016/5/10/chartex" xmlns:cx5="http://schemas.microsoft.com/office/drawing/2016/5/11/chartex" xmlns:cx6="http://schemas.microsoft.com/office/drawing/2016/5/12/chartex" xmlns:cx7="http://schemas.microsoft.com/office/drawing/2016/5/13/chartex" xmlns:cx8="http://schemas.microsoft.com/office/drawing/2016/5/14/chartex" xmlns:mc="http://schemas.openxmlformats.org/markup-compatibility/2006" xmlns:aink="http://schemas.microsoft.com/office/drawing/2016/ink" xmlns:am3d="http://schemas.microsoft.com/office/drawing/2017/model3d" xmlns:o="urn:schemas-microsoft-com:office:office" xmlns:r="http://schemas.openxmlformats.org/officeDocument/2006/relationships" xmlns:m="http://schemas.openxmlformats.org/officeDocument/2006/math" xmlns:v="urn:schemas-microsoft-com:vml" xmlns:wp14="http://schemas.microsoft.com/office/word/2010/wordprocessingDrawing" xmlns:wp="http://schemas.openxmlformats.org/drawingml/2006/wordprocessingDrawing" xmlns:w10="urn:schemas-microsoft-com:office:word" xmlns:w="http://schemas.openxmlformats.org/wordprocessingml/2006/main" xmlns:w14="http://schemas.microsoft.com/office/word/2010/wordml" xmlns:w15="http://schemas.microsoft.com/office/word/2012/wordml" xmlns:w16cex="http://schemas.microsoft.com/office/word/2018/wordml/cex" xmlns:w16cid="http://schemas.microsoft.com/office/word/2016/wordml/cid" xmlns:w16="http://schemas.microsoft.com/office/word/2018/wordml" xmlns:w16sdtdh="http://schemas.microsoft.com/office/word/2020/wordml/sdtdatahash" xmlns:w16se="http://schemas.microsoft.com/office/word/2015/wordml/symex" xmlns:wpg="http://schemas.microsoft.com/office/word/2010/wordprocessingGroup" xmlns:wpi="http://schemas.microsoft.com/office/word/2010/wordprocessingInk" xmlns:wne="http://schemas.microsoft.com/office/word/2006/wordml" xmlns:wps="http://schemas.microsoft.com/office/word/2010/wordprocessingShape" mc:Ignorable="w14 w15 w16se w16cid w16 w16cex w16sdtdh wp14">
   <w:body>
     <w:p>
+      <w:pPr>
+        <w:jc w:val="center"/>
+        <w:rPr>
+          <w:rFonts w:ascii="Times New Roman" w:hAnsi="Times New Roman" w:cs="Times New Roman"/>
+          <w:sz w:val="24"/>
+          <w:szCs w:val="24"/>
+        </w:rPr>
+      </w:pPr>
+    </w:p>
+    <w:p>
+      <w:pPr>
+        <w:jc w:val="center"/>
+        <w:rPr>
+          <w:rFonts w:ascii="Times New Roman" w:hAnsi="Times New Roman" w:cs="Times New Roman"/>
+          <w:sz w:val="24"/>
+          <w:szCs w:val="24"/>
+        </w:rPr>
+      </w:pPr>
+    </w:p>
+    <w:p>
+      <w:pPr>
+        <w:jc w:val="center"/>
+        <w:rPr>
+          <w:rFonts w:ascii="Times New Roman" w:hAnsi="Times New Roman" w:cs="Times New Roman"/>
+          <w:sz w:val="28"/>
+          <w:szCs w:val="28"/>
+        </w:rPr>
+      </w:pPr>
+      <w:r>
+        <w:rPr>
+          <w:rFonts w:ascii="Times New Roman" w:hAnsi="Times New Roman" w:cs="Times New Roman"/>
+          <w:sz w:val="28"/>
+          <w:szCs w:val="28"/>
+        </w:rPr>
+        <w:t>CS 4341 Digital Logic and Computer Design</w:t>
+      </w:r>
+    </w:p>
+    <w:p>
+      <w:pPr>
+        <w:jc w:val="center"/>
+        <w:rPr>
+          <w:rFonts w:ascii="Times New Roman" w:hAnsi="Times New Roman" w:cs="Times New Roman"/>
+          <w:sz w:val="28"/>
+          <w:szCs w:val="28"/>
+        </w:rPr>
+      </w:pPr>
+      <w:r>
+        <w:rPr>
+          <w:rFonts w:ascii="Times New Roman" w:hAnsi="Times New Roman" w:cs="Times New Roman"/>
+          <w:sz w:val="28"/>
+          <w:szCs w:val="28"/>
+        </w:rPr>
+        <w:t>Semester Project - Arithmetic Logic Unit</w:t>
+      </w:r>
+    </w:p>
+    <w:p>
+      <w:pPr>
+        <w:jc w:val="center"/>
+        <w:rPr>
+          <w:rFonts w:ascii="Times New Roman" w:hAnsi="Times New Roman" w:cs="Times New Roman"/>
+          <w:sz w:val="28"/>
+          <w:szCs w:val="28"/>
+        </w:rPr>
+      </w:pPr>
+      <w:r>
+        <w:rPr>
+          <w:rFonts w:ascii="Times New Roman" w:hAnsi="Times New Roman" w:cs="Times New Roman"/>
+          <w:sz w:val="28"/>
+          <w:szCs w:val="28"/>
+        </w:rPr>
+        <w:t>Online Version</w:t>
+      </w:r>
+    </w:p>
+    <w:p>
+      <w:pPr>
+        <w:jc w:val="center"/>
+        <w:rPr>
+          <w:sz w:val="24"/>
+          <w:szCs w:val="24"/>
+        </w:rPr>
+      </w:pPr>
+    </w:p>
+    <w:p>
+      <w:pPr>
+        <w:jc w:val="center"/>
+        <w:rPr>
+          <w:sz w:val="24"/>
+          <w:szCs w:val="24"/>
+        </w:rPr>
+      </w:pPr>
+    </w:p>
+    <w:p>
+      <w:pPr>
+        <w:jc w:val="center"/>
+        <w:rPr>
+          <w:sz w:val="24"/>
+          <w:szCs w:val="24"/>
+        </w:rPr>
+      </w:pPr>
+    </w:p>
+    <w:p>
+      <w:pPr>
+        <w:jc w:val="center"/>
+        <w:rPr>
+          <w:sz w:val="24"/>
+          <w:szCs w:val="24"/>
+        </w:rPr>
+      </w:pPr>
+    </w:p>
+    <w:p>
+      <w:pPr>
+        <w:jc w:val="center"/>
+        <w:rPr>
+          <w:sz w:val="24"/>
+          <w:szCs w:val="24"/>
+        </w:rPr>
+      </w:pPr>
+    </w:p>
+    <w:p>
+      <w:pPr>
+        <w:jc w:val="center"/>
+        <w:rPr>
+          <w:sz w:val="24"/>
+          <w:szCs w:val="24"/>
+        </w:rPr>
+      </w:pPr>
+    </w:p>
+    <w:p>
+      <w:pPr>
+        <w:jc w:val="center"/>
+        <w:rPr>
+          <w:sz w:val="24"/>
+          <w:szCs w:val="24"/>
+        </w:rPr>
+      </w:pPr>
+    </w:p>
+    <w:p>
+      <w:pPr>
+        <w:jc w:val="center"/>
+        <w:rPr>
+          <w:sz w:val="24"/>
+          <w:szCs w:val="24"/>
+        </w:rPr>
+      </w:pPr>
+    </w:p>
+    <w:p>
+      <w:pPr>
+        <w:rPr>
+          <w:sz w:val="24"/>
+          <w:szCs w:val="24"/>
+        </w:rPr>
+      </w:pPr>
+    </w:p>
+    <w:p>
+      <w:pPr>
+        <w:rPr>
+          <w:rFonts w:ascii="Times New Roman" w:hAnsi="Times New Roman" w:cs="Times New Roman"/>
+          <w:sz w:val="28"/>
+          <w:szCs w:val="28"/>
+        </w:rPr>
+      </w:pPr>
+    </w:p>
+    <w:p>
+      <w:pPr>
+        <w:jc w:val="center"/>
+        <w:rPr>
+          <w:rFonts w:ascii="Times New Roman" w:hAnsi="Times New Roman" w:cs="Times New Roman"/>
+          <w:sz w:val="28"/>
+          <w:szCs w:val="28"/>
+        </w:rPr>
+      </w:pPr>
+    </w:p>
+    <w:p>
+      <w:pPr>
+        <w:jc w:val="center"/>
+        <w:rPr>
+          <w:rFonts w:ascii="Times New Roman" w:hAnsi="Times New Roman" w:cs="Times New Roman"/>
+          <w:sz w:val="28"/>
+          <w:szCs w:val="28"/>
+        </w:rPr>
+      </w:pPr>
+    </w:p>
+    <w:p>
+      <w:pPr>
+        <w:rPr>
+          <w:rFonts w:ascii="Times New Roman" w:hAnsi="Times New Roman" w:cs="Times New Roman"/>
+          <w:sz w:val="28"/>
+          <w:szCs w:val="28"/>
+        </w:rPr>
+      </w:pPr>
+    </w:p>
+    <w:p>
+      <w:pPr>
+        <w:jc w:val="center"/>
+        <w:rPr>
+          <w:rFonts w:ascii="Times New Roman" w:hAnsi="Times New Roman" w:cs="Times New Roman"/>
+          <w:sz w:val="28"/>
+          <w:szCs w:val="28"/>
+        </w:rPr>
+      </w:pPr>
+    </w:p>
+    <w:p>
+      <w:pPr>
+        <w:jc w:val="center"/>
+        <w:rPr>
+          <w:rFonts w:ascii="Times New Roman" w:hAnsi="Times New Roman" w:cs="Times New Roman"/>
+          <w:sz w:val="28"/>
+          <w:szCs w:val="28"/>
+        </w:rPr>
+      </w:pPr>
+    </w:p>
+    <w:p>
+      <w:pPr>
+        <w:jc w:val="center"/>
+        <w:rPr>
+          <w:rFonts w:ascii="Times New Roman" w:hAnsi="Times New Roman" w:cs="Times New Roman"/>
+          <w:sz w:val="28"/>
+          <w:szCs w:val="28"/>
+        </w:rPr>
+      </w:pPr>
+      <w:r>
+        <w:rPr>
+          <w:rFonts w:ascii="Times New Roman" w:hAnsi="Times New Roman" w:cs="Times New Roman"/>
+          <w:sz w:val="28"/>
+          <w:szCs w:val="28"/>
+        </w:rPr>
+        <w:t>SNAKS Cohort</w:t>
+      </w:r>
+    </w:p>
+    <w:p>
+      <w:pPr>
+        <w:jc w:val="center"/>
+        <w:rPr>
+          <w:rFonts w:ascii="Times New Roman" w:hAnsi="Times New Roman" w:cs="Times New Roman"/>
+          <w:sz w:val="28"/>
+          <w:szCs w:val="28"/>
+        </w:rPr>
+      </w:pPr>
+      <w:r>
+        <w:rPr>
+          <w:rFonts w:ascii="Times New Roman" w:hAnsi="Times New Roman" w:cs="Times New Roman"/>
+          <w:sz w:val="28"/>
+          <w:szCs w:val="28"/>
+        </w:rPr>
+        <w:t>The University of Texas at Dallas</w:t>
+      </w:r>
+    </w:p>
+    <w:p>
+      <w:pPr>
+        <w:jc w:val="center"/>
+        <w:rPr>
+          <w:rFonts w:ascii="Times New Roman" w:hAnsi="Times New Roman" w:cs="Times New Roman"/>
+          <w:sz w:val="28"/>
+          <w:szCs w:val="28"/>
+        </w:rPr>
+      </w:pPr>
+      <w:r>
+        <w:rPr>
+          <w:rFonts w:ascii="Times New Roman" w:hAnsi="Times New Roman" w:cs="Times New Roman"/>
+          <w:sz w:val="28"/>
+          <w:szCs w:val="28"/>
+        </w:rPr>
+        <w:t>Department of Computer Science</w:t>
+      </w:r>
+    </w:p>
+    <w:p>
+      <w:pPr>
+        <w:jc w:val="center"/>
+        <w:rPr>
+          <w:rFonts w:ascii="Times New Roman" w:hAnsi="Times New Roman" w:cs="Times New Roman"/>
+          <w:sz w:val="28"/>
+          <w:szCs w:val="28"/>
+        </w:rPr>
+      </w:pPr>
+      <w:r>
+        <w:rPr>
+          <w:rFonts w:ascii="Times New Roman" w:hAnsi="Times New Roman" w:cs="Times New Roman"/>
+          <w:sz w:val="28"/>
+          <w:szCs w:val="28"/>
+        </w:rPr>
+        <w:t>CS 4141.</w:t>
+      </w:r>
+      <w:r>
+        <w:rPr>
+          <w:rFonts w:ascii="Times New Roman" w:hAnsi="Times New Roman" w:cs="Times New Roman"/>
+          <w:sz w:val="28"/>
+          <w:szCs w:val="28"/>
+        </w:rPr>
+        <w:t>002</w:t>
+      </w:r>
+      <w:r>
+        <w:rPr>
+          <w:rFonts w:ascii="Times New Roman" w:hAnsi="Times New Roman" w:cs="Times New Roman"/>
+          <w:sz w:val="28"/>
+          <w:szCs w:val="28"/>
+        </w:rPr>
+        <w:t xml:space="preserve"> – Digital </w:t>
+      </w:r>
+      <w:r>
+        <w:rPr>
+          <w:rFonts w:ascii="Times New Roman" w:hAnsi="Times New Roman" w:cs="Times New Roman"/>
+          <w:sz w:val="28"/>
+          <w:szCs w:val="28"/>
+        </w:rPr>
+        <w:t>Logic and Computer Design</w:t>
+      </w:r>
+    </w:p>
+    <w:p>
+      <w:pPr>
+        <w:jc w:val="center"/>
+        <w:rPr>
+          <w:rFonts w:ascii="Times New Roman" w:hAnsi="Times New Roman" w:cs="Times New Roman"/>
+          <w:sz w:val="28"/>
+          <w:szCs w:val="28"/>
+        </w:rPr>
+      </w:pPr>
+      <w:r>
+        <w:rPr>
+          <w:rFonts w:ascii="Times New Roman" w:hAnsi="Times New Roman" w:cs="Times New Roman"/>
+          <w:sz w:val="28"/>
+          <w:szCs w:val="28"/>
+        </w:rPr>
+        <w:t>May 3</w:t>
+      </w:r>
+      <w:r>
+        <w:rPr>
+          <w:rFonts w:ascii="Times New Roman" w:hAnsi="Times New Roman" w:cs="Times New Roman"/>
+          <w:sz w:val="28"/>
+          <w:szCs w:val="28"/>
+        </w:rPr>
+        <w:t>, 2021</w:t>
+      </w:r>
+    </w:p>
+    <w:p>
+      <w:pPr>
+        <w:jc w:val="center"/>
+        <w:rPr>
+          <w:rFonts w:ascii="Times New Roman" w:hAnsi="Times New Roman" w:cs="Times New Roman"/>
+          <w:sz w:val="28"/>
+          <w:szCs w:val="28"/>
+        </w:rPr>
+      </w:pPr>
       <w:r>
         <w:rPr>
           <w:b/>
           <w:bCs/>
         </w:rPr>
-        <w:t>Description</w:t>
-      </w:r>
-    </w:p>
-    <w:p>
-      <w:r>
-        <w:t>Our cohort</w:t>
-      </w:r>
-      <w:r>
-        <w:t>, SNAKS,</w:t>
-      </w:r>
-      <w:r>
-        <w:t xml:space="preserve"> will be working on a one-input ALU that has the capability of doing math functions such as addition, subtraction, multiplication, division. </w:t>
-      </w:r>
-      <w:r>
-        <w:t>Our ALU also has the capability of doing logic functions such as</w:t>
-      </w:r>
-      <w:r>
-        <w:t xml:space="preserve"> AND, OR, NOT, XOR.</w:t>
-      </w:r>
-      <w:r>
-        <w:t xml:space="preserve"> </w:t>
-      </w:r>
-      <w:r>
-        <w:t xml:space="preserve">Additionally, </w:t>
-      </w:r>
-      <w:r>
-        <w:t xml:space="preserve">the ALU has support functions such as No Operation and Reset. Channels 0 through 9 on the Multiplexer will contain these 10 operations. </w:t>
-      </w:r>
-      <w:r>
-        <w:t xml:space="preserve">Each operation of the ALU is its own circuit that will connect into one channel of the Multiplexer. </w:t>
-      </w:r>
-      <w:r>
-        <w:t xml:space="preserve">The ALU we are creating is a memory unit that updates based on the operation code. The innermost portion is a memory register with the current value. </w:t>
-      </w:r>
-    </w:p>
-    <w:p>
-      <w:pPr>
-        <w:rPr>
+        <w:br w:type="column"/>
+      </w:r>
+    </w:p>
+    <w:p>
+      <w:pPr>
+        <w:jc w:val="center"/>
+        <w:rPr>
+          <w:rFonts w:ascii="Times New Roman" w:hAnsi="Times New Roman" w:cs="Times New Roman"/>
           <w:b/>
           <w:bCs/>
-        </w:rPr>
-      </w:pPr>
-      <w:r>
-        <w:t xml:space="preserve">An Arithmetic Logic Circuit contains a 32-bit Accumulator register, that holds the current value. The 32- bit accumulator registers </w:t>
-      </w:r>
-      <w:proofErr w:type="gramStart"/>
-      <w:r>
-        <w:t>is</w:t>
-      </w:r>
-      <w:proofErr w:type="gramEnd"/>
-      <w:r>
-        <w:t xml:space="preserve"> made up of 32 one-bit D Flip-flops working synchronously. On each instruction, the ALU will take a 16-bit integer input and the lower 16-bits of the accumulator </w:t>
-      </w:r>
-      <w:r>
-        <w:t>register and</w:t>
-      </w:r>
-      <w:r>
-        <w:t xml:space="preserve"> send them as inputs to 8 different modules. These modules will be a 16-bit adder, a 16-bit subtractor, a 16-bit multiplier, a 16-bit divider, a 16-bit AND, a 16-bit OR, a 16-bit NOT, and a 16-bit XOR. Each of these modules operate in parallel, and each of their outputs goes to a different input channel of a 16x32 bit multiplexer. (The output of a 16-bit multiplier can go up to 32 bits) </w:t>
-      </w:r>
-      <w:r>
-        <w:t xml:space="preserve">The accumulator is updated on every clock cycle and the update is based on the operational cycle. </w:t>
-      </w:r>
-      <w:r>
-        <w:t>The output of the ALU will be the current contents of the Accumulator register. The Subtractor will have an Overflow check, which will be an additional output. Also, the multiplexer has to handle the “No Operation” when no results of any module is used. And also, the D-Flip Flops must be able to be either preset to 1 or reset to 0. No-op, preset, and reset, will be handled by unused multiplexer channels</w:t>
-      </w:r>
-      <w:r>
-        <w:t>.</w:t>
-      </w:r>
-    </w:p>
-    <w:p>
-      <w:pPr>
-        <w:rPr>
+          <w:sz w:val="28"/>
+          <w:szCs w:val="28"/>
+        </w:rPr>
+      </w:pPr>
+      <w:r>
+        <w:rPr>
+          <w:rFonts w:ascii="Times New Roman" w:hAnsi="Times New Roman" w:cs="Times New Roman"/>
           <w:b/>
           <w:bCs/>
-        </w:rPr>
-      </w:pPr>
-    </w:p>
-    <w:p>
-      <w:pPr>
-        <w:rPr>
+          <w:sz w:val="28"/>
+          <w:szCs w:val="28"/>
+        </w:rPr>
+        <w:t>Table of Contents</w:t>
+      </w:r>
+    </w:p>
+    <w:p>
+      <w:pPr>
+        <w:jc w:val="center"/>
+        <w:rPr>
+          <w:rFonts w:ascii="Times New Roman" w:hAnsi="Times New Roman" w:cs="Times New Roman"/>
           <w:b/>
           <w:bCs/>
+          <w:sz w:val="28"/>
+          <w:szCs w:val="28"/>
+        </w:rPr>
+      </w:pPr>
+    </w:p>
+    <w:p>
+      <w:pPr>
+        <w:spacing w:line="480" w:lineRule="auto"/>
+        <w:jc w:val="right"/>
+        <w:rPr>
+          <w:rFonts w:ascii="Times New Roman" w:hAnsi="Times New Roman" w:cs="Times New Roman"/>
+          <w:sz w:val="28"/>
+          <w:szCs w:val="28"/>
+        </w:rPr>
+      </w:pPr>
+      <w:r>
+        <w:rPr>
+          <w:rFonts w:ascii="Times New Roman" w:hAnsi="Times New Roman" w:cs="Times New Roman"/>
+          <w:sz w:val="28"/>
+          <w:szCs w:val="28"/>
+        </w:rPr>
+        <w:t>Description</w:t>
+      </w:r>
+      <w:r>
+        <w:rPr>
+          <w:rFonts w:ascii="Times New Roman" w:hAnsi="Times New Roman" w:cs="Times New Roman"/>
+          <w:sz w:val="28"/>
+          <w:szCs w:val="28"/>
+        </w:rPr>
+        <w:t>………………………………………………………………………….</w:t>
+      </w:r>
+      <w:r>
+        <w:rPr>
+          <w:rFonts w:ascii="Times New Roman" w:hAnsi="Times New Roman" w:cs="Times New Roman"/>
+          <w:sz w:val="28"/>
+          <w:szCs w:val="28"/>
+        </w:rPr>
+        <w:t>2</w:t>
+      </w:r>
+    </w:p>
+    <w:p>
+      <w:pPr>
+        <w:spacing w:line="480" w:lineRule="auto"/>
+        <w:jc w:val="right"/>
+        <w:rPr>
+          <w:rFonts w:ascii="Times New Roman" w:hAnsi="Times New Roman" w:cs="Times New Roman"/>
+          <w:sz w:val="28"/>
+          <w:szCs w:val="28"/>
+        </w:rPr>
+      </w:pPr>
+      <w:r>
+        <w:rPr>
+          <w:rFonts w:ascii="Times New Roman" w:hAnsi="Times New Roman" w:cs="Times New Roman"/>
+          <w:sz w:val="28"/>
+          <w:szCs w:val="28"/>
+        </w:rPr>
+        <w:t>Parts List</w:t>
+      </w:r>
+      <w:r>
+        <w:rPr>
+          <w:rFonts w:ascii="Times New Roman" w:hAnsi="Times New Roman" w:cs="Times New Roman"/>
+          <w:sz w:val="28"/>
+          <w:szCs w:val="28"/>
+        </w:rPr>
+        <w:t>………………………………………………………………………</w:t>
+      </w:r>
+      <w:r>
+        <w:rPr>
+          <w:rFonts w:ascii="Times New Roman" w:hAnsi="Times New Roman" w:cs="Times New Roman"/>
+          <w:sz w:val="28"/>
+          <w:szCs w:val="28"/>
+        </w:rPr>
+        <w:t>……</w:t>
+      </w:r>
+      <w:r>
+        <w:rPr>
+          <w:rFonts w:ascii="Times New Roman" w:hAnsi="Times New Roman" w:cs="Times New Roman"/>
+          <w:sz w:val="28"/>
+          <w:szCs w:val="28"/>
+        </w:rPr>
+        <w:t>3</w:t>
+      </w:r>
+    </w:p>
+    <w:p>
+      <w:pPr>
+        <w:spacing w:line="480" w:lineRule="auto"/>
+        <w:jc w:val="right"/>
+        <w:rPr>
+          <w:rFonts w:ascii="Times New Roman" w:hAnsi="Times New Roman" w:cs="Times New Roman"/>
+          <w:sz w:val="28"/>
+          <w:szCs w:val="28"/>
+        </w:rPr>
+      </w:pPr>
+      <w:r>
+        <w:rPr>
+          <w:rFonts w:ascii="Times New Roman" w:hAnsi="Times New Roman" w:cs="Times New Roman"/>
+          <w:sz w:val="28"/>
+          <w:szCs w:val="28"/>
+        </w:rPr>
+        <w:t>Circuit Diagram</w:t>
+      </w:r>
+      <w:r>
+        <w:rPr>
+          <w:rFonts w:ascii="Times New Roman" w:hAnsi="Times New Roman" w:cs="Times New Roman"/>
+          <w:sz w:val="28"/>
+          <w:szCs w:val="28"/>
+        </w:rPr>
+        <w:t>…………………………………………………………………….</w:t>
+      </w:r>
+      <w:r>
+        <w:rPr>
+          <w:rFonts w:ascii="Times New Roman" w:hAnsi="Times New Roman" w:cs="Times New Roman"/>
+          <w:sz w:val="28"/>
+          <w:szCs w:val="28"/>
+        </w:rPr>
+        <w:t>4</w:t>
+      </w:r>
+    </w:p>
+    <w:p>
+      <w:pPr>
+        <w:spacing w:line="480" w:lineRule="auto"/>
+        <w:jc w:val="right"/>
+        <w:rPr>
+          <w:rFonts w:ascii="Times New Roman" w:hAnsi="Times New Roman" w:cs="Times New Roman"/>
+          <w:sz w:val="28"/>
+          <w:szCs w:val="28"/>
+        </w:rPr>
+      </w:pPr>
+      <w:r>
+        <w:rPr>
+          <w:rFonts w:ascii="Times New Roman" w:hAnsi="Times New Roman" w:cs="Times New Roman"/>
+          <w:sz w:val="28"/>
+          <w:szCs w:val="28"/>
+        </w:rPr>
+        <w:t>OpCode Table</w:t>
+      </w:r>
+      <w:r>
+        <w:rPr>
+          <w:rFonts w:ascii="Times New Roman" w:hAnsi="Times New Roman" w:cs="Times New Roman"/>
+          <w:sz w:val="28"/>
+          <w:szCs w:val="28"/>
+        </w:rPr>
+        <w:t>………………………………………………………………………</w:t>
+      </w:r>
+      <w:r>
+        <w:rPr>
+          <w:rFonts w:ascii="Times New Roman" w:hAnsi="Times New Roman" w:cs="Times New Roman"/>
+          <w:sz w:val="28"/>
+          <w:szCs w:val="28"/>
+        </w:rPr>
+        <w:t>5</w:t>
+      </w:r>
+    </w:p>
+    <w:p>
+      <w:pPr>
+        <w:spacing w:line="480" w:lineRule="auto"/>
+        <w:jc w:val="right"/>
+        <w:rPr>
+          <w:rFonts w:ascii="Times New Roman" w:hAnsi="Times New Roman" w:cs="Times New Roman"/>
+          <w:sz w:val="28"/>
+          <w:szCs w:val="28"/>
+        </w:rPr>
+      </w:pPr>
+      <w:r>
+        <w:rPr>
+          <w:rFonts w:ascii="Times New Roman" w:hAnsi="Times New Roman" w:cs="Times New Roman"/>
+          <w:sz w:val="28"/>
+          <w:szCs w:val="28"/>
+        </w:rPr>
+        <w:t>State Diagram</w:t>
+      </w:r>
+      <w:r>
+        <w:rPr>
+          <w:rFonts w:ascii="Times New Roman" w:hAnsi="Times New Roman" w:cs="Times New Roman"/>
+          <w:sz w:val="28"/>
+          <w:szCs w:val="28"/>
+        </w:rPr>
+        <w:t>………………………………………………………………………</w:t>
+      </w:r>
+      <w:r>
+        <w:rPr>
+          <w:rFonts w:ascii="Times New Roman" w:hAnsi="Times New Roman" w:cs="Times New Roman"/>
+          <w:sz w:val="28"/>
+          <w:szCs w:val="28"/>
+        </w:rPr>
+        <w:t>6</w:t>
+      </w:r>
+    </w:p>
+    <w:p>
+      <w:pPr>
+        <w:jc w:val="center"/>
+        <w:rPr>
+          <w:rFonts w:ascii="Times New Roman" w:hAnsi="Times New Roman" w:cs="Times New Roman"/>
+          <w:sz w:val="28"/>
+          <w:szCs w:val="28"/>
+        </w:rPr>
+      </w:pPr>
+    </w:p>
+    <w:p>
+      <w:pPr>
+        <w:pBdr>
+          <w:bottom w:val="single" w:sz="4" w:space="1" w:color="auto"/>
+        </w:pBdr>
+        <w:rPr>
+          <w:rFonts w:ascii="Times New Roman" w:hAnsi="Times New Roman" w:cs="Times New Roman"/>
+          <w:sz w:val="28"/>
+          <w:szCs w:val="28"/>
         </w:rPr>
       </w:pPr>
       <w:r>
@@ -97,11 +596,228 @@
           <w:b/>
           <w:bCs/>
         </w:rPr>
+        <w:br w:type="column"/>
+      </w:r>
+      <w:r>
+        <w:rPr>
+          <w:rFonts w:ascii="Times New Roman" w:hAnsi="Times New Roman" w:cs="Times New Roman"/>
+          <w:b/>
+          <w:bCs/>
+          <w:sz w:val="28"/>
+          <w:szCs w:val="28"/>
+        </w:rPr>
+        <w:lastRenderedPageBreak/>
+        <w:t>Description</w:t>
+      </w:r>
+    </w:p>
+    <w:p>
+      <w:pPr>
+        <w:rPr>
+          <w:rFonts w:ascii="Times New Roman" w:hAnsi="Times New Roman" w:cs="Times New Roman"/>
+          <w:sz w:val="24"/>
+          <w:szCs w:val="24"/>
+        </w:rPr>
+      </w:pPr>
+      <w:r>
+        <w:rPr>
+          <w:rFonts w:ascii="Times New Roman" w:hAnsi="Times New Roman" w:cs="Times New Roman"/>
+          <w:sz w:val="24"/>
+          <w:szCs w:val="24"/>
+        </w:rPr>
+        <w:t>Our cohort</w:t>
+      </w:r>
+      <w:r>
+        <w:rPr>
+          <w:rFonts w:ascii="Times New Roman" w:hAnsi="Times New Roman" w:cs="Times New Roman"/>
+          <w:sz w:val="24"/>
+          <w:szCs w:val="24"/>
+        </w:rPr>
+        <w:t>, SNAKS,</w:t>
+      </w:r>
+      <w:r>
+        <w:rPr>
+          <w:rFonts w:ascii="Times New Roman" w:hAnsi="Times New Roman" w:cs="Times New Roman"/>
+          <w:sz w:val="24"/>
+          <w:szCs w:val="24"/>
+        </w:rPr>
+        <w:t xml:space="preserve"> will be working on a one-input ALU that has the capability of doing math functions such as addition, subtraction, multiplication, division. </w:t>
+      </w:r>
+      <w:r>
+        <w:rPr>
+          <w:rFonts w:ascii="Times New Roman" w:hAnsi="Times New Roman" w:cs="Times New Roman"/>
+          <w:sz w:val="24"/>
+          <w:szCs w:val="24"/>
+        </w:rPr>
+        <w:t>Our ALU also has the capability of doing logic functions such as</w:t>
+      </w:r>
+      <w:r>
+        <w:rPr>
+          <w:rFonts w:ascii="Times New Roman" w:hAnsi="Times New Roman" w:cs="Times New Roman"/>
+          <w:sz w:val="24"/>
+          <w:szCs w:val="24"/>
+        </w:rPr>
+        <w:t xml:space="preserve"> AND, OR, NOT, XOR.</w:t>
+      </w:r>
+      <w:r>
+        <w:rPr>
+          <w:rFonts w:ascii="Times New Roman" w:hAnsi="Times New Roman" w:cs="Times New Roman"/>
+          <w:sz w:val="24"/>
+          <w:szCs w:val="24"/>
+        </w:rPr>
+        <w:t xml:space="preserve"> </w:t>
+      </w:r>
+      <w:r>
+        <w:rPr>
+          <w:rFonts w:ascii="Times New Roman" w:hAnsi="Times New Roman" w:cs="Times New Roman"/>
+          <w:sz w:val="24"/>
+          <w:szCs w:val="24"/>
+        </w:rPr>
+        <w:t xml:space="preserve">Additionally, </w:t>
+      </w:r>
+      <w:r>
+        <w:rPr>
+          <w:rFonts w:ascii="Times New Roman" w:hAnsi="Times New Roman" w:cs="Times New Roman"/>
+          <w:sz w:val="24"/>
+          <w:szCs w:val="24"/>
+        </w:rPr>
+        <w:t xml:space="preserve">the ALU has support functions such as No Operation and Reset. Channels 0 through 9 on the Multiplexer will contain these 10 operations. </w:t>
+      </w:r>
+      <w:r>
+        <w:rPr>
+          <w:rFonts w:ascii="Times New Roman" w:hAnsi="Times New Roman" w:cs="Times New Roman"/>
+          <w:sz w:val="24"/>
+          <w:szCs w:val="24"/>
+        </w:rPr>
+        <w:t xml:space="preserve">Each operation of the ALU is its own circuit that will connect into one channel of the Multiplexer. </w:t>
+      </w:r>
+      <w:r>
+        <w:rPr>
+          <w:rFonts w:ascii="Times New Roman" w:hAnsi="Times New Roman" w:cs="Times New Roman"/>
+          <w:sz w:val="24"/>
+          <w:szCs w:val="24"/>
+        </w:rPr>
+        <w:t xml:space="preserve">The ALU we are creating is a memory unit that updates based on the operation code. The innermost portion is a memory register with the current value. </w:t>
+      </w:r>
+    </w:p>
+    <w:p>
+      <w:pPr>
+        <w:rPr>
+          <w:rFonts w:ascii="Times New Roman" w:hAnsi="Times New Roman" w:cs="Times New Roman"/>
+          <w:b/>
+          <w:bCs/>
+          <w:sz w:val="24"/>
+          <w:szCs w:val="24"/>
+        </w:rPr>
+      </w:pPr>
+      <w:r>
+        <w:rPr>
+          <w:rFonts w:ascii="Times New Roman" w:hAnsi="Times New Roman" w:cs="Times New Roman"/>
+          <w:sz w:val="24"/>
+          <w:szCs w:val="24"/>
+        </w:rPr>
+        <w:t xml:space="preserve">An Arithmetic Logic Circuit contains a 32-bit Accumulator register, that holds the current value. The 32- bit accumulator registers is made up of 32 one-bit D Flip-flops working synchronously. On each instruction, the ALU will take a 16-bit integer input and the lower 16-bits of the accumulator </w:t>
+      </w:r>
+      <w:r>
+        <w:rPr>
+          <w:rFonts w:ascii="Times New Roman" w:hAnsi="Times New Roman" w:cs="Times New Roman"/>
+          <w:sz w:val="24"/>
+          <w:szCs w:val="24"/>
+        </w:rPr>
+        <w:t>register and</w:t>
+      </w:r>
+      <w:r>
+        <w:rPr>
+          <w:rFonts w:ascii="Times New Roman" w:hAnsi="Times New Roman" w:cs="Times New Roman"/>
+          <w:sz w:val="24"/>
+          <w:szCs w:val="24"/>
+        </w:rPr>
+        <w:t xml:space="preserve"> send them as inputs to 8 different modules. These modules will be a 16-bit adder, a 16-bit subtractor, a 16-bit multiplier, a 16-bit divider, a 16-bit AND, a 16-bit OR, a 16-bit NOT, and a 16-bit XOR. Each of these modules operate in parallel, and each of their outputs goes to a different input channel of a 16x32 bit multiplexer. (The output of a 16-bit multiplier can go up to 32 bits) </w:t>
+      </w:r>
+      <w:r>
+        <w:rPr>
+          <w:rFonts w:ascii="Times New Roman" w:hAnsi="Times New Roman" w:cs="Times New Roman"/>
+          <w:sz w:val="24"/>
+          <w:szCs w:val="24"/>
+        </w:rPr>
+        <w:t xml:space="preserve">The accumulator is updated on every clock cycle and the update is based on the operational cycle. </w:t>
+      </w:r>
+      <w:r>
+        <w:rPr>
+          <w:rFonts w:ascii="Times New Roman" w:hAnsi="Times New Roman" w:cs="Times New Roman"/>
+          <w:sz w:val="24"/>
+          <w:szCs w:val="24"/>
+        </w:rPr>
+        <w:t>The output of the ALU will be the current contents of the Accumulator register. The Subtractor will have an Overflow check, which will be an additional output. Also, the multiplexer has to handle the “No Operation” when no results of any module is used. And also, the D-Flip Flops must be able to be either preset to 1 or reset to 0. No-op, preset, and reset, will be handled by unused multiplexer channels</w:t>
+      </w:r>
+      <w:r>
+        <w:rPr>
+          <w:rFonts w:ascii="Times New Roman" w:hAnsi="Times New Roman" w:cs="Times New Roman"/>
+          <w:sz w:val="24"/>
+          <w:szCs w:val="24"/>
+        </w:rPr>
+        <w:t>.</w:t>
+      </w:r>
+    </w:p>
+    <w:p>
+      <w:pPr>
+        <w:rPr>
+          <w:rFonts w:ascii="Times New Roman" w:hAnsi="Times New Roman" w:cs="Times New Roman"/>
+          <w:b/>
+          <w:bCs/>
+          <w:sz w:val="28"/>
+          <w:szCs w:val="28"/>
+        </w:rPr>
+      </w:pPr>
+    </w:p>
+    <w:p>
+      <w:pPr>
+        <w:pBdr>
+          <w:bottom w:val="single" w:sz="4" w:space="1" w:color="auto"/>
+        </w:pBdr>
+        <w:rPr>
+          <w:rFonts w:ascii="Times New Roman" w:hAnsi="Times New Roman" w:cs="Times New Roman"/>
+          <w:b/>
+          <w:bCs/>
+          <w:sz w:val="28"/>
+          <w:szCs w:val="28"/>
+        </w:rPr>
+      </w:pPr>
+      <w:r>
+        <w:rPr>
+          <w:rFonts w:ascii="Times New Roman" w:hAnsi="Times New Roman" w:cs="Times New Roman"/>
+          <w:b/>
+          <w:bCs/>
+          <w:sz w:val="28"/>
+          <w:szCs w:val="28"/>
+        </w:rPr>
+        <w:br w:type="column"/>
+      </w:r>
+      <w:r>
+        <w:rPr>
+          <w:rFonts w:ascii="Times New Roman" w:hAnsi="Times New Roman" w:cs="Times New Roman"/>
+          <w:b/>
+          <w:bCs/>
+          <w:sz w:val="28"/>
+          <w:szCs w:val="28"/>
+        </w:rPr>
+        <w:lastRenderedPageBreak/>
         <w:t>Parts List</w:t>
       </w:r>
     </w:p>
     <w:p>
-      <w:r>
+      <w:pPr>
+        <w:rPr>
+          <w:rFonts w:ascii="Times New Roman" w:hAnsi="Times New Roman" w:cs="Times New Roman"/>
+          <w:sz w:val="24"/>
+          <w:szCs w:val="24"/>
+        </w:rPr>
+      </w:pPr>
+      <w:r>
+        <w:rPr>
+          <w:rFonts w:ascii="Times New Roman" w:hAnsi="Times New Roman" w:cs="Times New Roman"/>
+          <w:sz w:val="24"/>
+          <w:szCs w:val="24"/>
+        </w:rPr>
         <w:t>Wires</w:t>
       </w:r>
     </w:p>
@@ -112,8 +828,18 @@
           <w:ilvl w:val="0"/>
           <w:numId w:val="1"/>
         </w:numPr>
-      </w:pPr>
-      <w:r>
+        <w:rPr>
+          <w:rFonts w:ascii="Times New Roman" w:hAnsi="Times New Roman" w:cs="Times New Roman"/>
+          <w:sz w:val="24"/>
+          <w:szCs w:val="24"/>
+        </w:rPr>
+      </w:pPr>
+      <w:r>
+        <w:rPr>
+          <w:rFonts w:ascii="Times New Roman" w:hAnsi="Times New Roman" w:cs="Times New Roman"/>
+          <w:sz w:val="24"/>
+          <w:szCs w:val="24"/>
+        </w:rPr>
         <w:t>16-bit input</w:t>
       </w:r>
     </w:p>
@@ -124,8 +850,18 @@
           <w:ilvl w:val="0"/>
           <w:numId w:val="1"/>
         </w:numPr>
-      </w:pPr>
-      <w:r>
+        <w:rPr>
+          <w:rFonts w:ascii="Times New Roman" w:hAnsi="Times New Roman" w:cs="Times New Roman"/>
+          <w:sz w:val="24"/>
+          <w:szCs w:val="24"/>
+        </w:rPr>
+      </w:pPr>
+      <w:r>
+        <w:rPr>
+          <w:rFonts w:ascii="Times New Roman" w:hAnsi="Times New Roman" w:cs="Times New Roman"/>
+          <w:sz w:val="24"/>
+          <w:szCs w:val="24"/>
+        </w:rPr>
         <w:t>32-bit output (goes into accumulator register)</w:t>
       </w:r>
     </w:p>
@@ -136,16 +872,43 @@
           <w:ilvl w:val="0"/>
           <w:numId w:val="1"/>
         </w:numPr>
-      </w:pPr>
-      <w:r>
+        <w:rPr>
+          <w:rFonts w:ascii="Times New Roman" w:hAnsi="Times New Roman" w:cs="Times New Roman"/>
+          <w:sz w:val="24"/>
+          <w:szCs w:val="24"/>
+        </w:rPr>
+      </w:pPr>
+      <w:r>
+        <w:rPr>
+          <w:rFonts w:ascii="Times New Roman" w:hAnsi="Times New Roman" w:cs="Times New Roman"/>
+          <w:sz w:val="24"/>
+          <w:szCs w:val="24"/>
+        </w:rPr>
         <w:t>4-bit Opcode</w:t>
       </w:r>
     </w:p>
     <w:p>
-      <w:r>
+      <w:pPr>
+        <w:rPr>
+          <w:rFonts w:ascii="Times New Roman" w:hAnsi="Times New Roman" w:cs="Times New Roman"/>
+          <w:sz w:val="24"/>
+          <w:szCs w:val="24"/>
+        </w:rPr>
+      </w:pPr>
+      <w:r>
+        <w:rPr>
+          <w:rFonts w:ascii="Times New Roman" w:hAnsi="Times New Roman" w:cs="Times New Roman"/>
+          <w:sz w:val="24"/>
+          <w:szCs w:val="24"/>
+        </w:rPr>
         <w:t xml:space="preserve">Gates and </w:t>
       </w:r>
       <w:r>
+        <w:rPr>
+          <w:rFonts w:ascii="Times New Roman" w:hAnsi="Times New Roman" w:cs="Times New Roman"/>
+          <w:sz w:val="24"/>
+          <w:szCs w:val="24"/>
+        </w:rPr>
         <w:t>Combination Logic Components</w:t>
       </w:r>
     </w:p>
@@ -156,8 +919,18 @@
           <w:ilvl w:val="0"/>
           <w:numId w:val="1"/>
         </w:numPr>
-      </w:pPr>
-      <w:r>
+        <w:rPr>
+          <w:rFonts w:ascii="Times New Roman" w:hAnsi="Times New Roman" w:cs="Times New Roman"/>
+          <w:sz w:val="24"/>
+          <w:szCs w:val="24"/>
+        </w:rPr>
+      </w:pPr>
+      <w:r>
+        <w:rPr>
+          <w:rFonts w:ascii="Times New Roman" w:hAnsi="Times New Roman" w:cs="Times New Roman"/>
+          <w:sz w:val="24"/>
+          <w:szCs w:val="24"/>
+        </w:rPr>
         <w:t>16x32 bit MUX</w:t>
       </w:r>
     </w:p>
@@ -168,17 +941,19 @@
           <w:ilvl w:val="0"/>
           <w:numId w:val="1"/>
         </w:numPr>
-      </w:pPr>
-      <w:r>
-        <w:t xml:space="preserve">32-bit Accumulator (made up of 32 </w:t>
-      </w:r>
-      <w:proofErr w:type="gramStart"/>
-      <w:r>
-        <w:t>1 bit</w:t>
-      </w:r>
-      <w:proofErr w:type="gramEnd"/>
-      <w:r>
-        <w:t xml:space="preserve"> D Flip-Flops)</w:t>
+        <w:rPr>
+          <w:rFonts w:ascii="Times New Roman" w:hAnsi="Times New Roman" w:cs="Times New Roman"/>
+          <w:sz w:val="24"/>
+          <w:szCs w:val="24"/>
+        </w:rPr>
+      </w:pPr>
+      <w:r>
+        <w:rPr>
+          <w:rFonts w:ascii="Times New Roman" w:hAnsi="Times New Roman" w:cs="Times New Roman"/>
+          <w:sz w:val="24"/>
+          <w:szCs w:val="24"/>
+        </w:rPr>
+        <w:t>32-bit Accumulator (made up of 32 1 bit D Flip-Flops)</w:t>
       </w:r>
     </w:p>
     <w:p>
@@ -188,8 +963,18 @@
           <w:ilvl w:val="0"/>
           <w:numId w:val="1"/>
         </w:numPr>
-      </w:pPr>
-      <w:r>
+        <w:rPr>
+          <w:rFonts w:ascii="Times New Roman" w:hAnsi="Times New Roman" w:cs="Times New Roman"/>
+          <w:sz w:val="24"/>
+          <w:szCs w:val="24"/>
+        </w:rPr>
+      </w:pPr>
+      <w:r>
+        <w:rPr>
+          <w:rFonts w:ascii="Times New Roman" w:hAnsi="Times New Roman" w:cs="Times New Roman"/>
+          <w:sz w:val="24"/>
+          <w:szCs w:val="24"/>
+        </w:rPr>
         <w:t>4-bit Decoder</w:t>
       </w:r>
     </w:p>
@@ -200,8 +985,18 @@
           <w:ilvl w:val="0"/>
           <w:numId w:val="1"/>
         </w:numPr>
-      </w:pPr>
-      <w:r>
+        <w:rPr>
+          <w:rFonts w:ascii="Times New Roman" w:hAnsi="Times New Roman" w:cs="Times New Roman"/>
+          <w:sz w:val="24"/>
+          <w:szCs w:val="24"/>
+        </w:rPr>
+      </w:pPr>
+      <w:r>
+        <w:rPr>
+          <w:rFonts w:ascii="Times New Roman" w:hAnsi="Times New Roman" w:cs="Times New Roman"/>
+          <w:sz w:val="24"/>
+          <w:szCs w:val="24"/>
+        </w:rPr>
         <w:t>16-bit Adder</w:t>
       </w:r>
     </w:p>
@@ -212,8 +1007,18 @@
           <w:ilvl w:val="0"/>
           <w:numId w:val="1"/>
         </w:numPr>
-      </w:pPr>
-      <w:r>
+        <w:rPr>
+          <w:rFonts w:ascii="Times New Roman" w:hAnsi="Times New Roman" w:cs="Times New Roman"/>
+          <w:sz w:val="24"/>
+          <w:szCs w:val="24"/>
+        </w:rPr>
+      </w:pPr>
+      <w:r>
+        <w:rPr>
+          <w:rFonts w:ascii="Times New Roman" w:hAnsi="Times New Roman" w:cs="Times New Roman"/>
+          <w:sz w:val="24"/>
+          <w:szCs w:val="24"/>
+        </w:rPr>
         <w:t>16-bit Subtractor</w:t>
       </w:r>
     </w:p>
@@ -224,8 +1029,18 @@
           <w:ilvl w:val="0"/>
           <w:numId w:val="1"/>
         </w:numPr>
-      </w:pPr>
-      <w:r>
+        <w:rPr>
+          <w:rFonts w:ascii="Times New Roman" w:hAnsi="Times New Roman" w:cs="Times New Roman"/>
+          <w:sz w:val="24"/>
+          <w:szCs w:val="24"/>
+        </w:rPr>
+      </w:pPr>
+      <w:r>
+        <w:rPr>
+          <w:rFonts w:ascii="Times New Roman" w:hAnsi="Times New Roman" w:cs="Times New Roman"/>
+          <w:sz w:val="24"/>
+          <w:szCs w:val="24"/>
+        </w:rPr>
         <w:t>16-bit Multiplier</w:t>
       </w:r>
     </w:p>
@@ -236,8 +1051,18 @@
           <w:ilvl w:val="0"/>
           <w:numId w:val="1"/>
         </w:numPr>
-      </w:pPr>
-      <w:r>
+        <w:rPr>
+          <w:rFonts w:ascii="Times New Roman" w:hAnsi="Times New Roman" w:cs="Times New Roman"/>
+          <w:sz w:val="24"/>
+          <w:szCs w:val="24"/>
+        </w:rPr>
+      </w:pPr>
+      <w:r>
+        <w:rPr>
+          <w:rFonts w:ascii="Times New Roman" w:hAnsi="Times New Roman" w:cs="Times New Roman"/>
+          <w:sz w:val="24"/>
+          <w:szCs w:val="24"/>
+        </w:rPr>
         <w:t>16-bit Divisor</w:t>
       </w:r>
     </w:p>
@@ -248,8 +1073,18 @@
           <w:ilvl w:val="0"/>
           <w:numId w:val="1"/>
         </w:numPr>
-      </w:pPr>
-      <w:r>
+        <w:rPr>
+          <w:rFonts w:ascii="Times New Roman" w:hAnsi="Times New Roman" w:cs="Times New Roman"/>
+          <w:sz w:val="24"/>
+          <w:szCs w:val="24"/>
+        </w:rPr>
+      </w:pPr>
+      <w:r>
+        <w:rPr>
+          <w:rFonts w:ascii="Times New Roman" w:hAnsi="Times New Roman" w:cs="Times New Roman"/>
+          <w:sz w:val="24"/>
+          <w:szCs w:val="24"/>
+        </w:rPr>
         <w:t>16-bit AND</w:t>
       </w:r>
     </w:p>
@@ -260,8 +1095,18 @@
           <w:ilvl w:val="0"/>
           <w:numId w:val="1"/>
         </w:numPr>
-      </w:pPr>
-      <w:r>
+        <w:rPr>
+          <w:rFonts w:ascii="Times New Roman" w:hAnsi="Times New Roman" w:cs="Times New Roman"/>
+          <w:sz w:val="24"/>
+          <w:szCs w:val="24"/>
+        </w:rPr>
+      </w:pPr>
+      <w:r>
+        <w:rPr>
+          <w:rFonts w:ascii="Times New Roman" w:hAnsi="Times New Roman" w:cs="Times New Roman"/>
+          <w:sz w:val="24"/>
+          <w:szCs w:val="24"/>
+        </w:rPr>
         <w:t>16-bit OR</w:t>
       </w:r>
     </w:p>
@@ -272,8 +1117,18 @@
           <w:ilvl w:val="0"/>
           <w:numId w:val="1"/>
         </w:numPr>
-      </w:pPr>
-      <w:r>
+        <w:rPr>
+          <w:rFonts w:ascii="Times New Roman" w:hAnsi="Times New Roman" w:cs="Times New Roman"/>
+          <w:sz w:val="24"/>
+          <w:szCs w:val="24"/>
+        </w:rPr>
+      </w:pPr>
+      <w:r>
+        <w:rPr>
+          <w:rFonts w:ascii="Times New Roman" w:hAnsi="Times New Roman" w:cs="Times New Roman"/>
+          <w:sz w:val="24"/>
+          <w:szCs w:val="24"/>
+        </w:rPr>
         <w:t>16-bit NOT</w:t>
       </w:r>
     </w:p>
@@ -284,30 +1139,62 @@
           <w:ilvl w:val="0"/>
           <w:numId w:val="1"/>
         </w:numPr>
-      </w:pPr>
-      <w:r>
+        <w:rPr>
+          <w:rFonts w:ascii="Times New Roman" w:hAnsi="Times New Roman" w:cs="Times New Roman"/>
+          <w:sz w:val="24"/>
+          <w:szCs w:val="24"/>
+        </w:rPr>
+      </w:pPr>
+      <w:r>
+        <w:rPr>
+          <w:rFonts w:ascii="Times New Roman" w:hAnsi="Times New Roman" w:cs="Times New Roman"/>
+          <w:sz w:val="24"/>
+          <w:szCs w:val="24"/>
+        </w:rPr>
         <w:t>16-bit XOR</w:t>
       </w:r>
     </w:p>
     <w:p>
       <w:pPr>
         <w:rPr>
+          <w:rFonts w:ascii="Times New Roman" w:hAnsi="Times New Roman" w:cs="Times New Roman"/>
           <w:b/>
           <w:bCs/>
-        </w:rPr>
-      </w:pPr>
-    </w:p>
-    <w:p>
-      <w:pPr>
-        <w:rPr>
+          <w:sz w:val="24"/>
+          <w:szCs w:val="24"/>
+        </w:rPr>
+      </w:pPr>
+    </w:p>
+    <w:p>
+      <w:pPr>
+        <w:pBdr>
+          <w:bottom w:val="single" w:sz="4" w:space="1" w:color="auto"/>
+        </w:pBdr>
+        <w:rPr>
+          <w:rFonts w:ascii="Times New Roman" w:hAnsi="Times New Roman" w:cs="Times New Roman"/>
           <w:b/>
           <w:bCs/>
-        </w:rPr>
-      </w:pPr>
-      <w:r>
-        <w:rPr>
+          <w:sz w:val="28"/>
+          <w:szCs w:val="28"/>
+        </w:rPr>
+      </w:pPr>
+      <w:r>
+        <w:rPr>
+          <w:rFonts w:ascii="Times New Roman" w:hAnsi="Times New Roman" w:cs="Times New Roman"/>
           <w:b/>
           <w:bCs/>
+          <w:sz w:val="28"/>
+          <w:szCs w:val="28"/>
+        </w:rPr>
+        <w:br w:type="column"/>
+      </w:r>
+      <w:r>
+        <w:rPr>
+          <w:rFonts w:ascii="Times New Roman" w:hAnsi="Times New Roman" w:cs="Times New Roman"/>
+          <w:b/>
+          <w:bCs/>
+          <w:sz w:val="28"/>
+          <w:szCs w:val="28"/>
         </w:rPr>
         <w:lastRenderedPageBreak/>
         <w:t>Circuit Diagram</w:t>
@@ -316,13 +1203,19 @@
     <w:p>
       <w:pPr>
         <w:rPr>
+          <w:rFonts w:ascii="Times New Roman" w:hAnsi="Times New Roman" w:cs="Times New Roman"/>
           <w:b/>
           <w:bCs/>
-        </w:rPr>
-      </w:pPr>
-      <w:r>
-        <w:rPr>
+          <w:sz w:val="24"/>
+          <w:szCs w:val="24"/>
+        </w:rPr>
+      </w:pPr>
+      <w:r>
+        <w:rPr>
+          <w:rFonts w:ascii="Times New Roman" w:hAnsi="Times New Roman" w:cs="Times New Roman"/>
           <w:noProof/>
+          <w:sz w:val="24"/>
+          <w:szCs w:val="24"/>
         </w:rPr>
         <w:drawing>
           <wp:inline distT="0" distB="0" distL="0" distR="0" wp14:anchorId="7488CFE1" wp14:editId="5A902630">
@@ -340,7 +1233,7 @@
                     <pic:cNvPicPr/>
                   </pic:nvPicPr>
                   <pic:blipFill>
-                    <a:blip r:embed="rId5"/>
+                    <a:blip r:embed="rId8"/>
                     <a:stretch>
                       <a:fillRect/>
                     </a:stretch>
@@ -364,33 +1257,47 @@
     <w:p>
       <w:pPr>
         <w:rPr>
+          <w:rFonts w:ascii="Times New Roman" w:hAnsi="Times New Roman" w:cs="Times New Roman"/>
           <w:b/>
           <w:bCs/>
-        </w:rPr>
-      </w:pPr>
-    </w:p>
-    <w:p>
-      <w:pPr>
-        <w:rPr>
+          <w:sz w:val="24"/>
+          <w:szCs w:val="24"/>
+        </w:rPr>
+      </w:pPr>
+    </w:p>
+    <w:p>
+      <w:pPr>
+        <w:pBdr>
+          <w:bottom w:val="single" w:sz="4" w:space="1" w:color="auto"/>
+        </w:pBdr>
+        <w:rPr>
+          <w:rFonts w:ascii="Times New Roman" w:hAnsi="Times New Roman" w:cs="Times New Roman"/>
           <w:b/>
           <w:bCs/>
-        </w:rPr>
-      </w:pPr>
-      <w:proofErr w:type="spellStart"/>
-      <w:r>
-        <w:rPr>
+          <w:sz w:val="28"/>
+          <w:szCs w:val="28"/>
+        </w:rPr>
+      </w:pPr>
+      <w:r>
+        <w:rPr>
+          <w:rFonts w:ascii="Times New Roman" w:hAnsi="Times New Roman" w:cs="Times New Roman"/>
           <w:b/>
           <w:bCs/>
-        </w:rPr>
-        <w:t>OpCode</w:t>
-      </w:r>
-      <w:proofErr w:type="spellEnd"/>
-      <w:r>
-        <w:rPr>
+          <w:sz w:val="28"/>
+          <w:szCs w:val="28"/>
+        </w:rPr>
+        <w:br w:type="column"/>
+      </w:r>
+      <w:r>
+        <w:rPr>
+          <w:rFonts w:ascii="Times New Roman" w:hAnsi="Times New Roman" w:cs="Times New Roman"/>
           <w:b/>
           <w:bCs/>
-        </w:rPr>
-        <w:t xml:space="preserve"> Table</w:t>
+          <w:sz w:val="28"/>
+          <w:szCs w:val="28"/>
+        </w:rPr>
+        <w:lastRenderedPageBreak/>
+        <w:t>OpCode Table</w:t>
       </w:r>
     </w:p>
     <w:tbl>
@@ -413,14 +1320,20 @@
           <w:p>
             <w:pPr>
               <w:rPr>
+                <w:rFonts w:ascii="Times New Roman" w:hAnsi="Times New Roman" w:cs="Times New Roman"/>
                 <w:b/>
                 <w:bCs/>
+                <w:sz w:val="24"/>
+                <w:szCs w:val="24"/>
               </w:rPr>
             </w:pPr>
             <w:r>
               <w:rPr>
+                <w:rFonts w:ascii="Times New Roman" w:hAnsi="Times New Roman" w:cs="Times New Roman"/>
                 <w:b/>
                 <w:bCs/>
+                <w:sz w:val="24"/>
+                <w:szCs w:val="24"/>
               </w:rPr>
               <w:t>Command</w:t>
             </w:r>
@@ -433,14 +1346,20 @@
           <w:p>
             <w:pPr>
               <w:rPr>
+                <w:rFonts w:ascii="Times New Roman" w:hAnsi="Times New Roman" w:cs="Times New Roman"/>
                 <w:b/>
                 <w:bCs/>
+                <w:sz w:val="24"/>
+                <w:szCs w:val="24"/>
               </w:rPr>
             </w:pPr>
             <w:r>
               <w:rPr>
+                <w:rFonts w:ascii="Times New Roman" w:hAnsi="Times New Roman" w:cs="Times New Roman"/>
                 <w:b/>
                 <w:bCs/>
+                <w:sz w:val="24"/>
+                <w:szCs w:val="24"/>
               </w:rPr>
               <w:t>Description</w:t>
             </w:r>
@@ -453,19 +1372,23 @@
           <w:p>
             <w:pPr>
               <w:rPr>
+                <w:rFonts w:ascii="Times New Roman" w:hAnsi="Times New Roman" w:cs="Times New Roman"/>
                 <w:b/>
                 <w:bCs/>
+                <w:sz w:val="24"/>
+                <w:szCs w:val="24"/>
               </w:rPr>
             </w:pPr>
-            <w:proofErr w:type="gramStart"/>
-            <w:r>
-              <w:rPr>
+            <w:r>
+              <w:rPr>
+                <w:rFonts w:ascii="Times New Roman" w:hAnsi="Times New Roman" w:cs="Times New Roman"/>
                 <w:b/>
                 <w:bCs/>
+                <w:sz w:val="24"/>
+                <w:szCs w:val="24"/>
               </w:rPr>
               <w:t>Op-Code</w:t>
             </w:r>
-            <w:proofErr w:type="gramEnd"/>
           </w:p>
         </w:tc>
         <w:tc>
@@ -475,14 +1398,20 @@
           <w:p>
             <w:pPr>
               <w:rPr>
+                <w:rFonts w:ascii="Times New Roman" w:hAnsi="Times New Roman" w:cs="Times New Roman"/>
                 <w:b/>
                 <w:bCs/>
+                <w:sz w:val="24"/>
+                <w:szCs w:val="24"/>
               </w:rPr>
             </w:pPr>
             <w:r>
               <w:rPr>
+                <w:rFonts w:ascii="Times New Roman" w:hAnsi="Times New Roman" w:cs="Times New Roman"/>
                 <w:b/>
                 <w:bCs/>
+                <w:sz w:val="24"/>
+                <w:szCs w:val="24"/>
               </w:rPr>
               <w:t>Multiplexer Channel</w:t>
             </w:r>
@@ -497,11 +1426,19 @@
           <w:p>
             <w:pPr>
               <w:rPr>
+                <w:rFonts w:ascii="Times New Roman" w:hAnsi="Times New Roman" w:cs="Times New Roman"/>
                 <w:b/>
                 <w:bCs/>
+                <w:sz w:val="24"/>
+                <w:szCs w:val="24"/>
               </w:rPr>
             </w:pPr>
             <w:r>
+              <w:rPr>
+                <w:rFonts w:ascii="Times New Roman" w:hAnsi="Times New Roman" w:cs="Times New Roman"/>
+                <w:sz w:val="24"/>
+                <w:szCs w:val="24"/>
+              </w:rPr>
               <w:t>No-Op</w:t>
             </w:r>
           </w:p>
@@ -511,19 +1448,51 @@
             <w:tcW w:w="2879" w:type="dxa"/>
           </w:tcPr>
           <w:p>
-            <w:r>
+            <w:pPr>
+              <w:rPr>
+                <w:rFonts w:ascii="Times New Roman" w:hAnsi="Times New Roman" w:cs="Times New Roman"/>
+                <w:sz w:val="24"/>
+                <w:szCs w:val="24"/>
+              </w:rPr>
+            </w:pPr>
+            <w:r>
+              <w:rPr>
+                <w:rFonts w:ascii="Times New Roman" w:hAnsi="Times New Roman" w:cs="Times New Roman"/>
+                <w:sz w:val="24"/>
+                <w:szCs w:val="24"/>
+              </w:rPr>
               <w:t xml:space="preserve">Refreshes </w:t>
             </w:r>
             <w:r>
+              <w:rPr>
+                <w:rFonts w:ascii="Times New Roman" w:hAnsi="Times New Roman" w:cs="Times New Roman"/>
+                <w:sz w:val="24"/>
+                <w:szCs w:val="24"/>
+              </w:rPr>
               <w:t>the A</w:t>
             </w:r>
             <w:r>
+              <w:rPr>
+                <w:rFonts w:ascii="Times New Roman" w:hAnsi="Times New Roman" w:cs="Times New Roman"/>
+                <w:sz w:val="24"/>
+                <w:szCs w:val="24"/>
+              </w:rPr>
               <w:t xml:space="preserve">ccumulator with </w:t>
             </w:r>
             <w:r>
+              <w:rPr>
+                <w:rFonts w:ascii="Times New Roman" w:hAnsi="Times New Roman" w:cs="Times New Roman"/>
+                <w:sz w:val="24"/>
+                <w:szCs w:val="24"/>
+              </w:rPr>
               <w:t>F</w:t>
             </w:r>
             <w:r>
+              <w:rPr>
+                <w:rFonts w:ascii="Times New Roman" w:hAnsi="Times New Roman" w:cs="Times New Roman"/>
+                <w:sz w:val="24"/>
+                <w:szCs w:val="24"/>
+              </w:rPr>
               <w:t>eedback</w:t>
             </w:r>
           </w:p>
@@ -533,7 +1502,19 @@
             <w:tcW w:w="2338" w:type="dxa"/>
           </w:tcPr>
           <w:p>
-            <w:r>
+            <w:pPr>
+              <w:rPr>
+                <w:rFonts w:ascii="Times New Roman" w:hAnsi="Times New Roman" w:cs="Times New Roman"/>
+                <w:sz w:val="24"/>
+                <w:szCs w:val="24"/>
+              </w:rPr>
+            </w:pPr>
+            <w:r>
+              <w:rPr>
+                <w:rFonts w:ascii="Times New Roman" w:hAnsi="Times New Roman" w:cs="Times New Roman"/>
+                <w:sz w:val="24"/>
+                <w:szCs w:val="24"/>
+              </w:rPr>
               <w:t>0000</w:t>
             </w:r>
           </w:p>
@@ -543,49 +1524,19 @@
             <w:tcW w:w="2338" w:type="dxa"/>
           </w:tcPr>
           <w:p>
-            <w:r>
-              <w:t>Channel 0</w:t>
-            </w:r>
-          </w:p>
-        </w:tc>
-      </w:tr>
-      <w:tr>
-        <w:tc>
-          <w:tcPr>
-            <w:tcW w:w="1795" w:type="dxa"/>
-          </w:tcPr>
-          <w:p>
-            <w:r>
-              <w:t>Done</w:t>
-            </w:r>
-          </w:p>
-        </w:tc>
-        <w:tc>
-          <w:tcPr>
-            <w:tcW w:w="2879" w:type="dxa"/>
-          </w:tcPr>
-          <w:p>
-            <w:r>
-              <w:t>Returns to ready state after finished operation</w:t>
-            </w:r>
-          </w:p>
-        </w:tc>
-        <w:tc>
-          <w:tcPr>
-            <w:tcW w:w="2338" w:type="dxa"/>
-          </w:tcPr>
-          <w:p>
-            <w:r>
-              <w:t>0000</w:t>
-            </w:r>
-          </w:p>
-        </w:tc>
-        <w:tc>
-          <w:tcPr>
-            <w:tcW w:w="2338" w:type="dxa"/>
-          </w:tcPr>
-          <w:p>
-            <w:r>
+            <w:pPr>
+              <w:rPr>
+                <w:rFonts w:ascii="Times New Roman" w:hAnsi="Times New Roman" w:cs="Times New Roman"/>
+                <w:sz w:val="24"/>
+                <w:szCs w:val="24"/>
+              </w:rPr>
+            </w:pPr>
+            <w:r>
+              <w:rPr>
+                <w:rFonts w:ascii="Times New Roman" w:hAnsi="Times New Roman" w:cs="Times New Roman"/>
+                <w:sz w:val="24"/>
+                <w:szCs w:val="24"/>
+              </w:rPr>
               <w:t>Channel 0</w:t>
             </w:r>
           </w:p>
@@ -599,12 +1550,18 @@
           <w:p>
             <w:pPr>
               <w:rPr>
-                <w:b/>
-                <w:bCs/>
+                <w:rFonts w:ascii="Times New Roman" w:hAnsi="Times New Roman" w:cs="Times New Roman"/>
+                <w:sz w:val="24"/>
+                <w:szCs w:val="24"/>
               </w:rPr>
             </w:pPr>
             <w:r>
-              <w:t>Reset</w:t>
+              <w:rPr>
+                <w:rFonts w:ascii="Times New Roman" w:hAnsi="Times New Roman" w:cs="Times New Roman"/>
+                <w:sz w:val="24"/>
+                <w:szCs w:val="24"/>
+              </w:rPr>
+              <w:t>Done</w:t>
             </w:r>
           </w:p>
         </w:tc>
@@ -613,20 +1570,20 @@
             <w:tcW w:w="2879" w:type="dxa"/>
           </w:tcPr>
           <w:p>
-            <w:r>
-              <w:t xml:space="preserve">Sets </w:t>
-            </w:r>
-            <w:r>
-              <w:t>a</w:t>
-            </w:r>
-            <w:r>
-              <w:t xml:space="preserve">ccumulator to all </w:t>
-            </w:r>
-            <w:r>
-              <w:t>0</w:t>
-            </w:r>
-            <w:r>
-              <w:t>s</w:t>
+            <w:pPr>
+              <w:rPr>
+                <w:rFonts w:ascii="Times New Roman" w:hAnsi="Times New Roman" w:cs="Times New Roman"/>
+                <w:sz w:val="24"/>
+                <w:szCs w:val="24"/>
+              </w:rPr>
+            </w:pPr>
+            <w:r>
+              <w:rPr>
+                <w:rFonts w:ascii="Times New Roman" w:hAnsi="Times New Roman" w:cs="Times New Roman"/>
+                <w:sz w:val="24"/>
+                <w:szCs w:val="24"/>
+              </w:rPr>
+              <w:t>Returns to ready state after finished operation</w:t>
             </w:r>
           </w:p>
         </w:tc>
@@ -635,11 +1592,20 @@
             <w:tcW w:w="2338" w:type="dxa"/>
           </w:tcPr>
           <w:p>
-            <w:r>
-              <w:t>000</w:t>
-            </w:r>
-            <w:r>
-              <w:t>1</w:t>
+            <w:pPr>
+              <w:rPr>
+                <w:rFonts w:ascii="Times New Roman" w:hAnsi="Times New Roman" w:cs="Times New Roman"/>
+                <w:sz w:val="24"/>
+                <w:szCs w:val="24"/>
+              </w:rPr>
+            </w:pPr>
+            <w:r>
+              <w:rPr>
+                <w:rFonts w:ascii="Times New Roman" w:hAnsi="Times New Roman" w:cs="Times New Roman"/>
+                <w:sz w:val="24"/>
+                <w:szCs w:val="24"/>
+              </w:rPr>
+              <w:t>0000</w:t>
             </w:r>
           </w:p>
         </w:tc>
@@ -648,8 +1614,20 @@
             <w:tcW w:w="2338" w:type="dxa"/>
           </w:tcPr>
           <w:p>
-            <w:r>
-              <w:t>Channel 1</w:t>
+            <w:pPr>
+              <w:rPr>
+                <w:rFonts w:ascii="Times New Roman" w:hAnsi="Times New Roman" w:cs="Times New Roman"/>
+                <w:sz w:val="24"/>
+                <w:szCs w:val="24"/>
+              </w:rPr>
+            </w:pPr>
+            <w:r>
+              <w:rPr>
+                <w:rFonts w:ascii="Times New Roman" w:hAnsi="Times New Roman" w:cs="Times New Roman"/>
+                <w:sz w:val="24"/>
+                <w:szCs w:val="24"/>
+              </w:rPr>
+              <w:t>Channel 0</w:t>
             </w:r>
           </w:p>
         </w:tc>
@@ -660,8 +1638,22 @@
             <w:tcW w:w="1795" w:type="dxa"/>
           </w:tcPr>
           <w:p>
-            <w:r>
-              <w:t>Add</w:t>
+            <w:pPr>
+              <w:rPr>
+                <w:rFonts w:ascii="Times New Roman" w:hAnsi="Times New Roman" w:cs="Times New Roman"/>
+                <w:b/>
+                <w:bCs/>
+                <w:sz w:val="24"/>
+                <w:szCs w:val="24"/>
+              </w:rPr>
+            </w:pPr>
+            <w:r>
+              <w:rPr>
+                <w:rFonts w:ascii="Times New Roman" w:hAnsi="Times New Roman" w:cs="Times New Roman"/>
+                <w:sz w:val="24"/>
+                <w:szCs w:val="24"/>
+              </w:rPr>
+              <w:t>Reset</w:t>
             </w:r>
           </w:p>
         </w:tc>
@@ -670,20 +1662,52 @@
             <w:tcW w:w="2879" w:type="dxa"/>
           </w:tcPr>
           <w:p>
-            <w:r>
-              <w:t>Add</w:t>
-            </w:r>
-            <w:r>
+            <w:pPr>
+              <w:rPr>
+                <w:rFonts w:ascii="Times New Roman" w:hAnsi="Times New Roman" w:cs="Times New Roman"/>
+                <w:sz w:val="24"/>
+                <w:szCs w:val="24"/>
+              </w:rPr>
+            </w:pPr>
+            <w:r>
+              <w:rPr>
+                <w:rFonts w:ascii="Times New Roman" w:hAnsi="Times New Roman" w:cs="Times New Roman"/>
+                <w:sz w:val="24"/>
+                <w:szCs w:val="24"/>
+              </w:rPr>
+              <w:t xml:space="preserve">Sets </w:t>
+            </w:r>
+            <w:r>
+              <w:rPr>
+                <w:rFonts w:ascii="Times New Roman" w:hAnsi="Times New Roman" w:cs="Times New Roman"/>
+                <w:sz w:val="24"/>
+                <w:szCs w:val="24"/>
+              </w:rPr>
+              <w:t>a</w:t>
+            </w:r>
+            <w:r>
+              <w:rPr>
+                <w:rFonts w:ascii="Times New Roman" w:hAnsi="Times New Roman" w:cs="Times New Roman"/>
+                <w:sz w:val="24"/>
+                <w:szCs w:val="24"/>
+              </w:rPr>
+              <w:t xml:space="preserve">ccumulator to all </w:t>
+            </w:r>
+            <w:r>
+              <w:rPr>
+                <w:rFonts w:ascii="Times New Roman" w:hAnsi="Times New Roman" w:cs="Times New Roman"/>
+                <w:sz w:val="24"/>
+                <w:szCs w:val="24"/>
+              </w:rPr>
+              <w:t>0</w:t>
+            </w:r>
+            <w:r>
+              <w:rPr>
+                <w:rFonts w:ascii="Times New Roman" w:hAnsi="Times New Roman" w:cs="Times New Roman"/>
+                <w:sz w:val="24"/>
+                <w:szCs w:val="24"/>
+              </w:rPr>
               <w:t>s</w:t>
-            </w:r>
-            <w:r>
-              <w:t xml:space="preserve"> the input </w:t>
-            </w:r>
-            <w:r>
-              <w:t>from</w:t>
-            </w:r>
-            <w:r>
-              <w:t xml:space="preserve"> the lower 16 bits of the accumulator</w:t>
             </w:r>
           </w:p>
         </w:tc>
@@ -692,11 +1716,28 @@
             <w:tcW w:w="2338" w:type="dxa"/>
           </w:tcPr>
           <w:p>
-            <w:r>
-              <w:t>00</w:t>
-            </w:r>
-            <w:r>
-              <w:t>10</w:t>
+            <w:pPr>
+              <w:rPr>
+                <w:rFonts w:ascii="Times New Roman" w:hAnsi="Times New Roman" w:cs="Times New Roman"/>
+                <w:sz w:val="24"/>
+                <w:szCs w:val="24"/>
+              </w:rPr>
+            </w:pPr>
+            <w:r>
+              <w:rPr>
+                <w:rFonts w:ascii="Times New Roman" w:hAnsi="Times New Roman" w:cs="Times New Roman"/>
+                <w:sz w:val="24"/>
+                <w:szCs w:val="24"/>
+              </w:rPr>
+              <w:t>000</w:t>
+            </w:r>
+            <w:r>
+              <w:rPr>
+                <w:rFonts w:ascii="Times New Roman" w:hAnsi="Times New Roman" w:cs="Times New Roman"/>
+                <w:sz w:val="24"/>
+                <w:szCs w:val="24"/>
+              </w:rPr>
+              <w:t>1</w:t>
             </w:r>
           </w:p>
         </w:tc>
@@ -705,8 +1746,20 @@
             <w:tcW w:w="2338" w:type="dxa"/>
           </w:tcPr>
           <w:p>
-            <w:r>
-              <w:t>Channel 2</w:t>
+            <w:pPr>
+              <w:rPr>
+                <w:rFonts w:ascii="Times New Roman" w:hAnsi="Times New Roman" w:cs="Times New Roman"/>
+                <w:sz w:val="24"/>
+                <w:szCs w:val="24"/>
+              </w:rPr>
+            </w:pPr>
+            <w:r>
+              <w:rPr>
+                <w:rFonts w:ascii="Times New Roman" w:hAnsi="Times New Roman" w:cs="Times New Roman"/>
+                <w:sz w:val="24"/>
+                <w:szCs w:val="24"/>
+              </w:rPr>
+              <w:t>Channel 1</w:t>
             </w:r>
           </w:p>
         </w:tc>
@@ -717,8 +1770,20 @@
             <w:tcW w:w="1795" w:type="dxa"/>
           </w:tcPr>
           <w:p>
-            <w:r>
-              <w:t>Subtract</w:t>
+            <w:pPr>
+              <w:rPr>
+                <w:rFonts w:ascii="Times New Roman" w:hAnsi="Times New Roman" w:cs="Times New Roman"/>
+                <w:sz w:val="24"/>
+                <w:szCs w:val="24"/>
+              </w:rPr>
+            </w:pPr>
+            <w:r>
+              <w:rPr>
+                <w:rFonts w:ascii="Times New Roman" w:hAnsi="Times New Roman" w:cs="Times New Roman"/>
+                <w:sz w:val="24"/>
+                <w:szCs w:val="24"/>
+              </w:rPr>
+              <w:t>Add</w:t>
             </w:r>
           </w:p>
         </w:tc>
@@ -727,14 +1792,52 @@
             <w:tcW w:w="2879" w:type="dxa"/>
           </w:tcPr>
           <w:p>
-            <w:r>
-              <w:t>Subtract</w:t>
-            </w:r>
-            <w:r>
+            <w:pPr>
+              <w:rPr>
+                <w:rFonts w:ascii="Times New Roman" w:hAnsi="Times New Roman" w:cs="Times New Roman"/>
+                <w:sz w:val="24"/>
+                <w:szCs w:val="24"/>
+              </w:rPr>
+            </w:pPr>
+            <w:r>
+              <w:rPr>
+                <w:rFonts w:ascii="Times New Roman" w:hAnsi="Times New Roman" w:cs="Times New Roman"/>
+                <w:sz w:val="24"/>
+                <w:szCs w:val="24"/>
+              </w:rPr>
+              <w:t>Add</w:t>
+            </w:r>
+            <w:r>
+              <w:rPr>
+                <w:rFonts w:ascii="Times New Roman" w:hAnsi="Times New Roman" w:cs="Times New Roman"/>
+                <w:sz w:val="24"/>
+                <w:szCs w:val="24"/>
+              </w:rPr>
               <w:t>s</w:t>
             </w:r>
             <w:r>
-              <w:t xml:space="preserve"> the input from the lower 16 bits of the accumulator</w:t>
+              <w:rPr>
+                <w:rFonts w:ascii="Times New Roman" w:hAnsi="Times New Roman" w:cs="Times New Roman"/>
+                <w:sz w:val="24"/>
+                <w:szCs w:val="24"/>
+              </w:rPr>
+              <w:t xml:space="preserve"> the input </w:t>
+            </w:r>
+            <w:r>
+              <w:rPr>
+                <w:rFonts w:ascii="Times New Roman" w:hAnsi="Times New Roman" w:cs="Times New Roman"/>
+                <w:sz w:val="24"/>
+                <w:szCs w:val="24"/>
+              </w:rPr>
+              <w:t>from</w:t>
+            </w:r>
+            <w:r>
+              <w:rPr>
+                <w:rFonts w:ascii="Times New Roman" w:hAnsi="Times New Roman" w:cs="Times New Roman"/>
+                <w:sz w:val="24"/>
+                <w:szCs w:val="24"/>
+              </w:rPr>
+              <w:t xml:space="preserve"> the lower 16 bits of the accumulator</w:t>
             </w:r>
           </w:p>
         </w:tc>
@@ -743,11 +1846,28 @@
             <w:tcW w:w="2338" w:type="dxa"/>
           </w:tcPr>
           <w:p>
-            <w:r>
-              <w:t>0</w:t>
-            </w:r>
-            <w:r>
-              <w:t>011</w:t>
+            <w:pPr>
+              <w:rPr>
+                <w:rFonts w:ascii="Times New Roman" w:hAnsi="Times New Roman" w:cs="Times New Roman"/>
+                <w:sz w:val="24"/>
+                <w:szCs w:val="24"/>
+              </w:rPr>
+            </w:pPr>
+            <w:r>
+              <w:rPr>
+                <w:rFonts w:ascii="Times New Roman" w:hAnsi="Times New Roman" w:cs="Times New Roman"/>
+                <w:sz w:val="24"/>
+                <w:szCs w:val="24"/>
+              </w:rPr>
+              <w:t>00</w:t>
+            </w:r>
+            <w:r>
+              <w:rPr>
+                <w:rFonts w:ascii="Times New Roman" w:hAnsi="Times New Roman" w:cs="Times New Roman"/>
+                <w:sz w:val="24"/>
+                <w:szCs w:val="24"/>
+              </w:rPr>
+              <w:t>10</w:t>
             </w:r>
           </w:p>
         </w:tc>
@@ -756,8 +1876,20 @@
             <w:tcW w:w="2338" w:type="dxa"/>
           </w:tcPr>
           <w:p>
-            <w:r>
-              <w:t>Channel 3</w:t>
+            <w:pPr>
+              <w:rPr>
+                <w:rFonts w:ascii="Times New Roman" w:hAnsi="Times New Roman" w:cs="Times New Roman"/>
+                <w:sz w:val="24"/>
+                <w:szCs w:val="24"/>
+              </w:rPr>
+            </w:pPr>
+            <w:r>
+              <w:rPr>
+                <w:rFonts w:ascii="Times New Roman" w:hAnsi="Times New Roman" w:cs="Times New Roman"/>
+                <w:sz w:val="24"/>
+                <w:szCs w:val="24"/>
+              </w:rPr>
+              <w:t>Channel 2</w:t>
             </w:r>
           </w:p>
         </w:tc>
@@ -768,8 +1900,20 @@
             <w:tcW w:w="1795" w:type="dxa"/>
           </w:tcPr>
           <w:p>
-            <w:r>
-              <w:t>Multiply</w:t>
+            <w:pPr>
+              <w:rPr>
+                <w:rFonts w:ascii="Times New Roman" w:hAnsi="Times New Roman" w:cs="Times New Roman"/>
+                <w:sz w:val="24"/>
+                <w:szCs w:val="24"/>
+              </w:rPr>
+            </w:pPr>
+            <w:r>
+              <w:rPr>
+                <w:rFonts w:ascii="Times New Roman" w:hAnsi="Times New Roman" w:cs="Times New Roman"/>
+                <w:sz w:val="24"/>
+                <w:szCs w:val="24"/>
+              </w:rPr>
+              <w:t>Subtract</w:t>
             </w:r>
           </w:p>
         </w:tc>
@@ -778,20 +1922,36 @@
             <w:tcW w:w="2879" w:type="dxa"/>
           </w:tcPr>
           <w:p>
-            <w:r>
-              <w:t>Multipl</w:t>
-            </w:r>
-            <w:r>
-              <w:t>ies</w:t>
-            </w:r>
-            <w:r>
-              <w:t xml:space="preserve"> the input </w:t>
-            </w:r>
-            <w:r>
-              <w:t>from</w:t>
-            </w:r>
-            <w:r>
-              <w:t xml:space="preserve"> the lower 16 bits of the accumulator</w:t>
+            <w:pPr>
+              <w:rPr>
+                <w:rFonts w:ascii="Times New Roman" w:hAnsi="Times New Roman" w:cs="Times New Roman"/>
+                <w:sz w:val="24"/>
+                <w:szCs w:val="24"/>
+              </w:rPr>
+            </w:pPr>
+            <w:r>
+              <w:rPr>
+                <w:rFonts w:ascii="Times New Roman" w:hAnsi="Times New Roman" w:cs="Times New Roman"/>
+                <w:sz w:val="24"/>
+                <w:szCs w:val="24"/>
+              </w:rPr>
+              <w:t>Subtract</w:t>
+            </w:r>
+            <w:r>
+              <w:rPr>
+                <w:rFonts w:ascii="Times New Roman" w:hAnsi="Times New Roman" w:cs="Times New Roman"/>
+                <w:sz w:val="24"/>
+                <w:szCs w:val="24"/>
+              </w:rPr>
+              <w:t>s</w:t>
+            </w:r>
+            <w:r>
+              <w:rPr>
+                <w:rFonts w:ascii="Times New Roman" w:hAnsi="Times New Roman" w:cs="Times New Roman"/>
+                <w:sz w:val="24"/>
+                <w:szCs w:val="24"/>
+              </w:rPr>
+              <w:t xml:space="preserve"> the input from the lower 16 bits of the accumulator</w:t>
             </w:r>
           </w:p>
         </w:tc>
@@ -800,11 +1960,28 @@
             <w:tcW w:w="2338" w:type="dxa"/>
           </w:tcPr>
           <w:p>
-            <w:r>
+            <w:pPr>
+              <w:rPr>
+                <w:rFonts w:ascii="Times New Roman" w:hAnsi="Times New Roman" w:cs="Times New Roman"/>
+                <w:sz w:val="24"/>
+                <w:szCs w:val="24"/>
+              </w:rPr>
+            </w:pPr>
+            <w:r>
+              <w:rPr>
+                <w:rFonts w:ascii="Times New Roman" w:hAnsi="Times New Roman" w:cs="Times New Roman"/>
+                <w:sz w:val="24"/>
+                <w:szCs w:val="24"/>
+              </w:rPr>
               <w:t>0</w:t>
             </w:r>
             <w:r>
-              <w:t>100</w:t>
+              <w:rPr>
+                <w:rFonts w:ascii="Times New Roman" w:hAnsi="Times New Roman" w:cs="Times New Roman"/>
+                <w:sz w:val="24"/>
+                <w:szCs w:val="24"/>
+              </w:rPr>
+              <w:t>011</w:t>
             </w:r>
           </w:p>
         </w:tc>
@@ -813,8 +1990,20 @@
             <w:tcW w:w="2338" w:type="dxa"/>
           </w:tcPr>
           <w:p>
-            <w:r>
-              <w:t>Channel 4</w:t>
+            <w:pPr>
+              <w:rPr>
+                <w:rFonts w:ascii="Times New Roman" w:hAnsi="Times New Roman" w:cs="Times New Roman"/>
+                <w:sz w:val="24"/>
+                <w:szCs w:val="24"/>
+              </w:rPr>
+            </w:pPr>
+            <w:r>
+              <w:rPr>
+                <w:rFonts w:ascii="Times New Roman" w:hAnsi="Times New Roman" w:cs="Times New Roman"/>
+                <w:sz w:val="24"/>
+                <w:szCs w:val="24"/>
+              </w:rPr>
+              <w:t>Channel 3</w:t>
             </w:r>
           </w:p>
         </w:tc>
@@ -825,9 +2014,20 @@
             <w:tcW w:w="1795" w:type="dxa"/>
           </w:tcPr>
           <w:p>
-            <w:r>
-              <w:lastRenderedPageBreak/>
-              <w:t>Divide</w:t>
+            <w:pPr>
+              <w:rPr>
+                <w:rFonts w:ascii="Times New Roman" w:hAnsi="Times New Roman" w:cs="Times New Roman"/>
+                <w:sz w:val="24"/>
+                <w:szCs w:val="24"/>
+              </w:rPr>
+            </w:pPr>
+            <w:r>
+              <w:rPr>
+                <w:rFonts w:ascii="Times New Roman" w:hAnsi="Times New Roman" w:cs="Times New Roman"/>
+                <w:sz w:val="24"/>
+                <w:szCs w:val="24"/>
+              </w:rPr>
+              <w:t>Multiply</w:t>
             </w:r>
           </w:p>
         </w:tc>
@@ -836,13 +2036,51 @@
             <w:tcW w:w="2879" w:type="dxa"/>
           </w:tcPr>
           <w:p>
-            <w:r>
-              <w:t xml:space="preserve">Divides the input </w:t>
-            </w:r>
-            <w:r>
+            <w:pPr>
+              <w:rPr>
+                <w:rFonts w:ascii="Times New Roman" w:hAnsi="Times New Roman" w:cs="Times New Roman"/>
+                <w:sz w:val="24"/>
+                <w:szCs w:val="24"/>
+              </w:rPr>
+            </w:pPr>
+            <w:r>
+              <w:rPr>
+                <w:rFonts w:ascii="Times New Roman" w:hAnsi="Times New Roman" w:cs="Times New Roman"/>
+                <w:sz w:val="24"/>
+                <w:szCs w:val="24"/>
+              </w:rPr>
+              <w:t>Multipl</w:t>
+            </w:r>
+            <w:r>
+              <w:rPr>
+                <w:rFonts w:ascii="Times New Roman" w:hAnsi="Times New Roman" w:cs="Times New Roman"/>
+                <w:sz w:val="24"/>
+                <w:szCs w:val="24"/>
+              </w:rPr>
+              <w:t>ies</w:t>
+            </w:r>
+            <w:r>
+              <w:rPr>
+                <w:rFonts w:ascii="Times New Roman" w:hAnsi="Times New Roman" w:cs="Times New Roman"/>
+                <w:sz w:val="24"/>
+                <w:szCs w:val="24"/>
+              </w:rPr>
+              <w:t xml:space="preserve"> the input </w:t>
+            </w:r>
+            <w:r>
+              <w:rPr>
+                <w:rFonts w:ascii="Times New Roman" w:hAnsi="Times New Roman" w:cs="Times New Roman"/>
+                <w:sz w:val="24"/>
+                <w:szCs w:val="24"/>
+              </w:rPr>
               <w:t>from</w:t>
             </w:r>
             <w:r>
+              <w:rPr>
+                <w:rFonts w:ascii="Times New Roman" w:hAnsi="Times New Roman" w:cs="Times New Roman"/>
+                <w:sz w:val="24"/>
+                <w:szCs w:val="24"/>
+              </w:rPr>
               <w:t xml:space="preserve"> the lower 16 bits of the accumulator</w:t>
             </w:r>
           </w:p>
@@ -852,11 +2090,28 @@
             <w:tcW w:w="2338" w:type="dxa"/>
           </w:tcPr>
           <w:p>
-            <w:r>
+            <w:pPr>
+              <w:rPr>
+                <w:rFonts w:ascii="Times New Roman" w:hAnsi="Times New Roman" w:cs="Times New Roman"/>
+                <w:sz w:val="24"/>
+                <w:szCs w:val="24"/>
+              </w:rPr>
+            </w:pPr>
+            <w:r>
+              <w:rPr>
+                <w:rFonts w:ascii="Times New Roman" w:hAnsi="Times New Roman" w:cs="Times New Roman"/>
+                <w:sz w:val="24"/>
+                <w:szCs w:val="24"/>
+              </w:rPr>
               <w:t>0</w:t>
             </w:r>
             <w:r>
-              <w:t>101</w:t>
+              <w:rPr>
+                <w:rFonts w:ascii="Times New Roman" w:hAnsi="Times New Roman" w:cs="Times New Roman"/>
+                <w:sz w:val="24"/>
+                <w:szCs w:val="24"/>
+              </w:rPr>
+              <w:t>100</w:t>
             </w:r>
           </w:p>
         </w:tc>
@@ -865,8 +2120,20 @@
             <w:tcW w:w="2338" w:type="dxa"/>
           </w:tcPr>
           <w:p>
-            <w:r>
-              <w:t>Channel 5</w:t>
+            <w:pPr>
+              <w:rPr>
+                <w:rFonts w:ascii="Times New Roman" w:hAnsi="Times New Roman" w:cs="Times New Roman"/>
+                <w:sz w:val="24"/>
+                <w:szCs w:val="24"/>
+              </w:rPr>
+            </w:pPr>
+            <w:r>
+              <w:rPr>
+                <w:rFonts w:ascii="Times New Roman" w:hAnsi="Times New Roman" w:cs="Times New Roman"/>
+                <w:sz w:val="24"/>
+                <w:szCs w:val="24"/>
+              </w:rPr>
+              <w:t>Channel 4</w:t>
             </w:r>
           </w:p>
         </w:tc>
@@ -877,8 +2144,20 @@
             <w:tcW w:w="1795" w:type="dxa"/>
           </w:tcPr>
           <w:p>
-            <w:r>
-              <w:t>AND</w:t>
+            <w:pPr>
+              <w:rPr>
+                <w:rFonts w:ascii="Times New Roman" w:hAnsi="Times New Roman" w:cs="Times New Roman"/>
+                <w:sz w:val="24"/>
+                <w:szCs w:val="24"/>
+              </w:rPr>
+            </w:pPr>
+            <w:r>
+              <w:rPr>
+                <w:rFonts w:ascii="Times New Roman" w:hAnsi="Times New Roman" w:cs="Times New Roman"/>
+                <w:sz w:val="24"/>
+                <w:szCs w:val="24"/>
+              </w:rPr>
+              <w:t>Divide</w:t>
             </w:r>
           </w:p>
         </w:tc>
@@ -887,11 +2166,36 @@
             <w:tcW w:w="2879" w:type="dxa"/>
           </w:tcPr>
           <w:p>
-            <w:r>
-              <w:t xml:space="preserve">ANDs the input </w:t>
-            </w:r>
-            <w:r>
-              <w:t>with the lower 16 bits of the accumulator</w:t>
+            <w:pPr>
+              <w:rPr>
+                <w:rFonts w:ascii="Times New Roman" w:hAnsi="Times New Roman" w:cs="Times New Roman"/>
+                <w:sz w:val="24"/>
+                <w:szCs w:val="24"/>
+              </w:rPr>
+            </w:pPr>
+            <w:r>
+              <w:rPr>
+                <w:rFonts w:ascii="Times New Roman" w:hAnsi="Times New Roman" w:cs="Times New Roman"/>
+                <w:sz w:val="24"/>
+                <w:szCs w:val="24"/>
+              </w:rPr>
+              <w:t xml:space="preserve">Divides the input </w:t>
+            </w:r>
+            <w:r>
+              <w:rPr>
+                <w:rFonts w:ascii="Times New Roman" w:hAnsi="Times New Roman" w:cs="Times New Roman"/>
+                <w:sz w:val="24"/>
+                <w:szCs w:val="24"/>
+              </w:rPr>
+              <w:t>from</w:t>
+            </w:r>
+            <w:r>
+              <w:rPr>
+                <w:rFonts w:ascii="Times New Roman" w:hAnsi="Times New Roman" w:cs="Times New Roman"/>
+                <w:sz w:val="24"/>
+                <w:szCs w:val="24"/>
+              </w:rPr>
+              <w:t xml:space="preserve"> the lower 16 bits of the accumulator</w:t>
             </w:r>
           </w:p>
         </w:tc>
@@ -900,11 +2204,28 @@
             <w:tcW w:w="2338" w:type="dxa"/>
           </w:tcPr>
           <w:p>
-            <w:r>
+            <w:pPr>
+              <w:rPr>
+                <w:rFonts w:ascii="Times New Roman" w:hAnsi="Times New Roman" w:cs="Times New Roman"/>
+                <w:sz w:val="24"/>
+                <w:szCs w:val="24"/>
+              </w:rPr>
+            </w:pPr>
+            <w:r>
+              <w:rPr>
+                <w:rFonts w:ascii="Times New Roman" w:hAnsi="Times New Roman" w:cs="Times New Roman"/>
+                <w:sz w:val="24"/>
+                <w:szCs w:val="24"/>
+              </w:rPr>
               <w:t>0</w:t>
             </w:r>
             <w:r>
-              <w:t>110</w:t>
+              <w:rPr>
+                <w:rFonts w:ascii="Times New Roman" w:hAnsi="Times New Roman" w:cs="Times New Roman"/>
+                <w:sz w:val="24"/>
+                <w:szCs w:val="24"/>
+              </w:rPr>
+              <w:t>101</w:t>
             </w:r>
           </w:p>
         </w:tc>
@@ -913,8 +2234,20 @@
             <w:tcW w:w="2338" w:type="dxa"/>
           </w:tcPr>
           <w:p>
-            <w:r>
-              <w:t>Channel 6</w:t>
+            <w:pPr>
+              <w:rPr>
+                <w:rFonts w:ascii="Times New Roman" w:hAnsi="Times New Roman" w:cs="Times New Roman"/>
+                <w:sz w:val="24"/>
+                <w:szCs w:val="24"/>
+              </w:rPr>
+            </w:pPr>
+            <w:r>
+              <w:rPr>
+                <w:rFonts w:ascii="Times New Roman" w:hAnsi="Times New Roman" w:cs="Times New Roman"/>
+                <w:sz w:val="24"/>
+                <w:szCs w:val="24"/>
+              </w:rPr>
+              <w:t>Channel 5</w:t>
             </w:r>
           </w:p>
         </w:tc>
@@ -925,8 +2258,20 @@
             <w:tcW w:w="1795" w:type="dxa"/>
           </w:tcPr>
           <w:p>
-            <w:r>
-              <w:t>OR</w:t>
+            <w:pPr>
+              <w:rPr>
+                <w:rFonts w:ascii="Times New Roman" w:hAnsi="Times New Roman" w:cs="Times New Roman"/>
+                <w:sz w:val="24"/>
+                <w:szCs w:val="24"/>
+              </w:rPr>
+            </w:pPr>
+            <w:r>
+              <w:rPr>
+                <w:rFonts w:ascii="Times New Roman" w:hAnsi="Times New Roman" w:cs="Times New Roman"/>
+                <w:sz w:val="24"/>
+                <w:szCs w:val="24"/>
+              </w:rPr>
+              <w:t>AND</w:t>
             </w:r>
           </w:p>
         </w:tc>
@@ -935,8 +2280,28 @@
             <w:tcW w:w="2879" w:type="dxa"/>
           </w:tcPr>
           <w:p>
-            <w:r>
-              <w:t>ORs the input with the lower 16 bits of the accumulator</w:t>
+            <w:pPr>
+              <w:rPr>
+                <w:rFonts w:ascii="Times New Roman" w:hAnsi="Times New Roman" w:cs="Times New Roman"/>
+                <w:sz w:val="24"/>
+                <w:szCs w:val="24"/>
+              </w:rPr>
+            </w:pPr>
+            <w:r>
+              <w:rPr>
+                <w:rFonts w:ascii="Times New Roman" w:hAnsi="Times New Roman" w:cs="Times New Roman"/>
+                <w:sz w:val="24"/>
+                <w:szCs w:val="24"/>
+              </w:rPr>
+              <w:t xml:space="preserve">ANDs the input </w:t>
+            </w:r>
+            <w:r>
+              <w:rPr>
+                <w:rFonts w:ascii="Times New Roman" w:hAnsi="Times New Roman" w:cs="Times New Roman"/>
+                <w:sz w:val="24"/>
+                <w:szCs w:val="24"/>
+              </w:rPr>
+              <w:t>with the lower 16 bits of the accumulator</w:t>
             </w:r>
           </w:p>
         </w:tc>
@@ -945,11 +2310,28 @@
             <w:tcW w:w="2338" w:type="dxa"/>
           </w:tcPr>
           <w:p>
-            <w:r>
+            <w:pPr>
+              <w:rPr>
+                <w:rFonts w:ascii="Times New Roman" w:hAnsi="Times New Roman" w:cs="Times New Roman"/>
+                <w:sz w:val="24"/>
+                <w:szCs w:val="24"/>
+              </w:rPr>
+            </w:pPr>
+            <w:r>
+              <w:rPr>
+                <w:rFonts w:ascii="Times New Roman" w:hAnsi="Times New Roman" w:cs="Times New Roman"/>
+                <w:sz w:val="24"/>
+                <w:szCs w:val="24"/>
+              </w:rPr>
               <w:t>0</w:t>
             </w:r>
             <w:r>
-              <w:t>111</w:t>
+              <w:rPr>
+                <w:rFonts w:ascii="Times New Roman" w:hAnsi="Times New Roman" w:cs="Times New Roman"/>
+                <w:sz w:val="24"/>
+                <w:szCs w:val="24"/>
+              </w:rPr>
+              <w:t>110</w:t>
             </w:r>
           </w:p>
         </w:tc>
@@ -958,8 +2340,20 @@
             <w:tcW w:w="2338" w:type="dxa"/>
           </w:tcPr>
           <w:p>
-            <w:r>
-              <w:t>Channel 7</w:t>
+            <w:pPr>
+              <w:rPr>
+                <w:rFonts w:ascii="Times New Roman" w:hAnsi="Times New Roman" w:cs="Times New Roman"/>
+                <w:sz w:val="24"/>
+                <w:szCs w:val="24"/>
+              </w:rPr>
+            </w:pPr>
+            <w:r>
+              <w:rPr>
+                <w:rFonts w:ascii="Times New Roman" w:hAnsi="Times New Roman" w:cs="Times New Roman"/>
+                <w:sz w:val="24"/>
+                <w:szCs w:val="24"/>
+              </w:rPr>
+              <w:t>Channel 6</w:t>
             </w:r>
           </w:p>
         </w:tc>
@@ -970,8 +2364,20 @@
             <w:tcW w:w="1795" w:type="dxa"/>
           </w:tcPr>
           <w:p>
-            <w:r>
-              <w:t>NOT</w:t>
+            <w:pPr>
+              <w:rPr>
+                <w:rFonts w:ascii="Times New Roman" w:hAnsi="Times New Roman" w:cs="Times New Roman"/>
+                <w:sz w:val="24"/>
+                <w:szCs w:val="24"/>
+              </w:rPr>
+            </w:pPr>
+            <w:r>
+              <w:rPr>
+                <w:rFonts w:ascii="Times New Roman" w:hAnsi="Times New Roman" w:cs="Times New Roman"/>
+                <w:sz w:val="24"/>
+                <w:szCs w:val="24"/>
+              </w:rPr>
+              <w:t>OR</w:t>
             </w:r>
           </w:p>
         </w:tc>
@@ -980,11 +2386,20 @@
             <w:tcW w:w="2879" w:type="dxa"/>
           </w:tcPr>
           <w:p>
-            <w:r>
-              <w:t>NOTs the input</w:t>
-            </w:r>
-            <w:r>
-              <w:t xml:space="preserve"> received</w:t>
+            <w:pPr>
+              <w:rPr>
+                <w:rFonts w:ascii="Times New Roman" w:hAnsi="Times New Roman" w:cs="Times New Roman"/>
+                <w:sz w:val="24"/>
+                <w:szCs w:val="24"/>
+              </w:rPr>
+            </w:pPr>
+            <w:r>
+              <w:rPr>
+                <w:rFonts w:ascii="Times New Roman" w:hAnsi="Times New Roman" w:cs="Times New Roman"/>
+                <w:sz w:val="24"/>
+                <w:szCs w:val="24"/>
+              </w:rPr>
+              <w:t>ORs the input with the lower 16 bits of the accumulator</w:t>
             </w:r>
           </w:p>
         </w:tc>
@@ -993,8 +2408,28 @@
             <w:tcW w:w="2338" w:type="dxa"/>
           </w:tcPr>
           <w:p>
-            <w:r>
-              <w:t>1000</w:t>
+            <w:pPr>
+              <w:rPr>
+                <w:rFonts w:ascii="Times New Roman" w:hAnsi="Times New Roman" w:cs="Times New Roman"/>
+                <w:sz w:val="24"/>
+                <w:szCs w:val="24"/>
+              </w:rPr>
+            </w:pPr>
+            <w:r>
+              <w:rPr>
+                <w:rFonts w:ascii="Times New Roman" w:hAnsi="Times New Roman" w:cs="Times New Roman"/>
+                <w:sz w:val="24"/>
+                <w:szCs w:val="24"/>
+              </w:rPr>
+              <w:t>0</w:t>
+            </w:r>
+            <w:r>
+              <w:rPr>
+                <w:rFonts w:ascii="Times New Roman" w:hAnsi="Times New Roman" w:cs="Times New Roman"/>
+                <w:sz w:val="24"/>
+                <w:szCs w:val="24"/>
+              </w:rPr>
+              <w:t>111</w:t>
             </w:r>
           </w:p>
         </w:tc>
@@ -1003,8 +2438,20 @@
             <w:tcW w:w="2338" w:type="dxa"/>
           </w:tcPr>
           <w:p>
-            <w:r>
-              <w:t>Channel 8</w:t>
+            <w:pPr>
+              <w:rPr>
+                <w:rFonts w:ascii="Times New Roman" w:hAnsi="Times New Roman" w:cs="Times New Roman"/>
+                <w:sz w:val="24"/>
+                <w:szCs w:val="24"/>
+              </w:rPr>
+            </w:pPr>
+            <w:r>
+              <w:rPr>
+                <w:rFonts w:ascii="Times New Roman" w:hAnsi="Times New Roman" w:cs="Times New Roman"/>
+                <w:sz w:val="24"/>
+                <w:szCs w:val="24"/>
+              </w:rPr>
+              <w:t>Channel 7</w:t>
             </w:r>
           </w:p>
         </w:tc>
@@ -1015,8 +2462,20 @@
             <w:tcW w:w="1795" w:type="dxa"/>
           </w:tcPr>
           <w:p>
-            <w:r>
-              <w:t>XOR</w:t>
+            <w:pPr>
+              <w:rPr>
+                <w:rFonts w:ascii="Times New Roman" w:hAnsi="Times New Roman" w:cs="Times New Roman"/>
+                <w:sz w:val="24"/>
+                <w:szCs w:val="24"/>
+              </w:rPr>
+            </w:pPr>
+            <w:r>
+              <w:rPr>
+                <w:rFonts w:ascii="Times New Roman" w:hAnsi="Times New Roman" w:cs="Times New Roman"/>
+                <w:sz w:val="24"/>
+                <w:szCs w:val="24"/>
+              </w:rPr>
+              <w:t>NOT</w:t>
             </w:r>
           </w:p>
         </w:tc>
@@ -1025,8 +2484,28 @@
             <w:tcW w:w="2879" w:type="dxa"/>
           </w:tcPr>
           <w:p>
-            <w:r>
-              <w:t>XORs the input with the lower 16 bits of the accumulator</w:t>
+            <w:pPr>
+              <w:rPr>
+                <w:rFonts w:ascii="Times New Roman" w:hAnsi="Times New Roman" w:cs="Times New Roman"/>
+                <w:sz w:val="24"/>
+                <w:szCs w:val="24"/>
+              </w:rPr>
+            </w:pPr>
+            <w:r>
+              <w:rPr>
+                <w:rFonts w:ascii="Times New Roman" w:hAnsi="Times New Roman" w:cs="Times New Roman"/>
+                <w:sz w:val="24"/>
+                <w:szCs w:val="24"/>
+              </w:rPr>
+              <w:t>NOTs the input</w:t>
+            </w:r>
+            <w:r>
+              <w:rPr>
+                <w:rFonts w:ascii="Times New Roman" w:hAnsi="Times New Roman" w:cs="Times New Roman"/>
+                <w:sz w:val="24"/>
+                <w:szCs w:val="24"/>
+              </w:rPr>
+              <w:t xml:space="preserve"> received</w:t>
             </w:r>
           </w:p>
         </w:tc>
@@ -1035,11 +2514,20 @@
             <w:tcW w:w="2338" w:type="dxa"/>
           </w:tcPr>
           <w:p>
-            <w:r>
-              <w:t>1</w:t>
-            </w:r>
-            <w:r>
-              <w:t>001</w:t>
+            <w:pPr>
+              <w:rPr>
+                <w:rFonts w:ascii="Times New Roman" w:hAnsi="Times New Roman" w:cs="Times New Roman"/>
+                <w:sz w:val="24"/>
+                <w:szCs w:val="24"/>
+              </w:rPr>
+            </w:pPr>
+            <w:r>
+              <w:rPr>
+                <w:rFonts w:ascii="Times New Roman" w:hAnsi="Times New Roman" w:cs="Times New Roman"/>
+                <w:sz w:val="24"/>
+                <w:szCs w:val="24"/>
+              </w:rPr>
+              <w:t>1000</w:t>
             </w:r>
           </w:p>
         </w:tc>
@@ -1048,7 +2536,117 @@
             <w:tcW w:w="2338" w:type="dxa"/>
           </w:tcPr>
           <w:p>
-            <w:r>
+            <w:pPr>
+              <w:rPr>
+                <w:rFonts w:ascii="Times New Roman" w:hAnsi="Times New Roman" w:cs="Times New Roman"/>
+                <w:sz w:val="24"/>
+                <w:szCs w:val="24"/>
+              </w:rPr>
+            </w:pPr>
+            <w:r>
+              <w:rPr>
+                <w:rFonts w:ascii="Times New Roman" w:hAnsi="Times New Roman" w:cs="Times New Roman"/>
+                <w:sz w:val="24"/>
+                <w:szCs w:val="24"/>
+              </w:rPr>
+              <w:t>Channel 8</w:t>
+            </w:r>
+          </w:p>
+        </w:tc>
+      </w:tr>
+      <w:tr>
+        <w:tc>
+          <w:tcPr>
+            <w:tcW w:w="1795" w:type="dxa"/>
+          </w:tcPr>
+          <w:p>
+            <w:pPr>
+              <w:rPr>
+                <w:rFonts w:ascii="Times New Roman" w:hAnsi="Times New Roman" w:cs="Times New Roman"/>
+                <w:sz w:val="24"/>
+                <w:szCs w:val="24"/>
+              </w:rPr>
+            </w:pPr>
+            <w:r>
+              <w:rPr>
+                <w:rFonts w:ascii="Times New Roman" w:hAnsi="Times New Roman" w:cs="Times New Roman"/>
+                <w:sz w:val="24"/>
+                <w:szCs w:val="24"/>
+              </w:rPr>
+              <w:t>XOR</w:t>
+            </w:r>
+          </w:p>
+        </w:tc>
+        <w:tc>
+          <w:tcPr>
+            <w:tcW w:w="2879" w:type="dxa"/>
+          </w:tcPr>
+          <w:p>
+            <w:pPr>
+              <w:rPr>
+                <w:rFonts w:ascii="Times New Roman" w:hAnsi="Times New Roman" w:cs="Times New Roman"/>
+                <w:sz w:val="24"/>
+                <w:szCs w:val="24"/>
+              </w:rPr>
+            </w:pPr>
+            <w:r>
+              <w:rPr>
+                <w:rFonts w:ascii="Times New Roman" w:hAnsi="Times New Roman" w:cs="Times New Roman"/>
+                <w:sz w:val="24"/>
+                <w:szCs w:val="24"/>
+              </w:rPr>
+              <w:t>XORs the input with the lower 16 bits of the accumulator</w:t>
+            </w:r>
+          </w:p>
+        </w:tc>
+        <w:tc>
+          <w:tcPr>
+            <w:tcW w:w="2338" w:type="dxa"/>
+          </w:tcPr>
+          <w:p>
+            <w:pPr>
+              <w:rPr>
+                <w:rFonts w:ascii="Times New Roman" w:hAnsi="Times New Roman" w:cs="Times New Roman"/>
+                <w:sz w:val="24"/>
+                <w:szCs w:val="24"/>
+              </w:rPr>
+            </w:pPr>
+            <w:r>
+              <w:rPr>
+                <w:rFonts w:ascii="Times New Roman" w:hAnsi="Times New Roman" w:cs="Times New Roman"/>
+                <w:sz w:val="24"/>
+                <w:szCs w:val="24"/>
+              </w:rPr>
+              <w:t>1</w:t>
+            </w:r>
+            <w:r>
+              <w:rPr>
+                <w:rFonts w:ascii="Times New Roman" w:hAnsi="Times New Roman" w:cs="Times New Roman"/>
+                <w:sz w:val="24"/>
+                <w:szCs w:val="24"/>
+              </w:rPr>
+              <w:t>001</w:t>
+            </w:r>
+          </w:p>
+        </w:tc>
+        <w:tc>
+          <w:tcPr>
+            <w:tcW w:w="2338" w:type="dxa"/>
+          </w:tcPr>
+          <w:p>
+            <w:pPr>
+              <w:rPr>
+                <w:rFonts w:ascii="Times New Roman" w:hAnsi="Times New Roman" w:cs="Times New Roman"/>
+                <w:sz w:val="24"/>
+                <w:szCs w:val="24"/>
+              </w:rPr>
+            </w:pPr>
+            <w:r>
+              <w:rPr>
+                <w:rFonts w:ascii="Times New Roman" w:hAnsi="Times New Roman" w:cs="Times New Roman"/>
+                <w:sz w:val="24"/>
+                <w:szCs w:val="24"/>
+              </w:rPr>
               <w:t>Channel 9</w:t>
             </w:r>
           </w:p>
@@ -1058,23 +2656,46 @@
     <w:p>
       <w:pPr>
         <w:rPr>
+          <w:rFonts w:ascii="Times New Roman" w:hAnsi="Times New Roman" w:cs="Times New Roman"/>
           <w:b/>
           <w:bCs/>
-        </w:rPr>
-      </w:pPr>
-    </w:p>
-    <w:p>
-      <w:pPr>
-        <w:rPr>
+          <w:sz w:val="24"/>
+          <w:szCs w:val="24"/>
+        </w:rPr>
+      </w:pPr>
+    </w:p>
+    <w:p>
+      <w:pPr>
+        <w:pBdr>
+          <w:bottom w:val="single" w:sz="4" w:space="1" w:color="auto"/>
+        </w:pBdr>
+        <w:rPr>
+          <w:rFonts w:ascii="Times New Roman" w:hAnsi="Times New Roman" w:cs="Times New Roman"/>
           <w:b/>
           <w:bCs/>
-        </w:rPr>
-      </w:pPr>
-      <w:r>
-        <w:rPr>
+          <w:sz w:val="28"/>
+          <w:szCs w:val="28"/>
+        </w:rPr>
+      </w:pPr>
+      <w:r>
+        <w:rPr>
+          <w:rFonts w:ascii="Times New Roman" w:hAnsi="Times New Roman" w:cs="Times New Roman"/>
           <w:b/>
           <w:bCs/>
-        </w:rPr>
+          <w:sz w:val="28"/>
+          <w:szCs w:val="28"/>
+        </w:rPr>
+        <w:br w:type="column"/>
+      </w:r>
+      <w:r>
+        <w:rPr>
+          <w:rFonts w:ascii="Times New Roman" w:hAnsi="Times New Roman" w:cs="Times New Roman"/>
+          <w:b/>
+          <w:bCs/>
+          <w:sz w:val="28"/>
+          <w:szCs w:val="28"/>
+        </w:rPr>
+        <w:lastRenderedPageBreak/>
         <w:t>State Machine</w:t>
       </w:r>
     </w:p>
@@ -1091,13 +2712,20 @@
           <w:bCs/>
           <w:noProof/>
         </w:rPr>
-        <w:lastRenderedPageBreak/>
         <mc:AlternateContent>
           <mc:Choice Requires="wpc">
             <w:drawing>
-              <wp:inline distT="0" distB="0" distL="0" distR="0" wp14:anchorId="18B6C75A" wp14:editId="38B24E5B">
+              <wp:anchor distT="0" distB="0" distL="114300" distR="114300" simplePos="0" relativeHeight="251658240" behindDoc="0" locked="0" layoutInCell="1" allowOverlap="1" wp14:anchorId="18B6C75A" wp14:editId="59C97315">
+                <wp:simplePos x="0" y="0"/>
+                <wp:positionH relativeFrom="column">
+                  <wp:posOffset>0</wp:posOffset>
+                </wp:positionH>
+                <wp:positionV relativeFrom="paragraph">
+                  <wp:posOffset>1905</wp:posOffset>
+                </wp:positionV>
                 <wp:extent cx="6743700" cy="6572250"/>
                 <wp:effectExtent l="0" t="0" r="0" b="0"/>
+                <wp:wrapNone/>
                 <wp:docPr id="6" name="Canvas 6"/>
                 <wp:cNvGraphicFramePr>
                   <a:graphicFrameLocks xmlns:a="http://schemas.openxmlformats.org/drawingml/2006/main" noChangeAspect="1"/>
@@ -1403,13 +3031,8 @@
                           <w:txbxContent>
                             <w:p>
                               <w:r>
-                                <w:t xml:space="preserve">Math </w:t>
+                                <w:t>Math OpCode</w:t>
                               </w:r>
-                              <w:proofErr w:type="spellStart"/>
-                              <w:r>
-                                <w:t>OpCode</w:t>
-                              </w:r>
-                              <w:proofErr w:type="spellEnd"/>
                             </w:p>
                           </w:txbxContent>
                         </wps:txbx>
@@ -1628,13 +3251,8 @@
                           <w:txbxContent>
                             <w:p>
                               <w:r>
-                                <w:t xml:space="preserve">Logic </w:t>
+                                <w:t>Logic OpCode</w:t>
                               </w:r>
-                              <w:proofErr w:type="spellStart"/>
-                              <w:r>
-                                <w:t>OpCode</w:t>
-                              </w:r>
-                              <w:proofErr w:type="spellEnd"/>
                             </w:p>
                           </w:txbxContent>
                         </wps:txbx>
@@ -1699,13 +3317,8 @@
                           <w:txbxContent>
                             <w:p>
                               <w:r>
-                                <w:t xml:space="preserve">Math </w:t>
+                                <w:t>Math OpCode</w:t>
                               </w:r>
-                              <w:proofErr w:type="spellStart"/>
-                              <w:r>
-                                <w:t>OpCode</w:t>
-                              </w:r>
-                              <w:proofErr w:type="spellEnd"/>
                             </w:p>
                           </w:txbxContent>
                         </wps:txbx>
@@ -1785,11 +3398,9 @@
                               <w:pPr>
                                 <w:spacing w:after="0"/>
                               </w:pPr>
-                              <w:proofErr w:type="spellStart"/>
                               <w:r>
                                 <w:t>OpCode</w:t>
                               </w:r>
-                              <w:proofErr w:type="spellEnd"/>
                             </w:p>
                           </w:txbxContent>
                         </wps:txbx>
@@ -1832,11 +3443,9 @@
                               <w:pPr>
                                 <w:spacing w:after="0"/>
                               </w:pPr>
-                              <w:proofErr w:type="spellStart"/>
                               <w:r>
                                 <w:t>OpCode</w:t>
                               </w:r>
-                              <w:proofErr w:type="spellEnd"/>
                             </w:p>
                           </w:txbxContent>
                         </wps:txbx>
@@ -1986,13 +3595,8 @@
                           <w:txbxContent>
                             <w:p>
                               <w:r>
-                                <w:t xml:space="preserve">Logic </w:t>
+                                <w:t>Logic OpCode</w:t>
                               </w:r>
-                              <w:proofErr w:type="spellStart"/>
-                              <w:r>
-                                <w:t>OpCode</w:t>
-                              </w:r>
-                              <w:proofErr w:type="spellEnd"/>
                             </w:p>
                           </w:txbxContent>
                         </wps:txbx>
@@ -2006,12 +3610,12 @@
                     </wpc:wpc>
                   </a:graphicData>
                 </a:graphic>
-              </wp:inline>
+              </wp:anchor>
             </w:drawing>
           </mc:Choice>
           <mc:Fallback>
             <w:pict>
-              <v:group w14:anchorId="18B6C75A" id="Canvas 6" o:spid="_x0000_s1026" editas="canvas" style="width:531pt;height:517.5pt;mso-position-horizontal-relative:char;mso-position-vertical-relative:line" coordsize="67437,65722" o:gfxdata="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">
+              <v:group w14:anchorId="18B6C75A" id="Canvas 6" o:spid="_x0000_s1026" editas="canvas" style="position:absolute;margin-left:0;margin-top:.15pt;width:531pt;height:517.5pt;z-index:251658240" coordsize="67437,65722" o:gfxdata="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">
                 <v:shapetype id="_x0000_t75" coordsize="21600,21600" o:spt="75" o:preferrelative="t" path="m@4@5l@4@11@9@11@9@5xe" filled="f" stroked="f">
                   <v:stroke joinstyle="miter"/>
                   <v:formulas>
@@ -2140,13 +3744,8 @@
                     <w:txbxContent>
                       <w:p>
                         <w:r>
-                          <w:t xml:space="preserve">Math </w:t>
+                          <w:t>Math OpCode</w:t>
                         </w:r>
-                        <w:proofErr w:type="spellStart"/>
-                        <w:r>
-                          <w:t>OpCode</w:t>
-                        </w:r>
-                        <w:proofErr w:type="spellEnd"/>
                       </w:p>
                     </w:txbxContent>
                   </v:textbox>
@@ -2217,13 +3816,8 @@
                     <w:txbxContent>
                       <w:p>
                         <w:r>
-                          <w:t xml:space="preserve">Logic </w:t>
+                          <w:t>Logic OpCode</w:t>
                         </w:r>
-                        <w:proofErr w:type="spellStart"/>
-                        <w:r>
-                          <w:t>OpCode</w:t>
-                        </w:r>
-                        <w:proofErr w:type="spellEnd"/>
                       </w:p>
                     </w:txbxContent>
                   </v:textbox>
@@ -2236,13 +3830,8 @@
                     <w:txbxContent>
                       <w:p>
                         <w:r>
-                          <w:t xml:space="preserve">Math </w:t>
+                          <w:t>Math OpCode</w:t>
                         </w:r>
-                        <w:proofErr w:type="spellStart"/>
-                        <w:r>
-                          <w:t>OpCode</w:t>
-                        </w:r>
-                        <w:proofErr w:type="spellEnd"/>
                       </w:p>
                     </w:txbxContent>
                   </v:textbox>
@@ -2266,11 +3855,9 @@
                         <w:pPr>
                           <w:spacing w:after="0"/>
                         </w:pPr>
-                        <w:proofErr w:type="spellStart"/>
                         <w:r>
                           <w:t>OpCode</w:t>
                         </w:r>
-                        <w:proofErr w:type="spellEnd"/>
                       </w:p>
                     </w:txbxContent>
                   </v:textbox>
@@ -2290,11 +3877,9 @@
                         <w:pPr>
                           <w:spacing w:after="0"/>
                         </w:pPr>
-                        <w:proofErr w:type="spellStart"/>
                         <w:r>
                           <w:t>OpCode</w:t>
                         </w:r>
-                        <w:proofErr w:type="spellEnd"/>
                       </w:p>
                     </w:txbxContent>
                   </v:textbox>
@@ -2316,18 +3901,12 @@
                     <w:txbxContent>
                       <w:p>
                         <w:r>
-                          <w:t xml:space="preserve">Logic </w:t>
+                          <w:t>Logic OpCode</w:t>
                         </w:r>
-                        <w:proofErr w:type="spellStart"/>
-                        <w:r>
-                          <w:t>OpCode</w:t>
-                        </w:r>
-                        <w:proofErr w:type="spellEnd"/>
                       </w:p>
                     </w:txbxContent>
                   </v:textbox>
                 </v:shape>
-                <w10:anchorlock/>
               </v:group>
             </w:pict>
           </mc:Fallback>
@@ -2335,13 +3914,133 @@
       </w:r>
     </w:p>
     <w:sectPr>
+      <w:footerReference w:type="default" r:id="rId9"/>
       <w:pgSz w:w="12240" w:h="15840"/>
       <w:pgMar w:top="1440" w:right="1440" w:bottom="1440" w:left="1440" w:header="720" w:footer="720" w:gutter="0"/>
+      <w:pgNumType w:start="0"/>
       <w:cols w:space="720"/>
+      <w:titlePg/>
       <w:docGrid w:linePitch="360"/>
     </w:sectPr>
   </w:body>
 </w:document>
+</file>
+
+<file path=word/endnotes.xml><?xml version="1.0" encoding="utf-8"?>
+<w:endnotes xmlns:wpc="http://schemas.microsoft.com/office/word/2010/wordprocessingCanvas" xmlns:cx="http://schemas.microsoft.com/office/drawing/2014/chartex" xmlns:cx1="http://schemas.microsoft.com/office/drawing/2015/9/8/chartex" xmlns:cx2="http://schemas.microsoft.com/office/drawing/2015/10/21/chartex" xmlns:cx3="http://schemas.microsoft.com/office/drawing/2016/5/9/chartex" xmlns:cx4="http://schemas.microsoft.com/office/drawing/2016/5/10/chartex" xmlns:cx5="http://schemas.microsoft.com/office/drawing/2016/5/11/chartex" xmlns:cx6="http://schemas.microsoft.com/office/drawing/2016/5/12/chartex" xmlns:cx7="http://schemas.microsoft.com/office/drawing/2016/5/13/chartex" xmlns:cx8="http://schemas.microsoft.com/office/drawing/2016/5/14/chartex" xmlns:mc="http://schemas.openxmlformats.org/markup-compatibility/2006" xmlns:aink="http://schemas.microsoft.com/office/drawing/2016/ink" xmlns:am3d="http://schemas.microsoft.com/office/drawing/2017/model3d" xmlns:o="urn:schemas-microsoft-com:office:office" xmlns:r="http://schemas.openxmlformats.org/officeDocument/2006/relationships" xmlns:m="http://schemas.openxmlformats.org/officeDocument/2006/math" xmlns:v="urn:schemas-microsoft-com:vml" xmlns:wp14="http://schemas.microsoft.com/office/word/2010/wordprocessingDrawing" xmlns:wp="http://schemas.openxmlformats.org/drawingml/2006/wordprocessingDrawing" xmlns:w10="urn:schemas-microsoft-com:office:word" xmlns:w="http://schemas.openxmlformats.org/wordprocessingml/2006/main" xmlns:w14="http://schemas.microsoft.com/office/word/2010/wordml" xmlns:w15="http://schemas.microsoft.com/office/word/2012/wordml" xmlns:w16cex="http://schemas.microsoft.com/office/word/2018/wordml/cex" xmlns:w16cid="http://schemas.microsoft.com/office/word/2016/wordml/cid" xmlns:w16="http://schemas.microsoft.com/office/word/2018/wordml" xmlns:w16sdtdh="http://schemas.microsoft.com/office/word/2020/wordml/sdtdatahash" xmlns:w16se="http://schemas.microsoft.com/office/word/2015/wordml/symex" xmlns:wpg="http://schemas.microsoft.com/office/word/2010/wordprocessingGroup" xmlns:wpi="http://schemas.microsoft.com/office/word/2010/wordprocessingInk" xmlns:wne="http://schemas.microsoft.com/office/word/2006/wordml" xmlns:wps="http://schemas.microsoft.com/office/word/2010/wordprocessingShape" mc:Ignorable="w14 w15 w16se w16cid w16 w16cex w16sdtdh wp14">
+  <w:endnote w:type="separator" w:id="-1">
+    <w:p>
+      <w:pPr>
+        <w:spacing w:after="0" w:line="240" w:lineRule="auto"/>
+      </w:pPr>
+      <w:r>
+        <w:separator/>
+      </w:r>
+    </w:p>
+  </w:endnote>
+  <w:endnote w:type="continuationSeparator" w:id="0">
+    <w:p>
+      <w:pPr>
+        <w:spacing w:after="0" w:line="240" w:lineRule="auto"/>
+      </w:pPr>
+      <w:r>
+        <w:continuationSeparator/>
+      </w:r>
+    </w:p>
+  </w:endnote>
+</w:endnotes>
+</file>
+
+<file path=word/footer1.xml><?xml version="1.0" encoding="utf-8"?>
+<w:ftr xmlns:wpc="http://schemas.microsoft.com/office/word/2010/wordprocessingCanvas" xmlns:cx="http://schemas.microsoft.com/office/drawing/2014/chartex" xmlns:cx1="http://schemas.microsoft.com/office/drawing/2015/9/8/chartex" xmlns:cx2="http://schemas.microsoft.com/office/drawing/2015/10/21/chartex" xmlns:cx3="http://schemas.microsoft.com/office/drawing/2016/5/9/chartex" xmlns:cx4="http://schemas.microsoft.com/office/drawing/2016/5/10/chartex" xmlns:cx5="http://schemas.microsoft.com/office/drawing/2016/5/11/chartex" xmlns:cx6="http://schemas.microsoft.com/office/drawing/2016/5/12/chartex" xmlns:cx7="http://schemas.microsoft.com/office/drawing/2016/5/13/chartex" xmlns:cx8="http://schemas.microsoft.com/office/drawing/2016/5/14/chartex" xmlns:mc="http://schemas.openxmlformats.org/markup-compatibility/2006" xmlns:aink="http://schemas.microsoft.com/office/drawing/2016/ink" xmlns:am3d="http://schemas.microsoft.com/office/drawing/2017/model3d" xmlns:o="urn:schemas-microsoft-com:office:office" xmlns:r="http://schemas.openxmlformats.org/officeDocument/2006/relationships" xmlns:m="http://schemas.openxmlformats.org/officeDocument/2006/math" xmlns:v="urn:schemas-microsoft-com:vml" xmlns:wp14="http://schemas.microsoft.com/office/word/2010/wordprocessingDrawing" xmlns:wp="http://schemas.openxmlformats.org/drawingml/2006/wordprocessingDrawing" xmlns:w10="urn:schemas-microsoft-com:office:word" xmlns:w="http://schemas.openxmlformats.org/wordprocessingml/2006/main" xmlns:w14="http://schemas.microsoft.com/office/word/2010/wordml" xmlns:w15="http://schemas.microsoft.com/office/word/2012/wordml" xmlns:w16cex="http://schemas.microsoft.com/office/word/2018/wordml/cex" xmlns:w16cid="http://schemas.microsoft.com/office/word/2016/wordml/cid" xmlns:w16="http://schemas.microsoft.com/office/word/2018/wordml" xmlns:w16sdtdh="http://schemas.microsoft.com/office/word/2020/wordml/sdtdatahash" xmlns:w16se="http://schemas.microsoft.com/office/word/2015/wordml/symex" xmlns:wpg="http://schemas.microsoft.com/office/word/2010/wordprocessingGroup" xmlns:wpi="http://schemas.microsoft.com/office/word/2010/wordprocessingInk" xmlns:wne="http://schemas.microsoft.com/office/word/2006/wordml" xmlns:wps="http://schemas.microsoft.com/office/word/2010/wordprocessingShape" mc:Ignorable="w14 w15 w16se w16cid w16 w16cex w16sdtdh wp14">
+  <w:sdt>
+    <w:sdtPr>
+      <w:id w:val="618189808"/>
+      <w:docPartObj>
+        <w:docPartGallery w:val="Page Numbers (Bottom of Page)"/>
+        <w:docPartUnique/>
+      </w:docPartObj>
+    </w:sdtPr>
+    <w:sdtEndPr>
+      <w:rPr>
+        <w:color w:val="7F7F7F" w:themeColor="background1" w:themeShade="7F"/>
+        <w:spacing w:val="60"/>
+      </w:rPr>
+    </w:sdtEndPr>
+    <w:sdtContent>
+      <w:p>
+        <w:pPr>
+          <w:pStyle w:val="Footer"/>
+          <w:pBdr>
+            <w:top w:val="single" w:sz="4" w:space="1" w:color="D9D9D9" w:themeColor="background1" w:themeShade="D9"/>
+          </w:pBdr>
+          <w:jc w:val="right"/>
+        </w:pPr>
+        <w:r>
+          <w:fldChar w:fldCharType="begin"/>
+        </w:r>
+        <w:r>
+          <w:instrText xml:space="preserve"> PAGE   \* MERGEFORMAT </w:instrText>
+        </w:r>
+        <w:r>
+          <w:fldChar w:fldCharType="separate"/>
+        </w:r>
+        <w:r>
+          <w:rPr>
+            <w:noProof/>
+          </w:rPr>
+          <w:t>2</w:t>
+        </w:r>
+        <w:r>
+          <w:rPr>
+            <w:noProof/>
+          </w:rPr>
+          <w:fldChar w:fldCharType="end"/>
+        </w:r>
+        <w:r>
+          <w:t xml:space="preserve"> | </w:t>
+        </w:r>
+        <w:r>
+          <w:rPr>
+            <w:color w:val="7F7F7F" w:themeColor="background1" w:themeShade="7F"/>
+            <w:spacing w:val="60"/>
+          </w:rPr>
+          <w:t>Page</w:t>
+        </w:r>
+      </w:p>
+    </w:sdtContent>
+  </w:sdt>
+  <w:p>
+    <w:pPr>
+      <w:pStyle w:val="Footer"/>
+    </w:pPr>
+  </w:p>
+</w:ftr>
+</file>
+
+<file path=word/footnotes.xml><?xml version="1.0" encoding="utf-8"?>
+<w:footnotes xmlns:wpc="http://schemas.microsoft.com/office/word/2010/wordprocessingCanvas" xmlns:cx="http://schemas.microsoft.com/office/drawing/2014/chartex" xmlns:cx1="http://schemas.microsoft.com/office/drawing/2015/9/8/chartex" xmlns:cx2="http://schemas.microsoft.com/office/drawing/2015/10/21/chartex" xmlns:cx3="http://schemas.microsoft.com/office/drawing/2016/5/9/chartex" xmlns:cx4="http://schemas.microsoft.com/office/drawing/2016/5/10/chartex" xmlns:cx5="http://schemas.microsoft.com/office/drawing/2016/5/11/chartex" xmlns:cx6="http://schemas.microsoft.com/office/drawing/2016/5/12/chartex" xmlns:cx7="http://schemas.microsoft.com/office/drawing/2016/5/13/chartex" xmlns:cx8="http://schemas.microsoft.com/office/drawing/2016/5/14/chartex" xmlns:mc="http://schemas.openxmlformats.org/markup-compatibility/2006" xmlns:aink="http://schemas.microsoft.com/office/drawing/2016/ink" xmlns:am3d="http://schemas.microsoft.com/office/drawing/2017/model3d" xmlns:o="urn:schemas-microsoft-com:office:office" xmlns:r="http://schemas.openxmlformats.org/officeDocument/2006/relationships" xmlns:m="http://schemas.openxmlformats.org/officeDocument/2006/math" xmlns:v="urn:schemas-microsoft-com:vml" xmlns:wp14="http://schemas.microsoft.com/office/word/2010/wordprocessingDrawing" xmlns:wp="http://schemas.openxmlformats.org/drawingml/2006/wordprocessingDrawing" xmlns:w10="urn:schemas-microsoft-com:office:word" xmlns:w="http://schemas.openxmlformats.org/wordprocessingml/2006/main" xmlns:w14="http://schemas.microsoft.com/office/word/2010/wordml" xmlns:w15="http://schemas.microsoft.com/office/word/2012/wordml" xmlns:w16cex="http://schemas.microsoft.com/office/word/2018/wordml/cex" xmlns:w16cid="http://schemas.microsoft.com/office/word/2016/wordml/cid" xmlns:w16="http://schemas.microsoft.com/office/word/2018/wordml" xmlns:w16sdtdh="http://schemas.microsoft.com/office/word/2020/wordml/sdtdatahash" xmlns:w16se="http://schemas.microsoft.com/office/word/2015/wordml/symex" xmlns:wpg="http://schemas.microsoft.com/office/word/2010/wordprocessingGroup" xmlns:wpi="http://schemas.microsoft.com/office/word/2010/wordprocessingInk" xmlns:wne="http://schemas.microsoft.com/office/word/2006/wordml" xmlns:wps="http://schemas.microsoft.com/office/word/2010/wordprocessingShape" mc:Ignorable="w14 w15 w16se w16cid w16 w16cex w16sdtdh wp14">
+  <w:footnote w:type="separator" w:id="-1">
+    <w:p>
+      <w:pPr>
+        <w:spacing w:after="0" w:line="240" w:lineRule="auto"/>
+      </w:pPr>
+      <w:r>
+        <w:separator/>
+      </w:r>
+    </w:p>
+  </w:footnote>
+  <w:footnote w:type="continuationSeparator" w:id="0">
+    <w:p>
+      <w:pPr>
+        <w:spacing w:after="0" w:line="240" w:lineRule="auto"/>
+      </w:pPr>
+      <w:r>
+        <w:continuationSeparator/>
+      </w:r>
+    </w:p>
+  </w:footnote>
+</w:footnotes>
 </file>
 
 <file path=word/numbering.xml><?xml version="1.0" encoding="utf-8"?>
@@ -2863,6 +4562,27 @@
     <w:name w:val="Normal"/>
     <w:qFormat/>
   </w:style>
+  <w:style w:type="paragraph" w:styleId="Heading1">
+    <w:name w:val="heading 1"/>
+    <w:basedOn w:val="Normal"/>
+    <w:next w:val="Normal"/>
+    <w:link w:val="Heading1Char"/>
+    <w:uiPriority w:val="9"/>
+    <w:qFormat/>
+    <w:rsid w:val="009A4430"/>
+    <w:pPr>
+      <w:keepNext/>
+      <w:keepLines/>
+      <w:spacing w:before="240" w:after="0"/>
+      <w:outlineLvl w:val="0"/>
+    </w:pPr>
+    <w:rPr>
+      <w:rFonts w:asciiTheme="majorHAnsi" w:eastAsiaTheme="majorEastAsia" w:hAnsiTheme="majorHAnsi" w:cstheme="majorBidi"/>
+      <w:color w:val="2F5496" w:themeColor="accent1" w:themeShade="BF"/>
+      <w:sz w:val="32"/>
+      <w:szCs w:val="32"/>
+    </w:rPr>
+  </w:style>
   <w:style w:type="character" w:default="1" w:styleId="DefaultParagraphFont">
     <w:name w:val="Default Paragraph Font"/>
     <w:uiPriority w:val="1"/>
@@ -2919,6 +4639,101 @@
       <w:ind w:left="720"/>
       <w:contextualSpacing/>
     </w:pPr>
+  </w:style>
+  <w:style w:type="paragraph" w:styleId="Header">
+    <w:name w:val="header"/>
+    <w:basedOn w:val="Normal"/>
+    <w:link w:val="HeaderChar"/>
+    <w:uiPriority w:val="99"/>
+    <w:unhideWhenUsed/>
+    <w:rsid w:val="001C2CA6"/>
+    <w:pPr>
+      <w:tabs>
+        <w:tab w:val="center" w:pos="4680"/>
+        <w:tab w:val="right" w:pos="9360"/>
+      </w:tabs>
+      <w:spacing w:after="0" w:line="240" w:lineRule="auto"/>
+    </w:pPr>
+  </w:style>
+  <w:style w:type="character" w:customStyle="1" w:styleId="HeaderChar">
+    <w:name w:val="Header Char"/>
+    <w:basedOn w:val="DefaultParagraphFont"/>
+    <w:link w:val="Header"/>
+    <w:uiPriority w:val="99"/>
+    <w:rsid w:val="001C2CA6"/>
+  </w:style>
+  <w:style w:type="paragraph" w:styleId="Footer">
+    <w:name w:val="footer"/>
+    <w:basedOn w:val="Normal"/>
+    <w:link w:val="FooterChar"/>
+    <w:uiPriority w:val="99"/>
+    <w:unhideWhenUsed/>
+    <w:rsid w:val="001C2CA6"/>
+    <w:pPr>
+      <w:tabs>
+        <w:tab w:val="center" w:pos="4680"/>
+        <w:tab w:val="right" w:pos="9360"/>
+      </w:tabs>
+      <w:spacing w:after="0" w:line="240" w:lineRule="auto"/>
+    </w:pPr>
+  </w:style>
+  <w:style w:type="character" w:customStyle="1" w:styleId="FooterChar">
+    <w:name w:val="Footer Char"/>
+    <w:basedOn w:val="DefaultParagraphFont"/>
+    <w:link w:val="Footer"/>
+    <w:uiPriority w:val="99"/>
+    <w:rsid w:val="001C2CA6"/>
+  </w:style>
+  <w:style w:type="character" w:styleId="Hyperlink">
+    <w:name w:val="Hyperlink"/>
+    <w:basedOn w:val="DefaultParagraphFont"/>
+    <w:uiPriority w:val="99"/>
+    <w:unhideWhenUsed/>
+    <w:rsid w:val="001C2CA6"/>
+    <w:rPr>
+      <w:color w:val="0563C1" w:themeColor="hyperlink"/>
+      <w:u w:val="single"/>
+    </w:rPr>
+  </w:style>
+  <w:style w:type="character" w:styleId="UnresolvedMention">
+    <w:name w:val="Unresolved Mention"/>
+    <w:basedOn w:val="DefaultParagraphFont"/>
+    <w:uiPriority w:val="99"/>
+    <w:semiHidden/>
+    <w:unhideWhenUsed/>
+    <w:rsid w:val="001C2CA6"/>
+    <w:rPr>
+      <w:color w:val="605E5C"/>
+      <w:shd w:val="clear" w:color="auto" w:fill="E1DFDD"/>
+    </w:rPr>
+  </w:style>
+  <w:style w:type="character" w:customStyle="1" w:styleId="Heading1Char">
+    <w:name w:val="Heading 1 Char"/>
+    <w:basedOn w:val="DefaultParagraphFont"/>
+    <w:link w:val="Heading1"/>
+    <w:uiPriority w:val="9"/>
+    <w:rsid w:val="009A4430"/>
+    <w:rPr>
+      <w:rFonts w:asciiTheme="majorHAnsi" w:eastAsiaTheme="majorEastAsia" w:hAnsiTheme="majorHAnsi" w:cstheme="majorBidi"/>
+      <w:color w:val="2F5496" w:themeColor="accent1" w:themeShade="BF"/>
+      <w:sz w:val="32"/>
+      <w:szCs w:val="32"/>
+    </w:rPr>
+  </w:style>
+  <w:style w:type="paragraph" w:styleId="TOCHeading">
+    <w:name w:val="TOC Heading"/>
+    <w:basedOn w:val="Heading1"/>
+    <w:next w:val="Normal"/>
+    <w:uiPriority w:val="39"/>
+    <w:unhideWhenUsed/>
+    <w:qFormat/>
+    <w:rsid w:val="009A4430"/>
+    <w:pPr>
+      <w:outlineLvl w:val="9"/>
+    </w:pPr>
+    <w:rPr>
+      <w:lang w:eastAsia="en-US"/>
+    </w:rPr>
   </w:style>
 </w:styles>
 </file>
@@ -3240,4 +5055,16 @@
     </a:ext>
   </a:extLst>
 </a:theme>
+</file>
+
+<file path=customXml/item1.xml><?xml version="1.0" encoding="utf-8"?>
+<b:Sources xmlns:b="http://schemas.openxmlformats.org/officeDocument/2006/bibliography" xmlns="http://schemas.openxmlformats.org/officeDocument/2006/bibliography" SelectedStyle="\APASixthEditionOfficeOnline.xsl" StyleName="APA" Version="6"/>
+</file>
+
+<file path=customXml/itemProps1.xml><?xml version="1.0" encoding="utf-8"?>
+<ds:datastoreItem xmlns:ds="http://schemas.openxmlformats.org/officeDocument/2006/customXml" ds:itemID="{4DF1D7E7-BFCD-4166-B012-B499552249DB}">
+  <ds:schemaRefs>
+    <ds:schemaRef ds:uri="http://schemas.openxmlformats.org/officeDocument/2006/bibliography"/>
+  </ds:schemaRefs>
+</ds:datastoreItem>
 </file>
</xml_diff>